<commit_message>
Created shot plast for player. NOTE: Incompleted...
</commit_message>
<xml_diff>
--- a/Documentation/COMP397-Final_Project_GameDoc.docx
+++ b/Documentation/COMP397-Final_Project_GameDoc.docx
@@ -28,6 +28,7 @@
             <w:dataBinding w:prefixMappings="xmlns:ns0='http://schemas.openxmlformats.org/officeDocument/2006/extended-properties'" w:xpath="/ns0:Properties[1]/ns0:Company[1]" w:storeItemID="{6668398D-A668-4E3E-A5EB-62B293D839F1}"/>
             <w:text/>
           </w:sdtPr>
+          <w:sdtEndPr/>
           <w:sdtContent>
             <w:tc>
               <w:tcPr>
@@ -72,12 +73,13 @@
             <w:dataBinding w:prefixMappings="xmlns:ns0='http://schemas.openxmlformats.org/package/2006/metadata/core-properties' xmlns:ns1='http://purl.org/dc/elements/1.1/'" w:xpath="/ns0:coreProperties[1]/ns1:title[1]" w:storeItemID="{6C3C8BC8-F283-45AE-878A-BAB7291924A1}"/>
             <w:text/>
           </w:sdtPr>
+          <w:sdtEndPr/>
           <w:sdtContent>
             <w:tc>
               <w:tcPr>
                 <w:tcW w:w="5000" w:type="pct"/>
                 <w:tcBorders>
-                  <w:bottom w:val="single" w:sz="4" w:space="0" w:color="4F81BD" w:themeColor="accent1"/>
+                  <w:bottom w:val="single" w:sz="4" w:space="0" w:color="4A66AC" w:themeColor="accent1"/>
                 </w:tcBorders>
                 <w:vAlign w:val="center"/>
               </w:tcPr>
@@ -125,7 +127,7 @@
           <w:tcPr>
             <w:tcW w:w="5000" w:type="pct"/>
             <w:tcBorders>
-              <w:top w:val="single" w:sz="4" w:space="0" w:color="4F81BD" w:themeColor="accent1"/>
+              <w:top w:val="single" w:sz="4" w:space="0" w:color="4A66AC" w:themeColor="accent1"/>
             </w:tcBorders>
             <w:vAlign w:val="center"/>
           </w:tcPr>
@@ -148,13 +150,235 @@
               <mc:AlternateContent>
                 <mc:Choice Requires="wps">
                   <w:drawing>
-                    <wp:anchor distT="0" distB="0" distL="114300" distR="114300" simplePos="0" relativeHeight="251659264" behindDoc="0" locked="0" layoutInCell="1" allowOverlap="1" wp14:anchorId="03888F87" wp14:editId="28F6DA67">
+                    <wp:anchor distT="0" distB="0" distL="114300" distR="114300" simplePos="0" relativeHeight="251658240" behindDoc="0" locked="0" layoutInCell="1" allowOverlap="1" wp14:anchorId="0FF9C123" wp14:editId="7B7327EA">
                       <wp:simplePos x="0" y="0"/>
                       <wp:positionH relativeFrom="column">
-                        <wp:posOffset>3549015</wp:posOffset>
+                        <wp:posOffset>3312795</wp:posOffset>
                       </wp:positionH>
                       <wp:positionV relativeFrom="paragraph">
-                        <wp:posOffset>-2069465</wp:posOffset>
+                        <wp:posOffset>-2087245</wp:posOffset>
+                      </wp:positionV>
+                      <wp:extent cx="2353310" cy="763270"/>
+                      <wp:effectExtent l="0" t="0" r="22860" b="17780"/>
+                      <wp:wrapNone/>
+                      <wp:docPr id="1" name="Text Box 4"/>
+                      <wp:cNvGraphicFramePr>
+                        <a:graphicFrameLocks xmlns:a="http://schemas.openxmlformats.org/drawingml/2006/main"/>
+                      </wp:cNvGraphicFramePr>
+                      <a:graphic xmlns:a="http://schemas.openxmlformats.org/drawingml/2006/main">
+                        <a:graphicData uri="http://schemas.microsoft.com/office/word/2010/wordprocessingShape">
+                          <wps:wsp>
+                            <wps:cNvSpPr txBox="1">
+                              <a:spLocks noChangeArrowheads="1"/>
+                            </wps:cNvSpPr>
+                            <wps:spPr bwMode="auto">
+                              <a:xfrm>
+                                <a:off x="0" y="0"/>
+                                <a:ext cx="2353310" cy="763270"/>
+                              </a:xfrm>
+                              <a:prstGeom prst="rect">
+                                <a:avLst/>
+                              </a:prstGeom>
+                              <a:solidFill>
+                                <a:srgbClr val="FFFFFF"/>
+                              </a:solidFill>
+                              <a:ln w="9525">
+                                <a:solidFill>
+                                  <a:srgbClr val="000000"/>
+                                </a:solidFill>
+                                <a:miter lim="800000"/>
+                                <a:headEnd/>
+                                <a:tailEnd/>
+                              </a:ln>
+                            </wps:spPr>
+                            <wps:txbx>
+                              <w:txbxContent>
+                                <w:p>
+                                  <w:pPr>
+                                    <w:jc w:val="center"/>
+                                  </w:pPr>
+                                  <w:r>
+                                    <w:rPr>
+                                      <w:noProof/>
+                                      <w:lang w:val="en-US" w:eastAsia="en-US"/>
+                                    </w:rPr>
+                                    <w:drawing>
+                                      <wp:inline distT="0" distB="0" distL="0" distR="0" wp14:anchorId="76619802" wp14:editId="19118C33">
+                                        <wp:extent cx="2167255" cy="667924"/>
+                                        <wp:effectExtent l="0" t="0" r="4445" b="0"/>
+                                        <wp:docPr id="24" name="Picture 24" descr="C:\Users\Faim\Desktop\Rockman.exe\(Centennial) Semester 3.2 - (Fall - 2015)\gameCompanyLogo.fw.png"/>
+                                        <wp:cNvGraphicFramePr>
+                                          <a:graphicFrameLocks xmlns:a="http://schemas.openxmlformats.org/drawingml/2006/main" noChangeAspect="1"/>
+                                        </wp:cNvGraphicFramePr>
+                                        <a:graphic xmlns:a="http://schemas.openxmlformats.org/drawingml/2006/main">
+                                          <a:graphicData uri="http://schemas.openxmlformats.org/drawingml/2006/picture">
+                                            <pic:pic xmlns:pic="http://schemas.openxmlformats.org/drawingml/2006/picture">
+                                              <pic:nvPicPr>
+                                                <pic:cNvPr id="0" name="Picture 1" descr="C:\Users\Faim\Desktop\Rockman.exe\(Centennial) Semester 3.2 - (Fall - 2015)\gameCompanyLogo.fw.png"/>
+                                                <pic:cNvPicPr>
+                                                  <a:picLocks noChangeAspect="1" noChangeArrowheads="1"/>
+                                                </pic:cNvPicPr>
+                                              </pic:nvPicPr>
+                                              <pic:blipFill>
+                                                <a:blip r:embed="rId12">
+                                                  <a:extLst>
+                                                    <a:ext uri="{28A0092B-C50C-407E-A947-70E740481C1C}">
+                                                      <a14:useLocalDpi xmlns:a14="http://schemas.microsoft.com/office/drawing/2010/main" val="0"/>
+                                                    </a:ext>
+                                                  </a:extLst>
+                                                </a:blip>
+                                                <a:srcRect/>
+                                                <a:stretch>
+                                                  <a:fillRect/>
+                                                </a:stretch>
+                                              </pic:blipFill>
+                                              <pic:spPr bwMode="auto">
+                                                <a:xfrm>
+                                                  <a:off x="0" y="0"/>
+                                                  <a:ext cx="2167255" cy="667924"/>
+                                                </a:xfrm>
+                                                <a:prstGeom prst="rect">
+                                                  <a:avLst/>
+                                                </a:prstGeom>
+                                                <a:noFill/>
+                                                <a:ln>
+                                                  <a:noFill/>
+                                                </a:ln>
+                                              </pic:spPr>
+                                            </pic:pic>
+                                          </a:graphicData>
+                                        </a:graphic>
+                                      </wp:inline>
+                                    </w:drawing>
+                                  </w:r>
+                                </w:p>
+                                <w:p>
+                                  <w:pPr>
+                                    <w:jc w:val="center"/>
+                                    <w:rPr>
+                                      <w:b/>
+                                      <w:sz w:val="28"/>
+                                      <w:szCs w:val="28"/>
+                                    </w:rPr>
+                                  </w:pPr>
+                                </w:p>
+                              </w:txbxContent>
+                            </wps:txbx>
+                            <wps:bodyPr rot="0" vert="horz" wrap="square" lIns="91440" tIns="45720" rIns="91440" bIns="45720" anchor="t" anchorCtr="0" upright="1">
+                              <a:noAutofit/>
+                            </wps:bodyPr>
+                          </wps:wsp>
+                        </a:graphicData>
+                      </a:graphic>
+                      <wp14:sizeRelH relativeFrom="margin">
+                        <wp14:pctWidth>0</wp14:pctWidth>
+                      </wp14:sizeRelH>
+                      <wp14:sizeRelV relativeFrom="margin">
+                        <wp14:pctHeight>0</wp14:pctHeight>
+                      </wp14:sizeRelV>
+                    </wp:anchor>
+                  </w:drawing>
+                </mc:Choice>
+                <mc:Fallback>
+                  <w:pict>
+                    <v:shapetype w14:anchorId="0FF9C123" id="_x0000_t202" coordsize="21600,21600" o:spt="202" path="m,l,21600r21600,l21600,xe">
+                      <v:stroke joinstyle="miter"/>
+                      <v:path gradientshapeok="t" o:connecttype="rect"/>
+                    </v:shapetype>
+                    <v:shape id="Text Box 4" o:spid="_x0000_s1026" type="#_x0000_t202" style="position:absolute;left:0;text-align:left;margin-left:260.85pt;margin-top:-164.35pt;width:185.3pt;height:60.1pt;z-index:251658240;visibility:visible;mso-wrap-style:square;mso-width-percent:0;mso-height-percent:0;mso-wrap-distance-left:9pt;mso-wrap-distance-top:0;mso-wrap-distance-right:9pt;mso-wrap-distance-bottom:0;mso-position-horizontal:absolute;mso-position-horizontal-relative:text;mso-position-vertical:absolute;mso-position-vertical-relative:text;mso-width-percent:0;mso-height-percent:0;mso-width-relative:margin;mso-height-relative:margin;v-text-anchor:top" o:gfxdata="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">
+                      <v:textbox>
+                        <w:txbxContent>
+                          <w:p>
+                            <w:pPr>
+                              <w:jc w:val="center"/>
+                            </w:pPr>
+                            <w:r>
+                              <w:rPr>
+                                <w:noProof/>
+                                <w:lang w:val="en-US" w:eastAsia="en-US"/>
+                              </w:rPr>
+                              <w:drawing>
+                                <wp:inline distT="0" distB="0" distL="0" distR="0" wp14:anchorId="76619802" wp14:editId="19118C33">
+                                  <wp:extent cx="2167255" cy="667924"/>
+                                  <wp:effectExtent l="0" t="0" r="4445" b="0"/>
+                                  <wp:docPr id="24" name="Picture 24" descr="C:\Users\Faim\Desktop\Rockman.exe\(Centennial) Semester 3.2 - (Fall - 2015)\gameCompanyLogo.fw.png"/>
+                                  <wp:cNvGraphicFramePr>
+                                    <a:graphicFrameLocks xmlns:a="http://schemas.openxmlformats.org/drawingml/2006/main" noChangeAspect="1"/>
+                                  </wp:cNvGraphicFramePr>
+                                  <a:graphic xmlns:a="http://schemas.openxmlformats.org/drawingml/2006/main">
+                                    <a:graphicData uri="http://schemas.openxmlformats.org/drawingml/2006/picture">
+                                      <pic:pic xmlns:pic="http://schemas.openxmlformats.org/drawingml/2006/picture">
+                                        <pic:nvPicPr>
+                                          <pic:cNvPr id="0" name="Picture 1" descr="C:\Users\Faim\Desktop\Rockman.exe\(Centennial) Semester 3.2 - (Fall - 2015)\gameCompanyLogo.fw.png"/>
+                                          <pic:cNvPicPr>
+                                            <a:picLocks noChangeAspect="1" noChangeArrowheads="1"/>
+                                          </pic:cNvPicPr>
+                                        </pic:nvPicPr>
+                                        <pic:blipFill>
+                                          <a:blip r:embed="rId12">
+                                            <a:extLst>
+                                              <a:ext uri="{28A0092B-C50C-407E-A947-70E740481C1C}">
+                                                <a14:useLocalDpi xmlns:a14="http://schemas.microsoft.com/office/drawing/2010/main" val="0"/>
+                                              </a:ext>
+                                            </a:extLst>
+                                          </a:blip>
+                                          <a:srcRect/>
+                                          <a:stretch>
+                                            <a:fillRect/>
+                                          </a:stretch>
+                                        </pic:blipFill>
+                                        <pic:spPr bwMode="auto">
+                                          <a:xfrm>
+                                            <a:off x="0" y="0"/>
+                                            <a:ext cx="2167255" cy="667924"/>
+                                          </a:xfrm>
+                                          <a:prstGeom prst="rect">
+                                            <a:avLst/>
+                                          </a:prstGeom>
+                                          <a:noFill/>
+                                          <a:ln>
+                                            <a:noFill/>
+                                          </a:ln>
+                                        </pic:spPr>
+                                      </pic:pic>
+                                    </a:graphicData>
+                                  </a:graphic>
+                                </wp:inline>
+                              </w:drawing>
+                            </w:r>
+                          </w:p>
+                          <w:p>
+                            <w:pPr>
+                              <w:jc w:val="center"/>
+                              <w:rPr>
+                                <w:b/>
+                                <w:sz w:val="28"/>
+                                <w:szCs w:val="28"/>
+                              </w:rPr>
+                            </w:pPr>
+                          </w:p>
+                        </w:txbxContent>
+                      </v:textbox>
+                    </v:shape>
+                  </w:pict>
+                </mc:Fallback>
+              </mc:AlternateContent>
+            </w:r>
+            <w:r>
+              <w:rPr>
+                <w:noProof/>
+                <w:lang w:val="en-US" w:eastAsia="en-US"/>
+              </w:rPr>
+              <mc:AlternateContent>
+                <mc:Choice Requires="wps">
+                  <w:drawing>
+                    <wp:anchor distT="0" distB="0" distL="114300" distR="114300" simplePos="0" relativeHeight="251659264" behindDoc="0" locked="0" layoutInCell="1" allowOverlap="1" wp14:anchorId="3D371220" wp14:editId="04BF3038">
+                      <wp:simplePos x="0" y="0"/>
+                      <wp:positionH relativeFrom="column">
+                        <wp:posOffset>596265</wp:posOffset>
+                      </wp:positionH>
+                      <wp:positionV relativeFrom="paragraph">
+                        <wp:posOffset>-2082800</wp:posOffset>
                       </wp:positionV>
                       <wp:extent cx="1838325" cy="763270"/>
                       <wp:effectExtent l="0" t="0" r="28575" b="17780"/>
@@ -201,7 +425,7 @@
                                       <w:lang w:val="en-US" w:eastAsia="en-US"/>
                                     </w:rPr>
                                     <w:drawing>
-                                      <wp:inline distT="0" distB="0" distL="0" distR="0" wp14:anchorId="6E0A4FC6" wp14:editId="1CA34F8D">
+                                      <wp:inline distT="0" distB="0" distL="0" distR="0" wp14:anchorId="58D6E088" wp14:editId="4670951A">
                                         <wp:extent cx="1628775" cy="688067"/>
                                         <wp:effectExtent l="0" t="0" r="0" b="0"/>
                                         <wp:docPr id="5" name="Picture 5" descr="C:\Users\Jason\Documents\Year_2\COMP397 - 001 - Web Game Programming\_Assignments\Incline_Studios_Logo.png"/>
@@ -218,7 +442,7 @@
                                                 </pic:cNvPicPr>
                                               </pic:nvPicPr>
                                               <pic:blipFill>
-                                                <a:blip r:embed="rId12">
+                                                <a:blip r:embed="rId13">
                                                   <a:extLst>
                                                     <a:ext uri="{28A0092B-C50C-407E-A947-70E740481C1C}">
                                                       <a14:useLocalDpi xmlns:a14="http://schemas.microsoft.com/office/drawing/2010/main" val="0"/>
@@ -279,11 +503,7 @@
                 </mc:Choice>
                 <mc:Fallback>
                   <w:pict>
-                    <v:shapetype w14:anchorId="03888F87" id="_x0000_t202" coordsize="21600,21600" o:spt="202" path="m,l,21600r21600,l21600,xe">
-                      <v:stroke joinstyle="miter"/>
-                      <v:path gradientshapeok="t" o:connecttype="rect"/>
-                    </v:shapetype>
-                    <v:shape id="Text Box 4" o:spid="_x0000_s1026" type="#_x0000_t202" style="position:absolute;left:0;text-align:left;margin-left:279.45pt;margin-top:-162.95pt;width:144.75pt;height:60.1pt;z-index:251659264;visibility:visible;mso-wrap-style:square;mso-width-percent:0;mso-height-percent:0;mso-wrap-distance-left:9pt;mso-wrap-distance-top:0;mso-wrap-distance-right:9pt;mso-wrap-distance-bottom:0;mso-position-horizontal:absolute;mso-position-horizontal-relative:text;mso-position-vertical:absolute;mso-position-vertical-relative:text;mso-width-percent:0;mso-height-percent:0;mso-width-relative:margin;mso-height-relative:margin;v-text-anchor:top" o:gfxdata="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">
+                    <v:shape w14:anchorId="3D371220" id="_x0000_s1027" type="#_x0000_t202" style="position:absolute;left:0;text-align:left;margin-left:46.95pt;margin-top:-164pt;width:144.75pt;height:60.1pt;z-index:251659264;visibility:visible;mso-wrap-style:square;mso-width-percent:0;mso-height-percent:0;mso-wrap-distance-left:9pt;mso-wrap-distance-top:0;mso-wrap-distance-right:9pt;mso-wrap-distance-bottom:0;mso-position-horizontal:absolute;mso-position-horizontal-relative:text;mso-position-vertical:absolute;mso-position-vertical-relative:text;mso-width-percent:0;mso-height-percent:0;mso-width-relative:margin;mso-height-relative:margin;v-text-anchor:top" o:gfxdata="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">
                       <v:textbox>
                         <w:txbxContent>
                           <w:p>
@@ -296,7 +516,7 @@
                                 <w:lang w:val="en-US" w:eastAsia="en-US"/>
                               </w:rPr>
                               <w:drawing>
-                                <wp:inline distT="0" distB="0" distL="0" distR="0" wp14:anchorId="6E0A4FC6" wp14:editId="1CA34F8D">
+                                <wp:inline distT="0" distB="0" distL="0" distR="0" wp14:anchorId="58D6E088" wp14:editId="4670951A">
                                   <wp:extent cx="1628775" cy="688067"/>
                                   <wp:effectExtent l="0" t="0" r="0" b="0"/>
                                   <wp:docPr id="5" name="Picture 5" descr="C:\Users\Jason\Documents\Year_2\COMP397 - 001 - Web Game Programming\_Assignments\Incline_Studios_Logo.png"/>
@@ -313,7 +533,7 @@
                                           </pic:cNvPicPr>
                                         </pic:nvPicPr>
                                         <pic:blipFill>
-                                          <a:blip r:embed="rId12">
+                                          <a:blip r:embed="rId13">
                                             <a:extLst>
                                               <a:ext uri="{28A0092B-C50C-407E-A947-70E740481C1C}">
                                                 <a14:useLocalDpi xmlns:a14="http://schemas.microsoft.com/office/drawing/2010/main" val="0"/>
@@ -362,224 +582,6 @@
                 </mc:Fallback>
               </mc:AlternateContent>
             </w:r>
-            <w:r>
-              <w:rPr>
-                <w:noProof/>
-                <w:lang w:val="en-US" w:eastAsia="en-US"/>
-              </w:rPr>
-              <mc:AlternateContent>
-                <mc:Choice Requires="wps">
-                  <w:drawing>
-                    <wp:anchor distT="0" distB="0" distL="114300" distR="114300" simplePos="0" relativeHeight="251658240" behindDoc="0" locked="0" layoutInCell="1" allowOverlap="1" wp14:anchorId="21256947" wp14:editId="334483B0">
-                      <wp:simplePos x="0" y="0"/>
-                      <wp:positionH relativeFrom="column">
-                        <wp:posOffset>379095</wp:posOffset>
-                      </wp:positionH>
-                      <wp:positionV relativeFrom="paragraph">
-                        <wp:posOffset>-2070100</wp:posOffset>
-                      </wp:positionV>
-                      <wp:extent cx="2353310" cy="763270"/>
-                      <wp:effectExtent l="0" t="0" r="22860" b="17780"/>
-                      <wp:wrapNone/>
-                      <wp:docPr id="1" name="Text Box 4"/>
-                      <wp:cNvGraphicFramePr>
-                        <a:graphicFrameLocks xmlns:a="http://schemas.openxmlformats.org/drawingml/2006/main"/>
-                      </wp:cNvGraphicFramePr>
-                      <a:graphic xmlns:a="http://schemas.openxmlformats.org/drawingml/2006/main">
-                        <a:graphicData uri="http://schemas.microsoft.com/office/word/2010/wordprocessingShape">
-                          <wps:wsp>
-                            <wps:cNvSpPr txBox="1">
-                              <a:spLocks noChangeArrowheads="1"/>
-                            </wps:cNvSpPr>
-                            <wps:spPr bwMode="auto">
-                              <a:xfrm>
-                                <a:off x="0" y="0"/>
-                                <a:ext cx="2353310" cy="763270"/>
-                              </a:xfrm>
-                              <a:prstGeom prst="rect">
-                                <a:avLst/>
-                              </a:prstGeom>
-                              <a:solidFill>
-                                <a:srgbClr val="FFFFFF"/>
-                              </a:solidFill>
-                              <a:ln w="9525">
-                                <a:solidFill>
-                                  <a:srgbClr val="000000"/>
-                                </a:solidFill>
-                                <a:miter lim="800000"/>
-                                <a:headEnd/>
-                                <a:tailEnd/>
-                              </a:ln>
-                            </wps:spPr>
-                            <wps:txbx>
-                              <w:txbxContent>
-                                <w:p>
-                                  <w:pPr>
-                                    <w:jc w:val="center"/>
-                                  </w:pPr>
-                                  <w:r>
-                                    <w:rPr>
-                                      <w:noProof/>
-                                      <w:lang w:val="en-US" w:eastAsia="en-US"/>
-                                    </w:rPr>
-                                    <w:drawing>
-                                      <wp:inline distT="0" distB="0" distL="0" distR="0" wp14:anchorId="402F8800" wp14:editId="7A812F2E">
-                                        <wp:extent cx="2167255" cy="667924"/>
-                                        <wp:effectExtent l="0" t="0" r="4445" b="0"/>
-                                        <wp:docPr id="24" name="Picture 24" descr="C:\Users\Faim\Desktop\Rockman.exe\(Centennial) Semester 3.2 - (Fall - 2015)\gameCompanyLogo.fw.png"/>
-                                        <wp:cNvGraphicFramePr>
-                                          <a:graphicFrameLocks xmlns:a="http://schemas.openxmlformats.org/drawingml/2006/main" noChangeAspect="1"/>
-                                        </wp:cNvGraphicFramePr>
-                                        <a:graphic xmlns:a="http://schemas.openxmlformats.org/drawingml/2006/main">
-                                          <a:graphicData uri="http://schemas.openxmlformats.org/drawingml/2006/picture">
-                                            <pic:pic xmlns:pic="http://schemas.openxmlformats.org/drawingml/2006/picture">
-                                              <pic:nvPicPr>
-                                                <pic:cNvPr id="0" name="Picture 1" descr="C:\Users\Faim\Desktop\Rockman.exe\(Centennial) Semester 3.2 - (Fall - 2015)\gameCompanyLogo.fw.png"/>
-                                                <pic:cNvPicPr>
-                                                  <a:picLocks noChangeAspect="1" noChangeArrowheads="1"/>
-                                                </pic:cNvPicPr>
-                                              </pic:nvPicPr>
-                                              <pic:blipFill>
-                                                <a:blip r:embed="rId13">
-                                                  <a:extLst>
-                                                    <a:ext uri="{28A0092B-C50C-407E-A947-70E740481C1C}">
-                                                      <a14:useLocalDpi xmlns:a14="http://schemas.microsoft.com/office/drawing/2010/main" val="0"/>
-                                                    </a:ext>
-                                                  </a:extLst>
-                                                </a:blip>
-                                                <a:srcRect/>
-                                                <a:stretch>
-                                                  <a:fillRect/>
-                                                </a:stretch>
-                                              </pic:blipFill>
-                                              <pic:spPr bwMode="auto">
-                                                <a:xfrm>
-                                                  <a:off x="0" y="0"/>
-                                                  <a:ext cx="2167255" cy="667924"/>
-                                                </a:xfrm>
-                                                <a:prstGeom prst="rect">
-                                                  <a:avLst/>
-                                                </a:prstGeom>
-                                                <a:noFill/>
-                                                <a:ln>
-                                                  <a:noFill/>
-                                                </a:ln>
-                                              </pic:spPr>
-                                            </pic:pic>
-                                          </a:graphicData>
-                                        </a:graphic>
-                                      </wp:inline>
-                                    </w:drawing>
-                                  </w:r>
-                                </w:p>
-                                <w:p>
-                                  <w:pPr>
-                                    <w:jc w:val="center"/>
-                                    <w:rPr>
-                                      <w:b/>
-                                      <w:sz w:val="28"/>
-                                      <w:szCs w:val="28"/>
-                                    </w:rPr>
-                                  </w:pPr>
-                                </w:p>
-                              </w:txbxContent>
-                            </wps:txbx>
-                            <wps:bodyPr rot="0" vert="horz" wrap="square" lIns="91440" tIns="45720" rIns="91440" bIns="45720" anchor="t" anchorCtr="0" upright="1">
-                              <a:noAutofit/>
-                            </wps:bodyPr>
-                          </wps:wsp>
-                        </a:graphicData>
-                      </a:graphic>
-                      <wp14:sizeRelH relativeFrom="margin">
-                        <wp14:pctWidth>0</wp14:pctWidth>
-                      </wp14:sizeRelH>
-                      <wp14:sizeRelV relativeFrom="margin">
-                        <wp14:pctHeight>0</wp14:pctHeight>
-                      </wp14:sizeRelV>
-                    </wp:anchor>
-                  </w:drawing>
-                </mc:Choice>
-                <mc:Fallback>
-                  <w:pict>
-                    <v:shape w14:anchorId="21256947" id="_x0000_s1027" type="#_x0000_t202" style="position:absolute;left:0;text-align:left;margin-left:29.85pt;margin-top:-163pt;width:185.3pt;height:60.1pt;z-index:251658240;visibility:visible;mso-wrap-style:square;mso-width-percent:0;mso-height-percent:0;mso-wrap-distance-left:9pt;mso-wrap-distance-top:0;mso-wrap-distance-right:9pt;mso-wrap-distance-bottom:0;mso-position-horizontal:absolute;mso-position-horizontal-relative:text;mso-position-vertical:absolute;mso-position-vertical-relative:text;mso-width-percent:0;mso-height-percent:0;mso-width-relative:margin;mso-height-relative:margin;v-text-anchor:top" o:gfxdata="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">
-                      <v:textbox>
-                        <w:txbxContent>
-                          <w:p>
-                            <w:pPr>
-                              <w:jc w:val="center"/>
-                            </w:pPr>
-                            <w:r>
-                              <w:rPr>
-                                <w:noProof/>
-                                <w:lang w:val="en-US" w:eastAsia="en-US"/>
-                              </w:rPr>
-                              <w:drawing>
-                                <wp:inline distT="0" distB="0" distL="0" distR="0" wp14:anchorId="402F8800" wp14:editId="7A812F2E">
-                                  <wp:extent cx="2167255" cy="667924"/>
-                                  <wp:effectExtent l="0" t="0" r="4445" b="0"/>
-                                  <wp:docPr id="24" name="Picture 24" descr="C:\Users\Faim\Desktop\Rockman.exe\(Centennial) Semester 3.2 - (Fall - 2015)\gameCompanyLogo.fw.png"/>
-                                  <wp:cNvGraphicFramePr>
-                                    <a:graphicFrameLocks xmlns:a="http://schemas.openxmlformats.org/drawingml/2006/main" noChangeAspect="1"/>
-                                  </wp:cNvGraphicFramePr>
-                                  <a:graphic xmlns:a="http://schemas.openxmlformats.org/drawingml/2006/main">
-                                    <a:graphicData uri="http://schemas.openxmlformats.org/drawingml/2006/picture">
-                                      <pic:pic xmlns:pic="http://schemas.openxmlformats.org/drawingml/2006/picture">
-                                        <pic:nvPicPr>
-                                          <pic:cNvPr id="0" name="Picture 1" descr="C:\Users\Faim\Desktop\Rockman.exe\(Centennial) Semester 3.2 - (Fall - 2015)\gameCompanyLogo.fw.png"/>
-                                          <pic:cNvPicPr>
-                                            <a:picLocks noChangeAspect="1" noChangeArrowheads="1"/>
-                                          </pic:cNvPicPr>
-                                        </pic:nvPicPr>
-                                        <pic:blipFill>
-                                          <a:blip r:embed="rId13">
-                                            <a:extLst>
-                                              <a:ext uri="{28A0092B-C50C-407E-A947-70E740481C1C}">
-                                                <a14:useLocalDpi xmlns:a14="http://schemas.microsoft.com/office/drawing/2010/main" val="0"/>
-                                              </a:ext>
-                                            </a:extLst>
-                                          </a:blip>
-                                          <a:srcRect/>
-                                          <a:stretch>
-                                            <a:fillRect/>
-                                          </a:stretch>
-                                        </pic:blipFill>
-                                        <pic:spPr bwMode="auto">
-                                          <a:xfrm>
-                                            <a:off x="0" y="0"/>
-                                            <a:ext cx="2167255" cy="667924"/>
-                                          </a:xfrm>
-                                          <a:prstGeom prst="rect">
-                                            <a:avLst/>
-                                          </a:prstGeom>
-                                          <a:noFill/>
-                                          <a:ln>
-                                            <a:noFill/>
-                                          </a:ln>
-                                        </pic:spPr>
-                                      </pic:pic>
-                                    </a:graphicData>
-                                  </a:graphic>
-                                </wp:inline>
-                              </w:drawing>
-                            </w:r>
-                          </w:p>
-                          <w:p>
-                            <w:pPr>
-                              <w:jc w:val="center"/>
-                              <w:rPr>
-                                <w:b/>
-                                <w:sz w:val="28"/>
-                                <w:szCs w:val="28"/>
-                              </w:rPr>
-                            </w:pPr>
-                          </w:p>
-                        </w:txbxContent>
-                      </v:textbox>
-                    </v:shape>
-                  </w:pict>
-                </mc:Fallback>
-              </mc:AlternateContent>
-            </w:r>
             <w:sdt>
               <w:sdtPr>
                 <w:rPr>
@@ -593,6 +595,7 @@
                 <w:dataBinding w:prefixMappings="xmlns:ns0='http://schemas.openxmlformats.org/package/2006/metadata/core-properties' xmlns:ns1='http://purl.org/dc/elements/1.1/'" w:xpath="/ns0:coreProperties[1]/ns1:subject[1]" w:storeItemID="{6C3C8BC8-F283-45AE-878A-BAB7291924A1}"/>
                 <w:text/>
               </w:sdtPr>
+              <w:sdtEndPr/>
               <w:sdtContent>
                 <w:r>
                   <w:rPr>
@@ -696,16 +699,27 @@
               <w:jc w:val="center"/>
             </w:pPr>
             <w:r>
-              <w:t xml:space="preserve">All work Copyright © 2012 by </w:t>
+              <w:t xml:space="preserve">All work Copyright © 2012 </w:t>
             </w:r>
             <w:proofErr w:type="spellStart"/>
             <w:r>
+              <w:t>by</w:t>
+            </w:r>
+            <w:r>
+              <w:t>Incline</w:t>
+            </w:r>
+            <w:proofErr w:type="spellEnd"/>
+            <w:r>
+              <w:t xml:space="preserve"> Studios</w:t>
+            </w:r>
+            <w:r>
+              <w:t xml:space="preserve"> and </w:t>
+            </w:r>
+            <w:proofErr w:type="spellStart"/>
+            <w:r>
               <w:t>KrazyKatz</w:t>
             </w:r>
             <w:proofErr w:type="spellEnd"/>
-            <w:r>
-              <w:t xml:space="preserve"> and Incline Studios</w:t>
-            </w:r>
             <w:r>
               <w:t>.</w:t>
             </w:r>
@@ -752,6 +766,7 @@
               <w:sz w:val="28"/>
               <w:szCs w:val="28"/>
               <w:u w:val="single"/>
+              <w:lang w:val="en-US"/>
             </w:rPr>
             <w:alias w:val="Author"/>
             <w:id w:val="15524260"/>
@@ -776,6 +791,17 @@
                     <w:u w:val="single"/>
                   </w:rPr>
                 </w:pPr>
+                <w:r>
+                  <w:rPr>
+                    <w:b/>
+                    <w:bCs/>
+                    <w:sz w:val="28"/>
+                    <w:szCs w:val="28"/>
+                    <w:u w:val="single"/>
+                    <w:lang w:val="en-US"/>
+                  </w:rPr>
+                  <w:t xml:space="preserve">Jason Pearson &amp; </w:t>
+                </w:r>
                 <w:proofErr w:type="spellStart"/>
                 <w:r>
                   <w:rPr>
@@ -784,6 +810,7 @@
                     <w:sz w:val="28"/>
                     <w:szCs w:val="28"/>
                     <w:u w:val="single"/>
+                    <w:lang w:val="en-US"/>
                   </w:rPr>
                   <w:t>Khandker</w:t>
                 </w:r>
@@ -795,41 +822,9 @@
                     <w:sz w:val="28"/>
                     <w:szCs w:val="28"/>
                     <w:u w:val="single"/>
-                  </w:rPr>
-                  <w:t xml:space="preserve"> </w:t>
-                </w:r>
-                <w:proofErr w:type="spellStart"/>
-                <w:r>
-                  <w:rPr>
-                    <w:b/>
-                    <w:bCs/>
-                    <w:sz w:val="28"/>
-                    <w:szCs w:val="28"/>
-                    <w:u w:val="single"/>
-                  </w:rPr>
-                  <w:t>Faim</w:t>
-                </w:r>
-                <w:proofErr w:type="spellEnd"/>
-                <w:r>
-                  <w:rPr>
-                    <w:b/>
-                    <w:bCs/>
-                    <w:sz w:val="28"/>
-                    <w:szCs w:val="28"/>
-                    <w:u w:val="single"/>
-                  </w:rPr>
-                  <w:t xml:space="preserve"> Hussain &amp; </w:t>
-                </w:r>
-                <w:r>
-                  <w:rPr>
-                    <w:b/>
-                    <w:bCs/>
-                    <w:sz w:val="28"/>
-                    <w:szCs w:val="28"/>
-                    <w:u w:val="single"/>
                     <w:lang w:val="en-US"/>
                   </w:rPr>
-                  <w:t>Jason Pearson</w:t>
+                  <w:t xml:space="preserve"> Faim Hussain</w:t>
                 </w:r>
               </w:p>
             </w:tc>
@@ -2012,36 +2007,156 @@
       <w:pPr>
         <w:pStyle w:val="ListParagraph"/>
         <w:rPr>
-          <w:i/>
-          <w:sz w:val="24"/>
-          <w:szCs w:val="24"/>
-        </w:rPr>
-      </w:pPr>
-      <w:r>
-        <w:rPr>
-          <w:i/>
-          <w:sz w:val="24"/>
-          <w:szCs w:val="24"/>
-        </w:rPr>
-        <w:t>(</w:t>
-      </w:r>
-      <w:proofErr w:type="gramStart"/>
-      <w:r>
-        <w:rPr>
-          <w:i/>
-          <w:sz w:val="24"/>
-          <w:szCs w:val="24"/>
-        </w:rPr>
-        <w:t>ensure</w:t>
-      </w:r>
-      <w:proofErr w:type="gramEnd"/>
-      <w:r>
-        <w:rPr>
-          <w:i/>
-          <w:sz w:val="24"/>
-          <w:szCs w:val="24"/>
-        </w:rPr>
-        <w:t xml:space="preserve"> you mention the goal of the game and how to win if applicable)</w:t>
+          <w:sz w:val="24"/>
+          <w:szCs w:val="24"/>
+        </w:rPr>
+      </w:pPr>
+      <w:r>
+        <w:rPr>
+          <w:sz w:val="24"/>
+          <w:szCs w:val="24"/>
+        </w:rPr>
+        <w:t xml:space="preserve">The goal </w:t>
+      </w:r>
+      <w:r>
+        <w:rPr>
+          <w:sz w:val="24"/>
+          <w:szCs w:val="24"/>
+        </w:rPr>
+        <w:t>of the game is to dodge</w:t>
+      </w:r>
+      <w:r>
+        <w:rPr>
+          <w:sz w:val="24"/>
+          <w:szCs w:val="24"/>
+        </w:rPr>
+        <w:t xml:space="preserve"> into as many ships </w:t>
+      </w:r>
+      <w:r>
+        <w:rPr>
+          <w:sz w:val="24"/>
+          <w:szCs w:val="24"/>
+        </w:rPr>
+        <w:t xml:space="preserve">and enemy fire </w:t>
+      </w:r>
+      <w:r>
+        <w:rPr>
+          <w:sz w:val="24"/>
+          <w:szCs w:val="24"/>
+        </w:rPr>
+        <w:t xml:space="preserve">as possible </w:t>
+      </w:r>
+      <w:r>
+        <w:rPr>
+          <w:sz w:val="24"/>
+          <w:szCs w:val="24"/>
+        </w:rPr>
+        <w:t xml:space="preserve">while </w:t>
+      </w:r>
+      <w:r>
+        <w:rPr>
+          <w:sz w:val="24"/>
+          <w:szCs w:val="24"/>
+        </w:rPr>
+        <w:t xml:space="preserve">obtaining </w:t>
+      </w:r>
+      <w:r>
+        <w:rPr>
+          <w:sz w:val="24"/>
+          <w:szCs w:val="24"/>
+        </w:rPr>
+        <w:t xml:space="preserve">the fusion cores needed to travel past </w:t>
+      </w:r>
+      <w:r>
+        <w:rPr>
+          <w:sz w:val="24"/>
+          <w:szCs w:val="24"/>
+        </w:rPr>
+        <w:t>each level</w:t>
+      </w:r>
+      <w:r>
+        <w:rPr>
+          <w:sz w:val="24"/>
+          <w:szCs w:val="24"/>
+        </w:rPr>
+        <w:t xml:space="preserve"> (the amount of fusion cores needed depends on the level).</w:t>
+      </w:r>
+      <w:r>
+        <w:rPr>
+          <w:sz w:val="24"/>
+          <w:szCs w:val="24"/>
+        </w:rPr>
+        <w:t xml:space="preserve"> </w:t>
+      </w:r>
+      <w:r>
+        <w:rPr>
+          <w:sz w:val="24"/>
+          <w:szCs w:val="24"/>
+        </w:rPr>
+        <w:t xml:space="preserve">You can shoot various blasts and lasers to defend yourself, and pickup loose elements </w:t>
+      </w:r>
+      <w:r>
+        <w:rPr>
+          <w:sz w:val="24"/>
+          <w:szCs w:val="24"/>
+        </w:rPr>
+        <w:t xml:space="preserve">of value to increase your score. </w:t>
+      </w:r>
+      <w:r>
+        <w:rPr>
+          <w:sz w:val="24"/>
+          <w:szCs w:val="24"/>
+        </w:rPr>
+        <w:t>You have five</w:t>
+      </w:r>
+      <w:r>
+        <w:rPr>
+          <w:sz w:val="24"/>
+          <w:szCs w:val="24"/>
+        </w:rPr>
+        <w:t xml:space="preserve"> lives, </w:t>
+      </w:r>
+      <w:r>
+        <w:rPr>
+          <w:sz w:val="24"/>
+          <w:szCs w:val="24"/>
+        </w:rPr>
+        <w:t>and it will prompt a</w:t>
+      </w:r>
+      <w:r>
+        <w:rPr>
+          <w:sz w:val="24"/>
+          <w:szCs w:val="24"/>
+        </w:rPr>
+        <w:t xml:space="preserve"> game over when you lose all of them, but if you have </w:t>
+      </w:r>
+      <w:r>
+        <w:rPr>
+          <w:sz w:val="24"/>
+          <w:szCs w:val="24"/>
+        </w:rPr>
+        <w:t>at least 1 life</w:t>
+      </w:r>
+      <w:r>
+        <w:rPr>
+          <w:sz w:val="24"/>
+          <w:szCs w:val="24"/>
+        </w:rPr>
+        <w:t xml:space="preserve">, intact when </w:t>
+      </w:r>
+      <w:r>
+        <w:rPr>
+          <w:sz w:val="24"/>
+          <w:szCs w:val="24"/>
+        </w:rPr>
+        <w:t>obtaining all the fusion cores, you win each level and ultimately the entire game</w:t>
+      </w:r>
+      <w:r>
+        <w:rPr>
+          <w:sz w:val="24"/>
+          <w:szCs w:val="24"/>
+        </w:rPr>
+        <w:t>.</w:t>
       </w:r>
     </w:p>
     <w:p>
@@ -2055,6 +2170,16 @@
     </w:p>
     <w:p>
       <w:pPr>
+        <w:pStyle w:val="Heading2"/>
+      </w:pPr>
+      <w:bookmarkStart w:id="1" w:name="_Toc437201219"/>
+      <w:r>
+        <w:t>Version Control</w:t>
+      </w:r>
+      <w:bookmarkEnd w:id="1"/>
+    </w:p>
+    <w:p>
+      <w:pPr>
         <w:pStyle w:val="ListParagraph"/>
         <w:rPr>
           <w:sz w:val="24"/>
@@ -2066,70 +2191,58 @@
           <w:sz w:val="24"/>
           <w:szCs w:val="24"/>
         </w:rPr>
-        <w:t xml:space="preserve">The goal </w:t>
-      </w:r>
-      <w:r>
-        <w:rPr>
-          <w:sz w:val="24"/>
-          <w:szCs w:val="24"/>
-        </w:rPr>
-        <w:t>of the game is to dodge</w:t>
-      </w:r>
-      <w:r>
-        <w:rPr>
-          <w:sz w:val="24"/>
-          <w:szCs w:val="24"/>
-        </w:rPr>
-        <w:t xml:space="preserve"> into as many ships </w:t>
-      </w:r>
-      <w:r>
-        <w:rPr>
-          <w:sz w:val="24"/>
-          <w:szCs w:val="24"/>
-        </w:rPr>
-        <w:t xml:space="preserve">and enemy fire </w:t>
-      </w:r>
-      <w:r>
-        <w:rPr>
-          <w:sz w:val="24"/>
-          <w:szCs w:val="24"/>
-        </w:rPr>
-        <w:t xml:space="preserve">as possible </w:t>
-      </w:r>
-      <w:r>
-        <w:rPr>
-          <w:sz w:val="24"/>
-          <w:szCs w:val="24"/>
-        </w:rPr>
-        <w:t xml:space="preserve">while </w:t>
-      </w:r>
-      <w:r>
-        <w:rPr>
-          <w:sz w:val="24"/>
-          <w:szCs w:val="24"/>
-        </w:rPr>
-        <w:t xml:space="preserve">obtaining </w:t>
-      </w:r>
-      <w:r>
-        <w:rPr>
-          <w:sz w:val="24"/>
-          <w:szCs w:val="24"/>
-        </w:rPr>
-        <w:t xml:space="preserve">the fusion cores needed to travel past </w:t>
-      </w:r>
-      <w:r>
-        <w:rPr>
-          <w:sz w:val="24"/>
-          <w:szCs w:val="24"/>
-        </w:rPr>
-        <w:t>each level</w:t>
-      </w:r>
-      <w:r>
-        <w:rPr>
-          <w:sz w:val="24"/>
-          <w:szCs w:val="24"/>
-        </w:rPr>
-        <w:t xml:space="preserve"> (the amount of fusion cores needed depends on the level).</w:t>
+        <w:t xml:space="preserve">For version control, </w:t>
+      </w:r>
+      <w:r>
+        <w:rPr>
+          <w:sz w:val="24"/>
+          <w:szCs w:val="24"/>
+        </w:rPr>
+        <w:t>we</w:t>
+      </w:r>
+      <w:r>
+        <w:rPr>
+          <w:sz w:val="24"/>
+          <w:szCs w:val="24"/>
+        </w:rPr>
+        <w:t xml:space="preserve"> used </w:t>
+      </w:r>
+      <w:proofErr w:type="spellStart"/>
+      <w:r>
+        <w:rPr>
+          <w:sz w:val="24"/>
+          <w:szCs w:val="24"/>
+        </w:rPr>
+        <w:t>Github</w:t>
+      </w:r>
+      <w:proofErr w:type="spellEnd"/>
+      <w:r>
+        <w:rPr>
+          <w:sz w:val="24"/>
+          <w:szCs w:val="24"/>
+        </w:rPr>
+        <w:t xml:space="preserve"> to track </w:t>
+      </w:r>
+      <w:r>
+        <w:rPr>
+          <w:sz w:val="24"/>
+          <w:szCs w:val="24"/>
+        </w:rPr>
+        <w:t>our</w:t>
+      </w:r>
+      <w:r>
+        <w:rPr>
+          <w:sz w:val="24"/>
+          <w:szCs w:val="24"/>
+        </w:rPr>
+        <w:t xml:space="preserve"> progress throug</w:t>
+      </w:r>
+      <w:r>
+        <w:rPr>
+          <w:sz w:val="24"/>
+          <w:szCs w:val="24"/>
+        </w:rPr>
+        <w:t>hout the making of this project.</w:t>
       </w:r>
       <w:r>
         <w:rPr>
@@ -2138,171 +2251,8 @@
         </w:rPr>
         <w:t xml:space="preserve"> </w:t>
       </w:r>
-      <w:r>
-        <w:rPr>
-          <w:sz w:val="24"/>
-          <w:szCs w:val="24"/>
-        </w:rPr>
-        <w:t xml:space="preserve">You can shoot various blasts and lasers to defend yourself, and pickup loose elements </w:t>
-      </w:r>
-      <w:r>
-        <w:rPr>
-          <w:sz w:val="24"/>
-          <w:szCs w:val="24"/>
-        </w:rPr>
-        <w:t xml:space="preserve">of value to increase your score. </w:t>
-      </w:r>
-      <w:r>
-        <w:rPr>
-          <w:sz w:val="24"/>
-          <w:szCs w:val="24"/>
-        </w:rPr>
-        <w:t>You have five</w:t>
-      </w:r>
-      <w:r>
-        <w:rPr>
-          <w:sz w:val="24"/>
-          <w:szCs w:val="24"/>
-        </w:rPr>
-        <w:t xml:space="preserve"> lives, </w:t>
-      </w:r>
-      <w:r>
-        <w:rPr>
-          <w:sz w:val="24"/>
-          <w:szCs w:val="24"/>
-        </w:rPr>
-        <w:t>and it will prompt a</w:t>
-      </w:r>
-      <w:r>
-        <w:rPr>
-          <w:sz w:val="24"/>
-          <w:szCs w:val="24"/>
-        </w:rPr>
-        <w:t xml:space="preserve"> game over when you lose all of them, but if you have </w:t>
-      </w:r>
-      <w:r>
-        <w:rPr>
-          <w:sz w:val="24"/>
-          <w:szCs w:val="24"/>
-        </w:rPr>
-        <w:t xml:space="preserve">at least </w:t>
-      </w:r>
-      <w:proofErr w:type="gramStart"/>
-      <w:r>
-        <w:rPr>
-          <w:sz w:val="24"/>
-          <w:szCs w:val="24"/>
-        </w:rPr>
-        <w:t>1</w:t>
-      </w:r>
-      <w:proofErr w:type="gramEnd"/>
-      <w:r>
-        <w:rPr>
-          <w:sz w:val="24"/>
-          <w:szCs w:val="24"/>
-        </w:rPr>
-        <w:t xml:space="preserve"> life</w:t>
-      </w:r>
-      <w:r>
-        <w:rPr>
-          <w:sz w:val="24"/>
-          <w:szCs w:val="24"/>
-        </w:rPr>
-        <w:t xml:space="preserve">, intact when </w:t>
-      </w:r>
-      <w:r>
-        <w:rPr>
-          <w:sz w:val="24"/>
-          <w:szCs w:val="24"/>
-        </w:rPr>
-        <w:t>obtaining all the fusion cores, you win each level and ultimately the entire game</w:t>
-      </w:r>
-      <w:r>
-        <w:rPr>
-          <w:sz w:val="24"/>
-          <w:szCs w:val="24"/>
-        </w:rPr>
-        <w:t>.</w:t>
-      </w:r>
-    </w:p>
-    <w:p>
-      <w:pPr>
-        <w:pStyle w:val="ListParagraph"/>
-        <w:rPr>
-          <w:sz w:val="24"/>
-          <w:szCs w:val="24"/>
-        </w:rPr>
-      </w:pPr>
-    </w:p>
-    <w:p>
-      <w:pPr>
-        <w:pStyle w:val="Heading2"/>
-      </w:pPr>
-      <w:bookmarkStart w:id="1" w:name="_Toc437201219"/>
-      <w:r>
-        <w:t>Version Control</w:t>
-      </w:r>
-      <w:bookmarkEnd w:id="1"/>
-    </w:p>
-    <w:p>
-      <w:pPr>
-        <w:pStyle w:val="ListParagraph"/>
-        <w:rPr>
-          <w:sz w:val="24"/>
-          <w:szCs w:val="24"/>
-        </w:rPr>
-      </w:pPr>
-      <w:r>
-        <w:rPr>
-          <w:sz w:val="24"/>
-          <w:szCs w:val="24"/>
-        </w:rPr>
-        <w:t xml:space="preserve">For version control, </w:t>
-      </w:r>
-      <w:r>
-        <w:rPr>
-          <w:sz w:val="24"/>
-          <w:szCs w:val="24"/>
-        </w:rPr>
-        <w:t>we</w:t>
-      </w:r>
-      <w:r>
-        <w:rPr>
-          <w:sz w:val="24"/>
-          <w:szCs w:val="24"/>
-        </w:rPr>
-        <w:t xml:space="preserve"> used </w:t>
-      </w:r>
-      <w:proofErr w:type="spellStart"/>
-      <w:r>
-        <w:rPr>
-          <w:sz w:val="24"/>
-          <w:szCs w:val="24"/>
-        </w:rPr>
-        <w:t>Github</w:t>
-      </w:r>
-      <w:proofErr w:type="spellEnd"/>
-      <w:r>
-        <w:rPr>
-          <w:sz w:val="24"/>
-          <w:szCs w:val="24"/>
-        </w:rPr>
-        <w:t xml:space="preserve"> to track </w:t>
-      </w:r>
-      <w:r>
-        <w:rPr>
-          <w:sz w:val="24"/>
-          <w:szCs w:val="24"/>
-        </w:rPr>
-        <w:t>our</w:t>
-      </w:r>
-      <w:r>
-        <w:rPr>
-          <w:sz w:val="24"/>
-          <w:szCs w:val="24"/>
-        </w:rPr>
-        <w:t xml:space="preserve"> progress throughout the making of this project.</w:t>
-      </w:r>
+      <w:bookmarkStart w:id="2" w:name="_GoBack"/>
+      <w:bookmarkEnd w:id="2"/>
     </w:p>
     <w:p>
       <w:pPr>
@@ -2367,11 +2317,11 @@
       <w:pPr>
         <w:pStyle w:val="Heading2"/>
       </w:pPr>
-      <w:bookmarkStart w:id="2" w:name="_Toc437201220"/>
+      <w:bookmarkStart w:id="3" w:name="_Toc437201220"/>
       <w:r>
         <w:t>Game Play Mechanics</w:t>
       </w:r>
-      <w:bookmarkEnd w:id="2"/>
+      <w:bookmarkEnd w:id="3"/>
     </w:p>
     <w:p>
       <w:pPr>
@@ -2621,11 +2571,11 @@
           <w:i/>
         </w:rPr>
       </w:pPr>
-      <w:bookmarkStart w:id="3" w:name="_Toc437201221"/>
+      <w:bookmarkStart w:id="4" w:name="_Toc437201221"/>
       <w:r>
         <w:t>Camera</w:t>
       </w:r>
-      <w:bookmarkEnd w:id="3"/>
+      <w:bookmarkEnd w:id="4"/>
       <w:r>
         <w:t xml:space="preserve"> </w:t>
       </w:r>
@@ -2668,23 +2618,7 @@
           <w:sz w:val="24"/>
           <w:szCs w:val="24"/>
         </w:rPr>
-        <w:t xml:space="preserve"> does not </w:t>
-      </w:r>
-      <w:proofErr w:type="gramStart"/>
-      <w:r>
-        <w:rPr>
-          <w:sz w:val="24"/>
-          <w:szCs w:val="24"/>
-        </w:rPr>
-        <w:t>move,</w:t>
-      </w:r>
-      <w:proofErr w:type="gramEnd"/>
-      <w:r>
-        <w:rPr>
-          <w:sz w:val="24"/>
-          <w:szCs w:val="24"/>
-        </w:rPr>
-        <w:t xml:space="preserve"> the </w:t>
+        <w:t xml:space="preserve"> does not move, the </w:t>
       </w:r>
       <w:r>
         <w:rPr>
@@ -2754,11 +2688,11 @@
       <w:pPr>
         <w:pStyle w:val="Heading2"/>
       </w:pPr>
-      <w:bookmarkStart w:id="4" w:name="_Toc437201222"/>
+      <w:bookmarkStart w:id="5" w:name="_Toc437201222"/>
       <w:r>
         <w:t>Controls</w:t>
       </w:r>
-      <w:bookmarkEnd w:id="4"/>
+      <w:bookmarkEnd w:id="5"/>
     </w:p>
     <w:p>
       <w:pPr>
@@ -2791,23 +2725,7 @@
           <w:sz w:val="24"/>
           <w:szCs w:val="24"/>
         </w:rPr>
-        <w:t xml:space="preserve">The vertical movement of the ship </w:t>
-      </w:r>
-      <w:proofErr w:type="gramStart"/>
-      <w:r>
-        <w:rPr>
-          <w:sz w:val="24"/>
-          <w:szCs w:val="24"/>
-        </w:rPr>
-        <w:t>is attached</w:t>
-      </w:r>
-      <w:proofErr w:type="gramEnd"/>
-      <w:r>
-        <w:rPr>
-          <w:sz w:val="24"/>
-          <w:szCs w:val="24"/>
-        </w:rPr>
-        <w:t xml:space="preserve"> to the </w:t>
+        <w:t xml:space="preserve">The vertical movement of the ship is attached to the </w:t>
       </w:r>
       <w:r>
         <w:rPr>
@@ -2837,7 +2755,6 @@
         </w:rPr>
         <w:t xml:space="preserve">, the shooting mechanic </w:t>
       </w:r>
-      <w:proofErr w:type="gramStart"/>
       <w:r>
         <w:rPr>
           <w:sz w:val="24"/>
@@ -2850,15 +2767,7 @@
           <w:sz w:val="24"/>
           <w:szCs w:val="24"/>
         </w:rPr>
-        <w:t xml:space="preserve"> mapped</w:t>
-      </w:r>
-      <w:proofErr w:type="gramEnd"/>
-      <w:r>
-        <w:rPr>
-          <w:sz w:val="24"/>
-          <w:szCs w:val="24"/>
-        </w:rPr>
-        <w:t xml:space="preserve"> to the left mouse click</w:t>
+        <w:t xml:space="preserve"> mapped to the left mouse click</w:t>
       </w:r>
       <w:r>
         <w:rPr>
@@ -2872,7 +2781,7 @@
       <w:pPr>
         <w:pStyle w:val="Heading2"/>
       </w:pPr>
-      <w:bookmarkStart w:id="5" w:name="_Toc437201223"/>
+      <w:bookmarkStart w:id="6" w:name="_Toc437201223"/>
       <w:r>
         <w:lastRenderedPageBreak/>
         <w:t>Interface</w:t>
@@ -2880,7 +2789,7 @@
       <w:r>
         <w:t xml:space="preserve"> Sketch</w:t>
       </w:r>
-      <w:bookmarkEnd w:id="5"/>
+      <w:bookmarkEnd w:id="6"/>
     </w:p>
     <w:p>
       <w:pPr>
@@ -3169,11 +3078,11 @@
       <w:pPr>
         <w:pStyle w:val="Heading2"/>
       </w:pPr>
-      <w:bookmarkStart w:id="6" w:name="_Toc437201224"/>
+      <w:bookmarkStart w:id="7" w:name="_Toc437201224"/>
       <w:r>
         <w:t>Levels</w:t>
       </w:r>
-      <w:bookmarkEnd w:id="6"/>
+      <w:bookmarkEnd w:id="7"/>
       <w:r>
         <w:t xml:space="preserve"> </w:t>
       </w:r>
@@ -3191,23 +3100,7 @@
           <w:sz w:val="24"/>
           <w:szCs w:val="24"/>
         </w:rPr>
-        <w:t xml:space="preserve">Level </w:t>
-      </w:r>
-      <w:proofErr w:type="gramStart"/>
-      <w:r>
-        <w:rPr>
-          <w:sz w:val="24"/>
-          <w:szCs w:val="24"/>
-        </w:rPr>
-        <w:t>1</w:t>
-      </w:r>
-      <w:proofErr w:type="gramEnd"/>
-      <w:r>
-        <w:rPr>
-          <w:sz w:val="24"/>
-          <w:szCs w:val="24"/>
-        </w:rPr>
-        <w:t xml:space="preserve"> – Desert</w:t>
+        <w:t>Level 1 – Desert</w:t>
       </w:r>
       <w:r>
         <w:rPr>
@@ -3253,23 +3146,7 @@
           <w:sz w:val="24"/>
           <w:szCs w:val="24"/>
         </w:rPr>
-        <w:t xml:space="preserve">Level </w:t>
-      </w:r>
-      <w:proofErr w:type="gramStart"/>
-      <w:r>
-        <w:rPr>
-          <w:sz w:val="24"/>
-          <w:szCs w:val="24"/>
-        </w:rPr>
-        <w:t>2</w:t>
-      </w:r>
-      <w:proofErr w:type="gramEnd"/>
-      <w:r>
-        <w:rPr>
-          <w:sz w:val="24"/>
-          <w:szCs w:val="24"/>
-        </w:rPr>
-        <w:t xml:space="preserve"> –</w:t>
+        <w:t>Level 2 –</w:t>
       </w:r>
       <w:r>
         <w:rPr>
@@ -3308,12 +3185,12 @@
       <w:pPr>
         <w:pStyle w:val="Heading2"/>
       </w:pPr>
-      <w:bookmarkStart w:id="7" w:name="_Toc437201225"/>
+      <w:bookmarkStart w:id="8" w:name="_Toc437201225"/>
       <w:r>
         <w:lastRenderedPageBreak/>
         <w:t>Enemies</w:t>
       </w:r>
-      <w:bookmarkEnd w:id="7"/>
+      <w:bookmarkEnd w:id="8"/>
     </w:p>
     <w:p>
       <w:pPr>
@@ -3338,25 +3215,23 @@
           <w:sz w:val="24"/>
           <w:szCs w:val="24"/>
         </w:rPr>
-        <w:t xml:space="preserve"> – take </w:t>
-      </w:r>
-      <w:proofErr w:type="gramStart"/>
+        <w:t xml:space="preserve"> – take 1 hit to kill</w:t>
+      </w:r>
       <w:r>
         <w:rPr>
           <w:b/>
           <w:sz w:val="24"/>
           <w:szCs w:val="24"/>
         </w:rPr>
-        <w:t>1</w:t>
-      </w:r>
-      <w:proofErr w:type="gramEnd"/>
+        <w:t xml:space="preserve"> (normal weapon)</w:t>
+      </w:r>
       <w:r>
         <w:rPr>
           <w:b/>
           <w:sz w:val="24"/>
           <w:szCs w:val="24"/>
         </w:rPr>
-        <w:t xml:space="preserve"> hit to kill</w:t>
+        <w:t>, takes 1 life from player upon collision or enemy fire.</w:t>
       </w:r>
       <w:r>
         <w:rPr>
@@ -3364,23 +3239,25 @@
           <w:sz w:val="24"/>
           <w:szCs w:val="24"/>
         </w:rPr>
-        <w:t xml:space="preserve"> (normal weapon)</w:t>
-      </w:r>
-      <w:r>
+        <w:t xml:space="preserve"> Fires the same kind of blast the player does.</w:t>
+      </w:r>
+    </w:p>
+    <w:p>
+      <w:pPr>
+        <w:ind w:left="720"/>
         <w:rPr>
           <w:b/>
           <w:sz w:val="24"/>
           <w:szCs w:val="24"/>
         </w:rPr>
-        <w:t xml:space="preserve">, </w:t>
-      </w:r>
+      </w:pPr>
       <w:r>
         <w:rPr>
           <w:b/>
           <w:sz w:val="24"/>
           <w:szCs w:val="24"/>
         </w:rPr>
-        <w:t>takes 1 life from player upon collision or enemy fire.</w:t>
+        <w:t>Bounty Hunter</w:t>
       </w:r>
       <w:r>
         <w:rPr>
@@ -3388,7 +3265,23 @@
           <w:sz w:val="24"/>
           <w:szCs w:val="24"/>
         </w:rPr>
-        <w:t xml:space="preserve"> Fires the same kind of blast the player does.</w:t>
+        <w:t xml:space="preserve"> – takes 2 hits to kill (with normal weapon), takes 1 life from player upon collision or enemy fire</w:t>
+      </w:r>
+      <w:r>
+        <w:rPr>
+          <w:b/>
+          <w:sz w:val="24"/>
+          <w:szCs w:val="24"/>
+        </w:rPr>
+        <w:t>.</w:t>
+      </w:r>
+      <w:r>
+        <w:rPr>
+          <w:b/>
+          <w:sz w:val="24"/>
+          <w:szCs w:val="24"/>
+        </w:rPr>
+        <w:t xml:space="preserve"> They blasts at a quicker firing rate.</w:t>
       </w:r>
     </w:p>
     <w:p>
@@ -3406,7 +3299,7 @@
           <w:sz w:val="24"/>
           <w:szCs w:val="24"/>
         </w:rPr>
-        <w:t>Bounty Hunter</w:t>
+        <w:t>Federacy Ships – takes 3 hits to kill (with normal weapon), takes 1 life from player upon collision or enemy fire</w:t>
       </w:r>
       <w:r>
         <w:rPr>
@@ -3414,33 +3307,33 @@
           <w:sz w:val="24"/>
           <w:szCs w:val="24"/>
         </w:rPr>
-        <w:t xml:space="preserve"> – takes </w:t>
-      </w:r>
-      <w:proofErr w:type="gramStart"/>
+        <w:t>.</w:t>
+      </w:r>
       <w:r>
         <w:rPr>
           <w:b/>
           <w:sz w:val="24"/>
           <w:szCs w:val="24"/>
         </w:rPr>
-        <w:t>2</w:t>
-      </w:r>
-      <w:proofErr w:type="gramEnd"/>
-      <w:r>
+        <w:t xml:space="preserve"> They fire long (in width) blasts.</w:t>
+      </w:r>
+    </w:p>
+    <w:p>
+      <w:pPr>
+        <w:ind w:left="720"/>
         <w:rPr>
           <w:b/>
           <w:sz w:val="24"/>
           <w:szCs w:val="24"/>
         </w:rPr>
-        <w:t xml:space="preserve"> hits to kill </w:t>
-      </w:r>
+      </w:pPr>
       <w:r>
         <w:rPr>
           <w:b/>
           <w:sz w:val="24"/>
           <w:szCs w:val="24"/>
         </w:rPr>
-        <w:t>(</w:t>
+        <w:t xml:space="preserve">Galactic Federacy Military Warships – takes </w:t>
       </w:r>
       <w:r>
         <w:rPr>
@@ -3448,7 +3341,7 @@
           <w:sz w:val="24"/>
           <w:szCs w:val="24"/>
         </w:rPr>
-        <w:t xml:space="preserve">with </w:t>
+        <w:t>5 hits to kill (with normal weapons</w:t>
       </w:r>
       <w:r>
         <w:rPr>
@@ -3456,7 +3349,7 @@
           <w:sz w:val="24"/>
           <w:szCs w:val="24"/>
         </w:rPr>
-        <w:t>normal weapon)</w:t>
+        <w:t>), takes 1 life from player upon collision or enemy fire. Fires 3 blasts in a radius</w:t>
       </w:r>
       <w:r>
         <w:rPr>
@@ -3464,188 +3357,18 @@
           <w:sz w:val="24"/>
           <w:szCs w:val="24"/>
         </w:rPr>
-        <w:t>, takes 1 life from player upon collision or enemy fire</w:t>
-      </w:r>
-      <w:r>
-        <w:rPr>
-          <w:b/>
-          <w:sz w:val="24"/>
-          <w:szCs w:val="24"/>
-        </w:rPr>
         <w:t>.</w:t>
       </w:r>
-      <w:r>
-        <w:rPr>
-          <w:b/>
-          <w:sz w:val="24"/>
-          <w:szCs w:val="24"/>
-        </w:rPr>
-        <w:t xml:space="preserve"> They blasts at a quicker firing rate</w:t>
-      </w:r>
-      <w:r>
-        <w:rPr>
-          <w:b/>
-          <w:sz w:val="24"/>
-          <w:szCs w:val="24"/>
-        </w:rPr>
-        <w:t>.</w:t>
-      </w:r>
-    </w:p>
-    <w:p>
-      <w:pPr>
-        <w:ind w:left="720"/>
-        <w:rPr>
-          <w:b/>
-          <w:sz w:val="24"/>
-          <w:szCs w:val="24"/>
-        </w:rPr>
-      </w:pPr>
-      <w:r>
-        <w:rPr>
-          <w:b/>
-          <w:sz w:val="24"/>
-          <w:szCs w:val="24"/>
-        </w:rPr>
-        <w:t xml:space="preserve">Federacy Ships – takes </w:t>
-      </w:r>
-      <w:proofErr w:type="gramStart"/>
-      <w:r>
-        <w:rPr>
-          <w:b/>
-          <w:sz w:val="24"/>
-          <w:szCs w:val="24"/>
-        </w:rPr>
-        <w:t>3</w:t>
-      </w:r>
-      <w:proofErr w:type="gramEnd"/>
-      <w:r>
-        <w:rPr>
-          <w:b/>
-          <w:sz w:val="24"/>
-          <w:szCs w:val="24"/>
-        </w:rPr>
-        <w:t xml:space="preserve"> hits to kill (with normal weapon), </w:t>
-      </w:r>
-      <w:r>
-        <w:rPr>
-          <w:b/>
-          <w:sz w:val="24"/>
-          <w:szCs w:val="24"/>
-        </w:rPr>
-        <w:t>takes 1 life from player upon collision or enemy fire</w:t>
-      </w:r>
-      <w:r>
-        <w:rPr>
-          <w:b/>
-          <w:sz w:val="24"/>
-          <w:szCs w:val="24"/>
-        </w:rPr>
-        <w:t>.</w:t>
-      </w:r>
-      <w:r>
-        <w:rPr>
-          <w:b/>
-          <w:sz w:val="24"/>
-          <w:szCs w:val="24"/>
-        </w:rPr>
-        <w:t xml:space="preserve"> </w:t>
-      </w:r>
-      <w:r>
-        <w:rPr>
-          <w:b/>
-          <w:sz w:val="24"/>
-          <w:szCs w:val="24"/>
-        </w:rPr>
-        <w:t>They fire long (in width) blasts.</w:t>
-      </w:r>
-    </w:p>
-    <w:p>
-      <w:pPr>
-        <w:ind w:left="720"/>
-        <w:rPr>
-          <w:b/>
-          <w:sz w:val="24"/>
-          <w:szCs w:val="24"/>
-        </w:rPr>
-      </w:pPr>
-      <w:r>
-        <w:rPr>
-          <w:b/>
-          <w:sz w:val="24"/>
-          <w:szCs w:val="24"/>
-        </w:rPr>
-        <w:t xml:space="preserve">Galactic Federacy Military Warships – takes </w:t>
-      </w:r>
-      <w:proofErr w:type="gramStart"/>
-      <w:r>
-        <w:rPr>
-          <w:b/>
-          <w:sz w:val="24"/>
-          <w:szCs w:val="24"/>
-        </w:rPr>
-        <w:t>5</w:t>
-      </w:r>
-      <w:proofErr w:type="gramEnd"/>
-      <w:r>
-        <w:rPr>
-          <w:b/>
-          <w:sz w:val="24"/>
-          <w:szCs w:val="24"/>
-        </w:rPr>
-        <w:t xml:space="preserve"> hits to kill (with normal weapons</w:t>
-      </w:r>
-      <w:r>
-        <w:rPr>
-          <w:b/>
-          <w:sz w:val="24"/>
-          <w:szCs w:val="24"/>
-        </w:rPr>
-        <w:t xml:space="preserve">), takes 1 life from player upon collision or enemy fire. </w:t>
-      </w:r>
-      <w:r>
-        <w:rPr>
-          <w:b/>
-          <w:sz w:val="24"/>
-          <w:szCs w:val="24"/>
-        </w:rPr>
-        <w:t xml:space="preserve">Fires </w:t>
-      </w:r>
-      <w:proofErr w:type="gramStart"/>
-      <w:r>
-        <w:rPr>
-          <w:b/>
-          <w:sz w:val="24"/>
-          <w:szCs w:val="24"/>
-        </w:rPr>
-        <w:t>3</w:t>
-      </w:r>
-      <w:proofErr w:type="gramEnd"/>
-      <w:r>
-        <w:rPr>
-          <w:b/>
-          <w:sz w:val="24"/>
-          <w:szCs w:val="24"/>
-        </w:rPr>
-        <w:t xml:space="preserve"> blasts in a radius</w:t>
-      </w:r>
-      <w:r>
-        <w:rPr>
-          <w:b/>
-          <w:sz w:val="24"/>
-          <w:szCs w:val="24"/>
-        </w:rPr>
-        <w:t>.</w:t>
-      </w:r>
     </w:p>
     <w:p>
       <w:pPr>
         <w:pStyle w:val="Heading2"/>
       </w:pPr>
-      <w:bookmarkStart w:id="8" w:name="_Toc437201226"/>
+      <w:bookmarkStart w:id="9" w:name="_Toc437201226"/>
       <w:r>
         <w:t>Weapons</w:t>
       </w:r>
-      <w:bookmarkEnd w:id="8"/>
+      <w:bookmarkEnd w:id="9"/>
     </w:p>
     <w:p>
       <w:pPr>
@@ -3676,11 +3399,11 @@
       <w:pPr>
         <w:pStyle w:val="Heading2"/>
       </w:pPr>
-      <w:bookmarkStart w:id="9" w:name="_Toc437201227"/>
+      <w:bookmarkStart w:id="10" w:name="_Toc437201227"/>
       <w:r>
         <w:t>Scoring</w:t>
       </w:r>
-      <w:bookmarkEnd w:id="9"/>
+      <w:bookmarkEnd w:id="10"/>
       <w:r>
         <w:br/>
       </w:r>
@@ -3853,8 +3576,6 @@
         </w:rPr>
         <w:t>(+50)</w:t>
       </w:r>
-      <w:bookmarkStart w:id="10" w:name="_GoBack"/>
-      <w:bookmarkEnd w:id="10"/>
     </w:p>
     <w:p>
       <w:pPr>
@@ -3970,24 +3691,6 @@
     </w:p>
     <w:p>
       <w:pPr>
-        <w:pStyle w:val="ListParagraph"/>
-        <w:rPr>
-          <w:i/>
-          <w:sz w:val="24"/>
-          <w:szCs w:val="24"/>
-        </w:rPr>
-      </w:pPr>
-      <w:r>
-        <w:rPr>
-          <w:i/>
-          <w:sz w:val="24"/>
-          <w:szCs w:val="24"/>
-        </w:rPr>
-        <w:t>(Outline your game story here)</w:t>
-      </w:r>
-    </w:p>
-    <w:p>
-      <w:pPr>
         <w:rPr>
           <w:sz w:val="24"/>
           <w:szCs w:val="24"/>
@@ -4447,7 +4150,7 @@
     <w:pPr>
       <w:pStyle w:val="Footer"/>
       <w:pBdr>
-        <w:top w:val="thinThickSmallGap" w:sz="24" w:space="1" w:color="622423" w:themeColor="accent2" w:themeShade="7F"/>
+        <w:top w:val="thinThickSmallGap" w:sz="24" w:space="1" w:color="224E76" w:themeColor="accent2" w:themeShade="7F"/>
       </w:pBdr>
       <w:rPr>
         <w:rFonts w:asciiTheme="majorHAnsi" w:hAnsiTheme="majorHAnsi"/>
@@ -4510,7 +4213,7 @@
     <w:pPr>
       <w:pStyle w:val="Footer"/>
       <w:pBdr>
-        <w:top w:val="thinThickSmallGap" w:sz="24" w:space="1" w:color="622423" w:themeColor="accent2" w:themeShade="7F"/>
+        <w:top w:val="thinThickSmallGap" w:sz="24" w:space="1" w:color="224E76" w:themeColor="accent2" w:themeShade="7F"/>
       </w:pBdr>
       <w:rPr>
         <w:rFonts w:asciiTheme="majorHAnsi" w:hAnsiTheme="majorHAnsi"/>
@@ -4624,7 +4327,7 @@
             <w:rPr>
               <w:bCs/>
               <w:noProof/>
-              <w:color w:val="76923C" w:themeColor="accent3" w:themeShade="BF"/>
+              <w:color w:val="1E5E9F" w:themeColor="accent3" w:themeShade="BF"/>
               <w:sz w:val="24"/>
               <w:szCs w:val="24"/>
             </w:rPr>
@@ -4633,7 +4336,7 @@
             <w:rPr>
               <w:b/>
               <w:bCs/>
-              <w:color w:val="76923C" w:themeColor="accent3" w:themeShade="BF"/>
+              <w:color w:val="1E5E9F" w:themeColor="accent3" w:themeShade="BF"/>
               <w:sz w:val="24"/>
               <w:szCs w:val="24"/>
             </w:rPr>
@@ -4672,7 +4375,7 @@
             <w:rPr>
               <w:b/>
               <w:bCs/>
-              <w:color w:val="76923C" w:themeColor="accent3" w:themeShade="BF"/>
+              <w:color w:val="1E5E9F" w:themeColor="accent3" w:themeShade="BF"/>
               <w:sz w:val="24"/>
               <w:szCs w:val="24"/>
             </w:rPr>
@@ -4701,9 +4404,9 @@
             <w:tcPr>
               <w:tcW w:w="1500" w:type="pct"/>
               <w:tcBorders>
-                <w:bottom w:val="single" w:sz="4" w:space="0" w:color="943634" w:themeColor="accent2" w:themeShade="BF"/>
+                <w:bottom w:val="single" w:sz="4" w:space="0" w:color="3476B1" w:themeColor="accent2" w:themeShade="BF"/>
               </w:tcBorders>
-              <w:shd w:val="clear" w:color="auto" w:fill="943634" w:themeFill="accent2" w:themeFillShade="BF"/>
+              <w:shd w:val="clear" w:color="auto" w:fill="3476B1" w:themeFill="accent2" w:themeFillShade="BF"/>
               <w:vAlign w:val="bottom"/>
             </w:tcPr>
             <w:p>
@@ -4773,9 +4476,9 @@
             <w:tcPr>
               <w:tcW w:w="1500" w:type="pct"/>
               <w:tcBorders>
-                <w:bottom w:val="single" w:sz="4" w:space="0" w:color="943634" w:themeColor="accent2" w:themeShade="BF"/>
+                <w:bottom w:val="single" w:sz="4" w:space="0" w:color="3476B1" w:themeColor="accent2" w:themeShade="BF"/>
               </w:tcBorders>
-              <w:shd w:val="clear" w:color="auto" w:fill="943634" w:themeFill="accent2" w:themeFillShade="BF"/>
+              <w:shd w:val="clear" w:color="auto" w:fill="3476B1" w:themeFill="accent2" w:themeFillShade="BF"/>
               <w:vAlign w:val="bottom"/>
             </w:tcPr>
             <w:p>
@@ -4812,7 +4515,7 @@
             <w:pStyle w:val="Header"/>
             <w:rPr>
               <w:bCs/>
-              <w:color w:val="76923C" w:themeColor="accent3" w:themeShade="BF"/>
+              <w:color w:val="1E5E9F" w:themeColor="accent3" w:themeShade="BF"/>
               <w:sz w:val="24"/>
               <w:szCs w:val="24"/>
             </w:rPr>
@@ -4821,7 +4524,7 @@
             <w:rPr>
               <w:b/>
               <w:bCs/>
-              <w:color w:val="76923C" w:themeColor="accent3" w:themeShade="BF"/>
+              <w:color w:val="1E5E9F" w:themeColor="accent3" w:themeShade="BF"/>
               <w:sz w:val="24"/>
               <w:szCs w:val="24"/>
             </w:rPr>
@@ -4860,7 +4563,7 @@
             <w:rPr>
               <w:b/>
               <w:bCs/>
-              <w:color w:val="76923C" w:themeColor="accent3" w:themeShade="BF"/>
+              <w:color w:val="1E5E9F" w:themeColor="accent3" w:themeShade="BF"/>
               <w:sz w:val="24"/>
               <w:szCs w:val="24"/>
             </w:rPr>
@@ -5593,7 +5296,7 @@
     </w:pPr>
     <w:rPr>
       <w:rFonts w:asciiTheme="majorHAnsi" w:eastAsiaTheme="majorEastAsia" w:hAnsiTheme="majorHAnsi" w:cstheme="majorBidi"/>
-      <w:color w:val="365F91" w:themeColor="accent1" w:themeShade="BF"/>
+      <w:color w:val="374C80" w:themeColor="accent1" w:themeShade="BF"/>
       <w:sz w:val="32"/>
       <w:szCs w:val="32"/>
     </w:rPr>
@@ -5615,7 +5318,7 @@
     </w:pPr>
     <w:rPr>
       <w:rFonts w:asciiTheme="majorHAnsi" w:eastAsiaTheme="majorEastAsia" w:hAnsiTheme="majorHAnsi" w:cstheme="majorBidi"/>
-      <w:color w:val="365F91" w:themeColor="accent1" w:themeShade="BF"/>
+      <w:color w:val="374C80" w:themeColor="accent1" w:themeShade="BF"/>
       <w:sz w:val="26"/>
       <w:szCs w:val="26"/>
     </w:rPr>
@@ -5759,7 +5462,7 @@
     <w:unhideWhenUsed/>
     <w:rsid w:val="00EE5DD2"/>
     <w:rPr>
-      <w:color w:val="0000FF" w:themeColor="hyperlink"/>
+      <w:color w:val="9454C3" w:themeColor="hyperlink"/>
       <w:u w:val="single"/>
     </w:rPr>
   </w:style>
@@ -5771,7 +5474,7 @@
     <w:rsid w:val="00816CC3"/>
     <w:rPr>
       <w:rFonts w:asciiTheme="majorHAnsi" w:eastAsiaTheme="majorEastAsia" w:hAnsiTheme="majorHAnsi" w:cstheme="majorBidi"/>
-      <w:color w:val="365F91" w:themeColor="accent1" w:themeShade="BF"/>
+      <w:color w:val="374C80" w:themeColor="accent1" w:themeShade="BF"/>
       <w:sz w:val="32"/>
       <w:szCs w:val="32"/>
     </w:rPr>
@@ -5812,7 +5515,7 @@
     <w:rsid w:val="00214A30"/>
     <w:rPr>
       <w:rFonts w:asciiTheme="majorHAnsi" w:eastAsiaTheme="majorEastAsia" w:hAnsiTheme="majorHAnsi" w:cstheme="majorBidi"/>
-      <w:color w:val="365F91" w:themeColor="accent1" w:themeShade="BF"/>
+      <w:color w:val="374C80" w:themeColor="accent1" w:themeShade="BF"/>
       <w:sz w:val="26"/>
       <w:szCs w:val="26"/>
     </w:rPr>
@@ -5836,7 +5539,7 @@
 <file path=word/theme/theme1.xml><?xml version="1.0" encoding="utf-8"?>
 <a:theme xmlns:a="http://schemas.openxmlformats.org/drawingml/2006/main" name="Office Theme">
   <a:themeElements>
-    <a:clrScheme name="Office">
+    <a:clrScheme name="Blue Warm">
       <a:dk1>
         <a:sysClr val="windowText" lastClr="000000"/>
       </a:dk1>
@@ -5844,34 +5547,34 @@
         <a:sysClr val="window" lastClr="FFFFFF"/>
       </a:lt1>
       <a:dk2>
-        <a:srgbClr val="1F497D"/>
+        <a:srgbClr val="242852"/>
       </a:dk2>
       <a:lt2>
-        <a:srgbClr val="EEECE1"/>
+        <a:srgbClr val="ACCBF9"/>
       </a:lt2>
       <a:accent1>
-        <a:srgbClr val="4F81BD"/>
+        <a:srgbClr val="4A66AC"/>
       </a:accent1>
       <a:accent2>
-        <a:srgbClr val="C0504D"/>
+        <a:srgbClr val="629DD1"/>
       </a:accent2>
       <a:accent3>
-        <a:srgbClr val="9BBB59"/>
+        <a:srgbClr val="297FD5"/>
       </a:accent3>
       <a:accent4>
-        <a:srgbClr val="8064A2"/>
+        <a:srgbClr val="7F8FA9"/>
       </a:accent4>
       <a:accent5>
-        <a:srgbClr val="4BACC6"/>
+        <a:srgbClr val="5AA2AE"/>
       </a:accent5>
       <a:accent6>
-        <a:srgbClr val="F79646"/>
+        <a:srgbClr val="9D90A0"/>
       </a:accent6>
       <a:hlink>
-        <a:srgbClr val="0000FF"/>
+        <a:srgbClr val="9454C3"/>
       </a:hlink>
       <a:folHlink>
-        <a:srgbClr val="800080"/>
+        <a:srgbClr val="3EBBF0"/>
       </a:folHlink>
     </a:clrScheme>
     <a:fontScheme name="Office">
@@ -6132,16 +5835,16 @@
 </file>
 
 <file path=customXml/item3.xml><?xml version="1.0" encoding="utf-8"?>
-<ct:contentTypeSchema xmlns:ct="http://schemas.microsoft.com/office/2006/metadata/contentType" xmlns:ma="http://schemas.microsoft.com/office/2006/metadata/properties/metaAttributes" ct:_="" ma:_="" ma:contentTypeName="TemplateFile" ma:contentTypeID="0x0101006EDDDB5EE6D98C44930B742096920B300400F5B6D36B3EF94B4E9A635CDF2A18F5B8" ma:contentTypeVersion="33" ma:contentTypeDescription="Create a new document." ma:contentTypeScope="" ma:versionID="37d3ec2b48d53e45b233ad8f52fe1b11"/>
-</file>
-
-<file path=customXml/item4.xml><?xml version="1.0" encoding="utf-8"?>
 <?mso-contentType ?>
 <FormTemplates xmlns="http://schemas.microsoft.com/sharepoint/v3/contenttype/forms">
   <Display>DocumentLibraryForm</Display>
   <Edit>AssetEditForm</Edit>
   <New>DocumentLibraryForm</New>
 </FormTemplates>
+</file>
+
+<file path=customXml/item4.xml><?xml version="1.0" encoding="utf-8"?>
+<ct:contentTypeSchema xmlns:ct="http://schemas.microsoft.com/office/2006/metadata/contentType" xmlns:ma="http://schemas.microsoft.com/office/2006/metadata/properties/metaAttributes" ct:_="" ma:_="" ma:contentTypeName="TemplateFile" ma:contentTypeID="0x0101006EDDDB5EE6D98C44930B742096920B300400F5B6D36B3EF94B4E9A635CDF2A18F5B8" ma:contentTypeVersion="33" ma:contentTypeDescription="Create a new document." ma:contentTypeScope="" ma:versionID="37d3ec2b48d53e45b233ad8f52fe1b11"/>
 </file>
 
 <file path=customXml/item5.xml><?xml version="1.0" encoding="utf-8"?>
@@ -6166,6 +5869,14 @@
 </file>
 
 <file path=customXml/itemProps3.xml><?xml version="1.0" encoding="utf-8"?>
+<ds:datastoreItem xmlns:ds="http://schemas.openxmlformats.org/officeDocument/2006/customXml" ds:itemID="{DF8A6096-AC3C-41A5-9CB9-998E1823050B}">
+  <ds:schemaRefs>
+    <ds:schemaRef ds:uri="http://schemas.microsoft.com/sharepoint/v3/contenttype/forms"/>
+  </ds:schemaRefs>
+</ds:datastoreItem>
+</file>
+
+<file path=customXml/itemProps4.xml><?xml version="1.0" encoding="utf-8"?>
 <ds:datastoreItem xmlns:ds="http://schemas.openxmlformats.org/officeDocument/2006/customXml" ds:itemID="{F9F1F569-4C10-4968-8575-367736BE939A}">
   <ds:schemaRefs>
     <ds:schemaRef ds:uri="http://schemas.microsoft.com/office/2006/metadata/contentType"/>
@@ -6174,16 +5885,8 @@
 </ds:datastoreItem>
 </file>
 
-<file path=customXml/itemProps4.xml><?xml version="1.0" encoding="utf-8"?>
-<ds:datastoreItem xmlns:ds="http://schemas.openxmlformats.org/officeDocument/2006/customXml" ds:itemID="{DF8A6096-AC3C-41A5-9CB9-998E1823050B}">
-  <ds:schemaRefs>
-    <ds:schemaRef ds:uri="http://schemas.microsoft.com/sharepoint/v3/contenttype/forms"/>
-  </ds:schemaRefs>
-</ds:datastoreItem>
-</file>
-
 <file path=customXml/itemProps5.xml><?xml version="1.0" encoding="utf-8"?>
-<ds:datastoreItem xmlns:ds="http://schemas.openxmlformats.org/officeDocument/2006/customXml" ds:itemID="{CEFEA145-FE22-4559-AA41-B21673FCA0F1}">
+<ds:datastoreItem xmlns:ds="http://schemas.openxmlformats.org/officeDocument/2006/customXml" ds:itemID="{F802231B-07AA-4E5B-B5E0-197EFEE7F406}">
   <ds:schemaRefs>
     <ds:schemaRef ds:uri="http://schemas.openxmlformats.org/officeDocument/2006/bibliography"/>
   </ds:schemaRefs>

</xml_diff>

<commit_message>
Final - Added Level 2 & 3 -- Need to do score controller if possible...
</commit_message>
<xml_diff>
--- a/Documentation/COMP397-Final_Project_GameDoc.docx
+++ b/Documentation/COMP397-Final_Project_GameDoc.docx
@@ -100,8 +100,19 @@
                     <w:szCs w:val="56"/>
                     <w:lang w:val="en-US"/>
                   </w:rPr>
-                  <w:t>COMP397 - Final Project – Side Scroller</w:t>
+                  <w:t xml:space="preserve">COMP397 - Final Project – Side </w:t>
                 </w:r>
+                <w:proofErr w:type="spellStart"/>
+                <w:r>
+                  <w:rPr>
+                    <w:rFonts w:eastAsiaTheme="majorEastAsia" w:cstheme="majorBidi"/>
+                    <w:sz w:val="56"/>
+                    <w:szCs w:val="56"/>
+                    <w:lang w:val="en-US"/>
+                  </w:rPr>
+                  <w:t>Scroller</w:t>
+                </w:r>
+                <w:proofErr w:type="spellEnd"/>
               </w:p>
             </w:tc>
           </w:sdtContent>
@@ -688,17 +699,27 @@
               <w:jc w:val="center"/>
             </w:pPr>
             <w:r>
-              <w:t>All work Copyright © 2012 by</w:t>
-            </w:r>
-            <w:r>
-              <w:t>Incline Studios</w:t>
+              <w:t xml:space="preserve">All work Copyright © 2012 </w:t>
+            </w:r>
+            <w:proofErr w:type="spellStart"/>
+            <w:r>
+              <w:t>by</w:t>
+            </w:r>
+            <w:r>
+              <w:t>Incline</w:t>
+            </w:r>
+            <w:proofErr w:type="spellEnd"/>
+            <w:r>
+              <w:t xml:space="preserve"> Studios</w:t>
             </w:r>
             <w:r>
               <w:t xml:space="preserve"> and </w:t>
             </w:r>
+            <w:proofErr w:type="spellStart"/>
             <w:r>
               <w:t>KrazyKatz</w:t>
             </w:r>
+            <w:proofErr w:type="spellEnd"/>
             <w:r>
               <w:t>.</w:t>
             </w:r>
@@ -782,6 +803,7 @@
                   </w:rPr>
                   <w:t xml:space="preserve">Jason Pearson &amp; </w:t>
                 </w:r>
+                <w:proofErr w:type="spellStart"/>
                 <w:r>
                   <w:rPr>
                     <w:b/>
@@ -791,7 +813,43 @@
                     <w:u w:val="single"/>
                     <w:lang w:val="en-US"/>
                   </w:rPr>
-                  <w:t>Khandker Faim Hussain</w:t>
+                  <w:t>Khandker</w:t>
+                </w:r>
+                <w:proofErr w:type="spellEnd"/>
+                <w:r>
+                  <w:rPr>
+                    <w:b/>
+                    <w:bCs/>
+                    <w:sz w:val="28"/>
+                    <w:szCs w:val="28"/>
+                    <w:u w:val="single"/>
+                    <w:lang w:val="en-US"/>
+                  </w:rPr>
+                  <w:t xml:space="preserve"> </w:t>
+                </w:r>
+                <w:proofErr w:type="spellStart"/>
+                <w:r>
+                  <w:rPr>
+                    <w:b/>
+                    <w:bCs/>
+                    <w:sz w:val="28"/>
+                    <w:szCs w:val="28"/>
+                    <w:u w:val="single"/>
+                    <w:lang w:val="en-US"/>
+                  </w:rPr>
+                  <w:t>Faim</w:t>
+                </w:r>
+                <w:proofErr w:type="spellEnd"/>
+                <w:r>
+                  <w:rPr>
+                    <w:b/>
+                    <w:bCs/>
+                    <w:sz w:val="28"/>
+                    <w:szCs w:val="28"/>
+                    <w:u w:val="single"/>
+                    <w:lang w:val="en-US"/>
+                  </w:rPr>
+                  <w:t xml:space="preserve"> Hussain</w:t>
                 </w:r>
               </w:p>
             </w:tc>
@@ -2102,7 +2160,23 @@
           <w:sz w:val="24"/>
           <w:szCs w:val="24"/>
         </w:rPr>
-        <w:t>at least 1 life</w:t>
+        <w:t xml:space="preserve">at least </w:t>
+      </w:r>
+      <w:proofErr w:type="gramStart"/>
+      <w:r>
+        <w:rPr>
+          <w:sz w:val="24"/>
+          <w:szCs w:val="24"/>
+        </w:rPr>
+        <w:t>1</w:t>
+      </w:r>
+      <w:proofErr w:type="gramEnd"/>
+      <w:r>
+        <w:rPr>
+          <w:sz w:val="24"/>
+          <w:szCs w:val="24"/>
+        </w:rPr>
+        <w:t xml:space="preserve"> life</w:t>
       </w:r>
       <w:r>
         <w:rPr>
@@ -2172,7 +2246,23 @@
           <w:sz w:val="24"/>
           <w:szCs w:val="24"/>
         </w:rPr>
-        <w:t xml:space="preserve"> used Github to track </w:t>
+        <w:t xml:space="preserve"> used </w:t>
+      </w:r>
+      <w:proofErr w:type="spellStart"/>
+      <w:r>
+        <w:rPr>
+          <w:sz w:val="24"/>
+          <w:szCs w:val="24"/>
+        </w:rPr>
+        <w:t>Github</w:t>
+      </w:r>
+      <w:proofErr w:type="spellEnd"/>
+      <w:r>
+        <w:rPr>
+          <w:sz w:val="24"/>
+          <w:szCs w:val="24"/>
+        </w:rPr>
+        <w:t xml:space="preserve"> to track </w:t>
       </w:r>
       <w:r>
         <w:rPr>
@@ -2287,7 +2377,25 @@
           <w:sz w:val="24"/>
           <w:szCs w:val="24"/>
         </w:rPr>
-        <w:t>(how does your game work?)</w:t>
+        <w:t>(</w:t>
+      </w:r>
+      <w:proofErr w:type="gramStart"/>
+      <w:r>
+        <w:rPr>
+          <w:i/>
+          <w:sz w:val="24"/>
+          <w:szCs w:val="24"/>
+        </w:rPr>
+        <w:t>how</w:t>
+      </w:r>
+      <w:proofErr w:type="gramEnd"/>
+      <w:r>
+        <w:rPr>
+          <w:i/>
+          <w:sz w:val="24"/>
+          <w:szCs w:val="24"/>
+        </w:rPr>
+        <w:t xml:space="preserve"> does your game work?)</w:t>
       </w:r>
     </w:p>
     <w:p>
@@ -2549,7 +2657,23 @@
           <w:sz w:val="24"/>
           <w:szCs w:val="24"/>
         </w:rPr>
-        <w:t xml:space="preserve"> does not move, the </w:t>
+        <w:t xml:space="preserve"> does not </w:t>
+      </w:r>
+      <w:proofErr w:type="gramStart"/>
+      <w:r>
+        <w:rPr>
+          <w:sz w:val="24"/>
+          <w:szCs w:val="24"/>
+        </w:rPr>
+        <w:t>move,</w:t>
+      </w:r>
+      <w:proofErr w:type="gramEnd"/>
+      <w:r>
+        <w:rPr>
+          <w:sz w:val="24"/>
+          <w:szCs w:val="24"/>
+        </w:rPr>
+        <w:t xml:space="preserve"> the </w:t>
       </w:r>
       <w:r>
         <w:rPr>
@@ -2656,7 +2780,23 @@
           <w:sz w:val="24"/>
           <w:szCs w:val="24"/>
         </w:rPr>
-        <w:t xml:space="preserve">The vertical movement of the ship is attached to the </w:t>
+        <w:t xml:space="preserve">The vertical movement of the ship </w:t>
+      </w:r>
+      <w:proofErr w:type="gramStart"/>
+      <w:r>
+        <w:rPr>
+          <w:sz w:val="24"/>
+          <w:szCs w:val="24"/>
+        </w:rPr>
+        <w:t>is attached</w:t>
+      </w:r>
+      <w:proofErr w:type="gramEnd"/>
+      <w:r>
+        <w:rPr>
+          <w:sz w:val="24"/>
+          <w:szCs w:val="24"/>
+        </w:rPr>
+        <w:t xml:space="preserve"> to the </w:t>
       </w:r>
       <w:r>
         <w:rPr>
@@ -2686,6 +2826,7 @@
         </w:rPr>
         <w:t xml:space="preserve">, the shooting mechanic </w:t>
       </w:r>
+      <w:proofErr w:type="gramStart"/>
       <w:r>
         <w:rPr>
           <w:sz w:val="24"/>
@@ -2698,7 +2839,15 @@
           <w:sz w:val="24"/>
           <w:szCs w:val="24"/>
         </w:rPr>
-        <w:t xml:space="preserve"> mapped to the left mouse click</w:t>
+        <w:t xml:space="preserve"> mapped</w:t>
+      </w:r>
+      <w:proofErr w:type="gramEnd"/>
+      <w:r>
+        <w:rPr>
+          <w:sz w:val="24"/>
+          <w:szCs w:val="24"/>
+        </w:rPr>
+        <w:t xml:space="preserve"> to the left mouse click</w:t>
       </w:r>
       <w:r>
         <w:rPr>
@@ -3031,15 +3180,40 @@
           <w:sz w:val="24"/>
           <w:szCs w:val="24"/>
         </w:rPr>
-        <w:t>Level 1 – Desert</w:t>
-      </w:r>
-      <w:r>
-        <w:rPr>
-          <w:sz w:val="24"/>
-          <w:szCs w:val="24"/>
-        </w:rPr>
-        <w:t xml:space="preserve"> Planet of K’troth</w:t>
-      </w:r>
+        <w:t xml:space="preserve">Level </w:t>
+      </w:r>
+      <w:proofErr w:type="gramStart"/>
+      <w:r>
+        <w:rPr>
+          <w:sz w:val="24"/>
+          <w:szCs w:val="24"/>
+        </w:rPr>
+        <w:t>1</w:t>
+      </w:r>
+      <w:proofErr w:type="gramEnd"/>
+      <w:r>
+        <w:rPr>
+          <w:sz w:val="24"/>
+          <w:szCs w:val="24"/>
+        </w:rPr>
+        <w:t xml:space="preserve"> – Desert</w:t>
+      </w:r>
+      <w:r>
+        <w:rPr>
+          <w:sz w:val="24"/>
+          <w:szCs w:val="24"/>
+        </w:rPr>
+        <w:t xml:space="preserve"> Planet of </w:t>
+      </w:r>
+      <w:proofErr w:type="spellStart"/>
+      <w:r>
+        <w:rPr>
+          <w:sz w:val="24"/>
+          <w:szCs w:val="24"/>
+        </w:rPr>
+        <w:t>K’troth</w:t>
+      </w:r>
+      <w:proofErr w:type="spellEnd"/>
       <w:r>
         <w:rPr>
           <w:sz w:val="24"/>
@@ -3068,7 +3242,23 @@
           <w:sz w:val="24"/>
           <w:szCs w:val="24"/>
         </w:rPr>
-        <w:t>Level 2 –</w:t>
+        <w:t xml:space="preserve">Level </w:t>
+      </w:r>
+      <w:proofErr w:type="gramStart"/>
+      <w:r>
+        <w:rPr>
+          <w:sz w:val="24"/>
+          <w:szCs w:val="24"/>
+        </w:rPr>
+        <w:t>2</w:t>
+      </w:r>
+      <w:proofErr w:type="gramEnd"/>
+      <w:r>
+        <w:rPr>
+          <w:sz w:val="24"/>
+          <w:szCs w:val="24"/>
+        </w:rPr>
+        <w:t xml:space="preserve"> –</w:t>
       </w:r>
       <w:r>
         <w:rPr>
@@ -3152,14 +3342,32 @@
           <w:sz w:val="24"/>
           <w:szCs w:val="24"/>
         </w:rPr>
-        <w:t xml:space="preserve"> – take 1 hit to kill</w:t>
-      </w:r>
+        <w:t xml:space="preserve"> – take </w:t>
+      </w:r>
+      <w:proofErr w:type="gramStart"/>
       <w:r>
         <w:rPr>
           <w:b/>
           <w:sz w:val="24"/>
           <w:szCs w:val="24"/>
         </w:rPr>
+        <w:t>1</w:t>
+      </w:r>
+      <w:proofErr w:type="gramEnd"/>
+      <w:r>
+        <w:rPr>
+          <w:b/>
+          <w:sz w:val="24"/>
+          <w:szCs w:val="24"/>
+        </w:rPr>
+        <w:t xml:space="preserve"> hit to kill</w:t>
+      </w:r>
+      <w:r>
+        <w:rPr>
+          <w:b/>
+          <w:sz w:val="24"/>
+          <w:szCs w:val="24"/>
+        </w:rPr>
         <w:t xml:space="preserve"> (normal weapon)</w:t>
       </w:r>
       <w:r>
@@ -3202,14 +3410,32 @@
           <w:sz w:val="24"/>
           <w:szCs w:val="24"/>
         </w:rPr>
-        <w:t xml:space="preserve"> – takes 2 hits to kill (with normal weapon), takes 1 life from player upon collision or enemy fire</w:t>
-      </w:r>
+        <w:t xml:space="preserve"> – takes </w:t>
+      </w:r>
+      <w:proofErr w:type="gramStart"/>
       <w:r>
         <w:rPr>
           <w:b/>
           <w:sz w:val="24"/>
           <w:szCs w:val="24"/>
         </w:rPr>
+        <w:t>2</w:t>
+      </w:r>
+      <w:proofErr w:type="gramEnd"/>
+      <w:r>
+        <w:rPr>
+          <w:b/>
+          <w:sz w:val="24"/>
+          <w:szCs w:val="24"/>
+        </w:rPr>
+        <w:t xml:space="preserve"> hits to kill (with normal weapon), takes 1 life from player upon collision or enemy fire</w:t>
+      </w:r>
+      <w:r>
+        <w:rPr>
+          <w:b/>
+          <w:sz w:val="24"/>
+          <w:szCs w:val="24"/>
+        </w:rPr>
         <w:t>.</w:t>
       </w:r>
       <w:r>
@@ -3236,14 +3462,32 @@
           <w:sz w:val="24"/>
           <w:szCs w:val="24"/>
         </w:rPr>
-        <w:t>Federacy Ships – takes 3 hits to kill (with normal weapon), takes 1 life from player upon collision or enemy fire</w:t>
-      </w:r>
+        <w:t xml:space="preserve">Federacy Ships – takes </w:t>
+      </w:r>
+      <w:proofErr w:type="gramStart"/>
       <w:r>
         <w:rPr>
           <w:b/>
           <w:sz w:val="24"/>
           <w:szCs w:val="24"/>
         </w:rPr>
+        <w:t>3</w:t>
+      </w:r>
+      <w:proofErr w:type="gramEnd"/>
+      <w:r>
+        <w:rPr>
+          <w:b/>
+          <w:sz w:val="24"/>
+          <w:szCs w:val="24"/>
+        </w:rPr>
+        <w:t xml:space="preserve"> hits to kill (with normal weapon), takes 1 life from player upon collision or enemy fire</w:t>
+      </w:r>
+      <w:r>
+        <w:rPr>
+          <w:b/>
+          <w:sz w:val="24"/>
+          <w:szCs w:val="24"/>
+        </w:rPr>
         <w:t>.</w:t>
       </w:r>
       <w:r>
@@ -3272,21 +3516,23 @@
         </w:rPr>
         <w:t xml:space="preserve">Galactic Federacy Military Warships – takes </w:t>
       </w:r>
+      <w:proofErr w:type="gramStart"/>
       <w:r>
         <w:rPr>
           <w:b/>
           <w:sz w:val="24"/>
           <w:szCs w:val="24"/>
         </w:rPr>
-        <w:t>5 hits to kill (with normal weapons</w:t>
-      </w:r>
+        <w:t>5</w:t>
+      </w:r>
+      <w:proofErr w:type="gramEnd"/>
       <w:r>
         <w:rPr>
           <w:b/>
           <w:sz w:val="24"/>
           <w:szCs w:val="24"/>
         </w:rPr>
-        <w:t>), takes 1 life from player upon collision or enemy fire. Fires 3 blasts in a radius</w:t>
+        <w:t xml:space="preserve"> hits to kill (with normal weapons</w:t>
       </w:r>
       <w:r>
         <w:rPr>
@@ -3294,6 +3540,32 @@
           <w:sz w:val="24"/>
           <w:szCs w:val="24"/>
         </w:rPr>
+        <w:t xml:space="preserve">), takes 1 life from player upon collision or enemy fire. Fires </w:t>
+      </w:r>
+      <w:proofErr w:type="gramStart"/>
+      <w:r>
+        <w:rPr>
+          <w:b/>
+          <w:sz w:val="24"/>
+          <w:szCs w:val="24"/>
+        </w:rPr>
+        <w:t>3</w:t>
+      </w:r>
+      <w:proofErr w:type="gramEnd"/>
+      <w:r>
+        <w:rPr>
+          <w:b/>
+          <w:sz w:val="24"/>
+          <w:szCs w:val="24"/>
+        </w:rPr>
+        <w:t xml:space="preserve"> blasts in a radius</w:t>
+      </w:r>
+      <w:r>
+        <w:rPr>
+          <w:b/>
+          <w:sz w:val="24"/>
+          <w:szCs w:val="24"/>
+        </w:rPr>
         <w:t>.</w:t>
       </w:r>
     </w:p>
@@ -3340,132 +3612,148 @@
       <w:r>
         <w:t>Scoring</w:t>
       </w:r>
-      <w:bookmarkStart w:id="10" w:name="_GoBack"/>
       <w:bookmarkEnd w:id="9"/>
+    </w:p>
+    <w:p>
+      <w:pPr>
+        <w:pStyle w:val="ListParagraph"/>
+        <w:rPr>
+          <w:b/>
+          <w:sz w:val="24"/>
+          <w:szCs w:val="24"/>
+          <w:u w:val="single"/>
+        </w:rPr>
+      </w:pPr>
+      <w:r>
+        <w:rPr>
+          <w:b/>
+          <w:sz w:val="24"/>
+          <w:szCs w:val="24"/>
+          <w:u w:val="single"/>
+        </w:rPr>
+        <w:t>Pickups</w:t>
+      </w:r>
+    </w:p>
+    <w:p>
+      <w:pPr>
+        <w:pStyle w:val="ListParagraph"/>
+        <w:rPr>
+          <w:sz w:val="24"/>
+          <w:szCs w:val="24"/>
+        </w:rPr>
+      </w:pPr>
+      <w:r>
+        <w:rPr>
+          <w:sz w:val="24"/>
+          <w:szCs w:val="24"/>
+        </w:rPr>
+        <w:t>Concentrated Uranium (+</w:t>
+      </w:r>
+      <w:r>
+        <w:rPr>
+          <w:sz w:val="24"/>
+          <w:szCs w:val="24"/>
+        </w:rPr>
+        <w:t>10</w:t>
+      </w:r>
+      <w:r>
+        <w:rPr>
+          <w:sz w:val="24"/>
+          <w:szCs w:val="24"/>
+        </w:rPr>
+        <w:t>)</w:t>
+      </w:r>
+    </w:p>
+    <w:p>
+      <w:pPr>
+        <w:pStyle w:val="ListParagraph"/>
+        <w:rPr>
+          <w:sz w:val="24"/>
+          <w:szCs w:val="24"/>
+        </w:rPr>
+      </w:pPr>
+      <w:r>
+        <w:rPr>
+          <w:sz w:val="24"/>
+          <w:szCs w:val="24"/>
+        </w:rPr>
+        <w:t xml:space="preserve">Pure </w:t>
+      </w:r>
+      <w:proofErr w:type="spellStart"/>
+      <w:proofErr w:type="gramStart"/>
+      <w:r>
+        <w:rPr>
+          <w:sz w:val="24"/>
+          <w:szCs w:val="24"/>
+        </w:rPr>
+        <w:t>Lithodite</w:t>
+      </w:r>
+      <w:proofErr w:type="spellEnd"/>
+      <w:r>
+        <w:rPr>
+          <w:sz w:val="24"/>
+          <w:szCs w:val="24"/>
+        </w:rPr>
+        <w:t xml:space="preserve">  </w:t>
+      </w:r>
+      <w:r>
+        <w:rPr>
+          <w:sz w:val="24"/>
+          <w:szCs w:val="24"/>
+        </w:rPr>
+        <w:t>(</w:t>
+      </w:r>
+      <w:proofErr w:type="gramEnd"/>
+      <w:r>
+        <w:rPr>
+          <w:sz w:val="24"/>
+          <w:szCs w:val="24"/>
+        </w:rPr>
+        <w:t>+30</w:t>
+      </w:r>
+      <w:r>
+        <w:rPr>
+          <w:sz w:val="24"/>
+          <w:szCs w:val="24"/>
+        </w:rPr>
+        <w:t>)</w:t>
+      </w:r>
+    </w:p>
+    <w:p>
+      <w:pPr>
+        <w:pStyle w:val="ListParagraph"/>
+        <w:rPr>
+          <w:sz w:val="24"/>
+          <w:szCs w:val="24"/>
+        </w:rPr>
+      </w:pPr>
+      <w:r>
+        <w:rPr>
+          <w:sz w:val="24"/>
+          <w:szCs w:val="24"/>
+        </w:rPr>
+        <w:t xml:space="preserve">Solid Dark Matter </w:t>
+      </w:r>
+      <w:r>
+        <w:rPr>
+          <w:sz w:val="24"/>
+          <w:szCs w:val="24"/>
+        </w:rPr>
+        <w:t>(+50)</w:t>
+      </w:r>
+    </w:p>
+    <w:p>
+      <w:pPr>
+        <w:pStyle w:val="Heading2"/>
+      </w:pPr>
+      <w:bookmarkStart w:id="10" w:name="_Toc437201228"/>
+      <w:r>
+        <w:t xml:space="preserve">Sound </w:t>
+      </w:r>
+      <w:r>
+        <w:t>Index</w:t>
+      </w:r>
       <w:bookmarkEnd w:id="10"/>
-    </w:p>
-    <w:p>
-      <w:pPr>
-        <w:pStyle w:val="ListParagraph"/>
-        <w:rPr>
-          <w:b/>
-          <w:sz w:val="24"/>
-          <w:szCs w:val="24"/>
-          <w:u w:val="single"/>
-        </w:rPr>
-      </w:pPr>
-      <w:r>
-        <w:rPr>
-          <w:b/>
-          <w:sz w:val="24"/>
-          <w:szCs w:val="24"/>
-          <w:u w:val="single"/>
-        </w:rPr>
-        <w:t>Pickups</w:t>
-      </w:r>
-    </w:p>
-    <w:p>
-      <w:pPr>
-        <w:pStyle w:val="ListParagraph"/>
-        <w:rPr>
-          <w:sz w:val="24"/>
-          <w:szCs w:val="24"/>
-        </w:rPr>
-      </w:pPr>
-      <w:r>
-        <w:rPr>
-          <w:sz w:val="24"/>
-          <w:szCs w:val="24"/>
-        </w:rPr>
-        <w:t>Concentrated Uranium (+</w:t>
-      </w:r>
-      <w:r>
-        <w:rPr>
-          <w:sz w:val="24"/>
-          <w:szCs w:val="24"/>
-        </w:rPr>
-        <w:t>10</w:t>
-      </w:r>
-      <w:r>
-        <w:rPr>
-          <w:sz w:val="24"/>
-          <w:szCs w:val="24"/>
-        </w:rPr>
-        <w:t>)</w:t>
-      </w:r>
-    </w:p>
-    <w:p>
-      <w:pPr>
-        <w:pStyle w:val="ListParagraph"/>
-        <w:rPr>
-          <w:sz w:val="24"/>
-          <w:szCs w:val="24"/>
-        </w:rPr>
-      </w:pPr>
-      <w:r>
-        <w:rPr>
-          <w:sz w:val="24"/>
-          <w:szCs w:val="24"/>
-        </w:rPr>
-        <w:t xml:space="preserve">Pure Lithodite  </w:t>
-      </w:r>
-      <w:r>
-        <w:rPr>
-          <w:sz w:val="24"/>
-          <w:szCs w:val="24"/>
-        </w:rPr>
-        <w:t>(</w:t>
-      </w:r>
-      <w:r>
-        <w:rPr>
-          <w:sz w:val="24"/>
-          <w:szCs w:val="24"/>
-        </w:rPr>
-        <w:t>+30</w:t>
-      </w:r>
-      <w:r>
-        <w:rPr>
-          <w:sz w:val="24"/>
-          <w:szCs w:val="24"/>
-        </w:rPr>
-        <w:t>)</w:t>
-      </w:r>
-    </w:p>
-    <w:p>
-      <w:pPr>
-        <w:pStyle w:val="ListParagraph"/>
-        <w:rPr>
-          <w:sz w:val="24"/>
-          <w:szCs w:val="24"/>
-        </w:rPr>
-      </w:pPr>
-      <w:r>
-        <w:rPr>
-          <w:sz w:val="24"/>
-          <w:szCs w:val="24"/>
-        </w:rPr>
-        <w:t xml:space="preserve">Solid Dark Matter </w:t>
-      </w:r>
-      <w:r>
-        <w:rPr>
-          <w:sz w:val="24"/>
-          <w:szCs w:val="24"/>
-        </w:rPr>
-        <w:t>(+50)</w:t>
-      </w:r>
-    </w:p>
-    <w:p>
-      <w:pPr>
-        <w:pStyle w:val="Heading2"/>
-      </w:pPr>
-      <w:bookmarkStart w:id="11" w:name="_Toc437201228"/>
-      <w:r>
-        <w:t xml:space="preserve">Sound </w:t>
-      </w:r>
-      <w:r>
-        <w:t>Index</w:t>
-      </w:r>
-      <w:bookmarkEnd w:id="11"/>
     </w:p>
     <w:p>
       <w:pPr>
@@ -3556,7 +3844,7 @@
       <w:pPr>
         <w:pStyle w:val="Heading2"/>
       </w:pPr>
-      <w:bookmarkStart w:id="12" w:name="_Toc437201229"/>
+      <w:bookmarkStart w:id="11" w:name="_Toc437201229"/>
       <w:r>
         <w:lastRenderedPageBreak/>
         <w:t xml:space="preserve">Story </w:t>
@@ -3564,7 +3852,7 @@
       <w:r>
         <w:t>Index</w:t>
       </w:r>
-      <w:bookmarkEnd w:id="12"/>
+      <w:bookmarkEnd w:id="11"/>
     </w:p>
     <w:p>
       <w:pPr>
@@ -3600,8 +3888,17 @@
           <w:sz w:val="24"/>
           <w:szCs w:val="24"/>
         </w:rPr>
-        <w:t>Federacy locked you in a high imprisonment facility in the desert planet of K’troth</w:t>
-      </w:r>
+        <w:t xml:space="preserve">Federacy locked you in a high imprisonment facility in the desert planet of </w:t>
+      </w:r>
+      <w:proofErr w:type="spellStart"/>
+      <w:r>
+        <w:rPr>
+          <w:sz w:val="24"/>
+          <w:szCs w:val="24"/>
+        </w:rPr>
+        <w:t>K’troth</w:t>
+      </w:r>
+      <w:proofErr w:type="spellEnd"/>
       <w:r>
         <w:rPr>
           <w:sz w:val="24"/>
@@ -3665,12 +3962,21 @@
         </w:rPr>
         <w:t xml:space="preserve"> the shuttle alarm was not disabled upon opening. You now dash out of the planet of </w:t>
       </w:r>
-      <w:r>
-        <w:rPr>
-          <w:sz w:val="24"/>
-          <w:szCs w:val="24"/>
-        </w:rPr>
-        <w:t xml:space="preserve">K’troth, following Plan-B of your instructions </w:t>
+      <w:proofErr w:type="spellStart"/>
+      <w:r>
+        <w:rPr>
+          <w:sz w:val="24"/>
+          <w:szCs w:val="24"/>
+        </w:rPr>
+        <w:t>K’troth</w:t>
+      </w:r>
+      <w:proofErr w:type="spellEnd"/>
+      <w:r>
+        <w:rPr>
+          <w:sz w:val="24"/>
+          <w:szCs w:val="24"/>
+        </w:rPr>
+        <w:t xml:space="preserve">, following Plan-B of your instructions </w:t>
       </w:r>
       <w:r>
         <w:rPr>
@@ -3684,7 +3990,16 @@
           <w:sz w:val="24"/>
           <w:szCs w:val="24"/>
         </w:rPr>
-        <w:t>as you know have patrols, bounty hunters, and the entire galactic military defense out for your head.</w:t>
+        <w:t xml:space="preserve">as you </w:t>
+      </w:r>
+      <w:bookmarkStart w:id="12" w:name="_GoBack"/>
+      <w:bookmarkEnd w:id="12"/>
+      <w:r>
+        <w:rPr>
+          <w:sz w:val="24"/>
+          <w:szCs w:val="24"/>
+        </w:rPr>
+        <w:t>now have patrols, bounty hunters, and the entire galactic military defense out for your head.</w:t>
       </w:r>
     </w:p>
     <w:p>
@@ -4048,7 +4363,7 @@
         <w:rFonts w:asciiTheme="majorHAnsi" w:hAnsiTheme="majorHAnsi"/>
         <w:noProof/>
       </w:rPr>
-      <w:t>4</w:t>
+      <w:t>6</w:t>
     </w:r>
     <w:r>
       <w:rPr>
@@ -5690,16 +6005,16 @@
 </file>
 
 <file path=customXml/item2.xml><?xml version="1.0" encoding="utf-8"?>
-<p:properties xmlns:p="http://schemas.microsoft.com/office/2006/metadata/properties" xmlns:xsi="http://www.w3.org/2001/XMLSchema-instance" xmlns:pc="http://schemas.microsoft.com/office/infopath/2007/PartnerControls"/>
-</file>
-
-<file path=customXml/item3.xml><?xml version="1.0" encoding="utf-8"?>
 <?mso-contentType ?>
 <FormTemplates xmlns="http://schemas.microsoft.com/sharepoint/v3/contenttype/forms">
   <Display>DocumentLibraryForm</Display>
   <Edit>AssetEditForm</Edit>
   <New>DocumentLibraryForm</New>
 </FormTemplates>
+</file>
+
+<file path=customXml/item3.xml><?xml version="1.0" encoding="utf-8"?>
+<p:properties xmlns:p="http://schemas.microsoft.com/office/2006/metadata/properties" xmlns:xsi="http://www.w3.org/2001/XMLSchema-instance" xmlns:pc="http://schemas.microsoft.com/office/infopath/2007/PartnerControls"/>
 </file>
 
 <file path=customXml/item4.xml><?xml version="1.0" encoding="utf-8"?>
@@ -5719,18 +6034,18 @@
 </file>
 
 <file path=customXml/itemProps2.xml><?xml version="1.0" encoding="utf-8"?>
-<ds:datastoreItem xmlns:ds="http://schemas.openxmlformats.org/officeDocument/2006/customXml" ds:itemID="{6BD01D80-C71E-4C35-9EC9-AB4B2A68E7C1}">
+<ds:datastoreItem xmlns:ds="http://schemas.openxmlformats.org/officeDocument/2006/customXml" ds:itemID="{DF8A6096-AC3C-41A5-9CB9-998E1823050B}">
   <ds:schemaRefs>
-    <ds:schemaRef ds:uri="http://schemas.microsoft.com/office/2006/metadata/properties"/>
-    <ds:schemaRef ds:uri="http://schemas.microsoft.com/office/infopath/2007/PartnerControls"/>
+    <ds:schemaRef ds:uri="http://schemas.microsoft.com/sharepoint/v3/contenttype/forms"/>
   </ds:schemaRefs>
 </ds:datastoreItem>
 </file>
 
 <file path=customXml/itemProps3.xml><?xml version="1.0" encoding="utf-8"?>
-<ds:datastoreItem xmlns:ds="http://schemas.openxmlformats.org/officeDocument/2006/customXml" ds:itemID="{DF8A6096-AC3C-41A5-9CB9-998E1823050B}">
+<ds:datastoreItem xmlns:ds="http://schemas.openxmlformats.org/officeDocument/2006/customXml" ds:itemID="{6BD01D80-C71E-4C35-9EC9-AB4B2A68E7C1}">
   <ds:schemaRefs>
-    <ds:schemaRef ds:uri="http://schemas.microsoft.com/sharepoint/v3/contenttype/forms"/>
+    <ds:schemaRef ds:uri="http://schemas.microsoft.com/office/2006/metadata/properties"/>
+    <ds:schemaRef ds:uri="http://schemas.microsoft.com/office/infopath/2007/PartnerControls"/>
   </ds:schemaRefs>
 </ds:datastoreItem>
 </file>
@@ -5745,7 +6060,7 @@
 </file>
 
 <file path=customXml/itemProps5.xml><?xml version="1.0" encoding="utf-8"?>
-<ds:datastoreItem xmlns:ds="http://schemas.openxmlformats.org/officeDocument/2006/customXml" ds:itemID="{E518CA15-771F-4821-A709-20DB89BA6247}">
+<ds:datastoreItem xmlns:ds="http://schemas.openxmlformats.org/officeDocument/2006/customXml" ds:itemID="{708E33CC-2F01-4F6F-A873-71EE88D1C4A6}">
   <ds:schemaRefs>
     <ds:schemaRef ds:uri="http://schemas.openxmlformats.org/officeDocument/2006/bibliography"/>
   </ds:schemaRefs>

</xml_diff>

<commit_message>
Final - Modified Game Doc and Presentation - Handing In
</commit_message>
<xml_diff>
--- a/Documentation/COMP397-Final_Project_GameDoc.docx
+++ b/Documentation/COMP397-Final_Project_GameDoc.docx
@@ -315,7 +315,7 @@
                                           </pic:cNvPicPr>
                                         </pic:nvPicPr>
                                         <pic:blipFill>
-                                          <a:blip r:embed="rId13">
+                                          <a:blip r:embed="rId12">
                                             <a:extLst>
                                               <a:ext uri="{28A0092B-C50C-407E-A947-70E740481C1C}">
                                                 <a14:useLocalDpi xmlns:a14="http://schemas.microsoft.com/office/drawing/2010/main" val="0"/>
@@ -442,7 +442,7 @@
                                                 </pic:cNvPicPr>
                                               </pic:nvPicPr>
                                               <pic:blipFill>
-                                                <a:blip r:embed="rId14">
+                                                <a:blip r:embed="rId13">
                                                   <a:extLst>
                                                     <a:ext uri="{28A0092B-C50C-407E-A947-70E740481C1C}">
                                                       <a14:useLocalDpi xmlns:a14="http://schemas.microsoft.com/office/drawing/2010/main" val="0"/>
@@ -533,7 +533,7 @@
                                           </pic:cNvPicPr>
                                         </pic:nvPicPr>
                                         <pic:blipFill>
-                                          <a:blip r:embed="rId15">
+                                          <a:blip r:embed="rId13">
                                             <a:extLst>
                                               <a:ext uri="{28A0092B-C50C-407E-A947-70E740481C1C}">
                                                 <a14:useLocalDpi xmlns:a14="http://schemas.microsoft.com/office/drawing/2010/main" val="0"/>
@@ -2118,7 +2118,14 @@
           <w:sz w:val="24"/>
           <w:szCs w:val="24"/>
         </w:rPr>
-        <w:t xml:space="preserve">You can shoot various blasts and lasers to defend yourself, and pickup loose elements </w:t>
+        <w:t>P</w:t>
+      </w:r>
+      <w:r>
+        <w:rPr>
+          <w:sz w:val="24"/>
+          <w:szCs w:val="24"/>
+        </w:rPr>
+        <w:t xml:space="preserve">ickup loose elements </w:t>
       </w:r>
       <w:r>
         <w:rPr>
@@ -2139,7 +2146,28 @@
           <w:sz w:val="24"/>
           <w:szCs w:val="24"/>
         </w:rPr>
-        <w:t xml:space="preserve"> lives, </w:t>
+        <w:t xml:space="preserve"> lives,</w:t>
+      </w:r>
+      <w:r>
+        <w:rPr>
+          <w:sz w:val="24"/>
+          <w:szCs w:val="24"/>
+        </w:rPr>
+        <w:t xml:space="preserve"> surviving past Level 1 increments remaining lives by 10</w:t>
+      </w:r>
+      <w:r>
+        <w:rPr>
+          <w:sz w:val="24"/>
+          <w:szCs w:val="24"/>
+        </w:rPr>
+        <w:t xml:space="preserve"> for the next level,</w:t>
+      </w:r>
+      <w:r>
+        <w:rPr>
+          <w:sz w:val="24"/>
+          <w:szCs w:val="24"/>
+        </w:rPr>
+        <w:t xml:space="preserve"> </w:t>
       </w:r>
       <w:r>
         <w:rPr>
@@ -2183,7 +2211,7 @@
           <w:sz w:val="24"/>
           <w:szCs w:val="24"/>
         </w:rPr>
-        <w:t xml:space="preserve">, intact when </w:t>
+        <w:t xml:space="preserve"> intact when </w:t>
       </w:r>
       <w:r>
         <w:rPr>
@@ -2332,7 +2360,7 @@
           <w:sz w:val="24"/>
         </w:rPr>
       </w:pPr>
-      <w:hyperlink r:id="rId16" w:history="1">
+      <w:hyperlink r:id="rId14" w:history="1">
         <w:r>
           <w:rPr>
             <w:rStyle w:val="Hyperlink"/>
@@ -2425,48 +2453,6 @@
           <w:sz w:val="24"/>
           <w:szCs w:val="24"/>
         </w:rPr>
-        <w:t>, and i</w:t>
-      </w:r>
-      <w:r>
-        <w:rPr>
-          <w:sz w:val="24"/>
-          <w:szCs w:val="24"/>
-        </w:rPr>
-        <w:t xml:space="preserve">f incorporated, the player </w:t>
-      </w:r>
-      <w:r>
-        <w:rPr>
-          <w:sz w:val="24"/>
-          <w:szCs w:val="24"/>
-        </w:rPr>
-        <w:t xml:space="preserve">can shoot </w:t>
-      </w:r>
-      <w:r>
-        <w:rPr>
-          <w:sz w:val="24"/>
-          <w:szCs w:val="24"/>
-        </w:rPr>
-        <w:t>various blasts and lasers</w:t>
-      </w:r>
-      <w:r>
-        <w:rPr>
-          <w:sz w:val="24"/>
-          <w:szCs w:val="24"/>
-        </w:rPr>
-        <w:t xml:space="preserve"> from the front of the ship</w:t>
-      </w:r>
-      <w:r>
-        <w:rPr>
-          <w:sz w:val="24"/>
-          <w:szCs w:val="24"/>
-        </w:rPr>
-        <w:t xml:space="preserve"> to fend off your pursuers</w:t>
-      </w:r>
-      <w:r>
-        <w:rPr>
-          <w:sz w:val="24"/>
-          <w:szCs w:val="24"/>
-        </w:rPr>
         <w:t xml:space="preserve">. The player can pick up the </w:t>
       </w:r>
       <w:r>
@@ -2586,14 +2572,252 @@
           <w:sz w:val="24"/>
           <w:szCs w:val="24"/>
         </w:rPr>
-        <w:t>warrants losing one</w:t>
-      </w:r>
-      <w:r>
-        <w:rPr>
-          <w:sz w:val="24"/>
-          <w:szCs w:val="24"/>
-        </w:rPr>
-        <w:t xml:space="preserve"> life</w:t>
+        <w:t>warrants losing one or two lives depending on the enemy.</w:t>
+      </w:r>
+    </w:p>
+    <w:p>
+      <w:pPr>
+        <w:pStyle w:val="Heading2"/>
+        <w:rPr>
+          <w:i/>
+        </w:rPr>
+      </w:pPr>
+      <w:bookmarkStart w:id="3" w:name="_Toc437201221"/>
+      <w:r>
+        <w:t>Camera</w:t>
+      </w:r>
+      <w:bookmarkEnd w:id="3"/>
+      <w:r>
+        <w:t xml:space="preserve"> </w:t>
+      </w:r>
+    </w:p>
+    <w:p>
+      <w:pPr>
+        <w:pStyle w:val="ListParagraph"/>
+        <w:rPr>
+          <w:i/>
+          <w:sz w:val="24"/>
+          <w:szCs w:val="24"/>
+        </w:rPr>
+      </w:pPr>
+      <w:r>
+        <w:rPr>
+          <w:i/>
+          <w:sz w:val="24"/>
+          <w:szCs w:val="24"/>
+        </w:rPr>
+        <w:t>(Point of View)</w:t>
+      </w:r>
+    </w:p>
+    <w:p>
+      <w:pPr>
+        <w:ind w:left="720"/>
+        <w:rPr>
+          <w:sz w:val="24"/>
+          <w:szCs w:val="24"/>
+        </w:rPr>
+      </w:pPr>
+      <w:r>
+        <w:rPr>
+          <w:sz w:val="24"/>
+          <w:szCs w:val="24"/>
+        </w:rPr>
+        <w:t>2-Dimensional, flat. Camera</w:t>
+      </w:r>
+      <w:r>
+        <w:rPr>
+          <w:sz w:val="24"/>
+          <w:szCs w:val="24"/>
+        </w:rPr>
+        <w:t xml:space="preserve"> does not move</w:t>
+      </w:r>
+      <w:r>
+        <w:rPr>
+          <w:sz w:val="24"/>
+          <w:szCs w:val="24"/>
+        </w:rPr>
+        <w:t xml:space="preserve"> but</w:t>
+      </w:r>
+      <w:r>
+        <w:rPr>
+          <w:sz w:val="24"/>
+          <w:szCs w:val="24"/>
+        </w:rPr>
+        <w:t xml:space="preserve"> the </w:t>
+      </w:r>
+      <w:r>
+        <w:rPr>
+          <w:sz w:val="24"/>
+          <w:szCs w:val="24"/>
+        </w:rPr>
+        <w:t>background</w:t>
+      </w:r>
+      <w:r>
+        <w:rPr>
+          <w:sz w:val="24"/>
+          <w:szCs w:val="24"/>
+        </w:rPr>
+        <w:t xml:space="preserve"> image</w:t>
+      </w:r>
+      <w:r>
+        <w:rPr>
+          <w:sz w:val="24"/>
+          <w:szCs w:val="24"/>
+        </w:rPr>
+        <w:t xml:space="preserve"> scrolls</w:t>
+      </w:r>
+      <w:r>
+        <w:rPr>
+          <w:sz w:val="24"/>
+          <w:szCs w:val="24"/>
+        </w:rPr>
+        <w:t xml:space="preserve"> </w:t>
+      </w:r>
+      <w:r>
+        <w:rPr>
+          <w:sz w:val="24"/>
+          <w:szCs w:val="24"/>
+        </w:rPr>
+        <w:t xml:space="preserve">left </w:t>
+      </w:r>
+      <w:r>
+        <w:rPr>
+          <w:sz w:val="24"/>
+          <w:szCs w:val="24"/>
+        </w:rPr>
+        <w:t>and resets to</w:t>
+      </w:r>
+      <w:r>
+        <w:rPr>
+          <w:sz w:val="24"/>
+          <w:szCs w:val="24"/>
+        </w:rPr>
+        <w:t xml:space="preserve"> project</w:t>
+      </w:r>
+      <w:r>
+        <w:rPr>
+          <w:sz w:val="24"/>
+          <w:szCs w:val="24"/>
+        </w:rPr>
+        <w:t xml:space="preserve"> a constant, moving </w:t>
+      </w:r>
+      <w:r>
+        <w:rPr>
+          <w:sz w:val="24"/>
+          <w:szCs w:val="24"/>
+        </w:rPr>
+        <w:t>terrain.</w:t>
+      </w:r>
+    </w:p>
+    <w:p>
+      <w:pPr>
+        <w:pStyle w:val="Heading2"/>
+      </w:pPr>
+      <w:bookmarkStart w:id="4" w:name="_Toc437201222"/>
+      <w:r>
+        <w:t>Controls</w:t>
+      </w:r>
+      <w:bookmarkEnd w:id="4"/>
+    </w:p>
+    <w:p>
+      <w:pPr>
+        <w:pStyle w:val="ListParagraph"/>
+        <w:rPr>
+          <w:i/>
+          <w:sz w:val="24"/>
+          <w:szCs w:val="24"/>
+        </w:rPr>
+      </w:pPr>
+      <w:r>
+        <w:rPr>
+          <w:i/>
+          <w:sz w:val="24"/>
+          <w:szCs w:val="24"/>
+        </w:rPr>
+        <w:t>(Which keys does your game use? Does it use the mouse or a joystick?)</w:t>
+      </w:r>
+    </w:p>
+    <w:p>
+      <w:pPr>
+        <w:ind w:left="720"/>
+        <w:rPr>
+          <w:sz w:val="24"/>
+          <w:szCs w:val="24"/>
+        </w:rPr>
+      </w:pPr>
+      <w:r>
+        <w:rPr>
+          <w:sz w:val="24"/>
+          <w:szCs w:val="24"/>
+        </w:rPr>
+        <w:t xml:space="preserve">The vertical movement of the ship </w:t>
+      </w:r>
+      <w:proofErr w:type="gramStart"/>
+      <w:r>
+        <w:rPr>
+          <w:sz w:val="24"/>
+          <w:szCs w:val="24"/>
+        </w:rPr>
+        <w:t>is attached</w:t>
+      </w:r>
+      <w:proofErr w:type="gramEnd"/>
+      <w:r>
+        <w:rPr>
+          <w:sz w:val="24"/>
+          <w:szCs w:val="24"/>
+        </w:rPr>
+        <w:t xml:space="preserve"> to the </w:t>
+      </w:r>
+      <w:r>
+        <w:rPr>
+          <w:sz w:val="24"/>
+          <w:szCs w:val="24"/>
+        </w:rPr>
+        <w:t xml:space="preserve">vertical </w:t>
+      </w:r>
+      <w:r>
+        <w:rPr>
+          <w:sz w:val="24"/>
+          <w:szCs w:val="24"/>
+        </w:rPr>
+        <w:t>movement of the mouse</w:t>
+      </w:r>
+      <w:r>
+        <w:rPr>
+          <w:sz w:val="24"/>
+          <w:szCs w:val="24"/>
+        </w:rPr>
+        <w:t>, having movement as sensitive as your reflexes with the mouse. If incorporated</w:t>
+      </w:r>
+      <w:r>
+        <w:rPr>
+          <w:sz w:val="24"/>
+          <w:szCs w:val="24"/>
+        </w:rPr>
+        <w:t xml:space="preserve">, the shooting mechanic </w:t>
+      </w:r>
+      <w:proofErr w:type="gramStart"/>
+      <w:r>
+        <w:rPr>
+          <w:sz w:val="24"/>
+          <w:szCs w:val="24"/>
+        </w:rPr>
+        <w:t>is</w:t>
+      </w:r>
+      <w:r>
+        <w:rPr>
+          <w:sz w:val="24"/>
+          <w:szCs w:val="24"/>
+        </w:rPr>
+        <w:t xml:space="preserve"> mapped</w:t>
+      </w:r>
+      <w:proofErr w:type="gramEnd"/>
+      <w:r>
+        <w:rPr>
+          <w:sz w:val="24"/>
+          <w:szCs w:val="24"/>
+        </w:rPr>
+        <w:t xml:space="preserve"> to the left mouse click</w:t>
       </w:r>
       <w:r>
         <w:rPr>
@@ -2606,287 +2830,50 @@
     <w:p>
       <w:pPr>
         <w:pStyle w:val="Heading2"/>
+      </w:pPr>
+      <w:bookmarkStart w:id="5" w:name="_Toc437201223"/>
+      <w:r>
+        <w:t>Interface</w:t>
+      </w:r>
+      <w:r>
+        <w:t xml:space="preserve"> Sketch</w:t>
+      </w:r>
+      <w:bookmarkEnd w:id="5"/>
+    </w:p>
+    <w:p>
+      <w:pPr>
+        <w:pStyle w:val="ListParagraph"/>
         <w:rPr>
           <w:i/>
-        </w:rPr>
-      </w:pPr>
-      <w:bookmarkStart w:id="3" w:name="_Toc437201221"/>
-      <w:r>
-        <w:t>Camera</w:t>
-      </w:r>
-      <w:bookmarkEnd w:id="3"/>
-      <w:r>
-        <w:t xml:space="preserve"> </w:t>
-      </w:r>
-    </w:p>
-    <w:p>
-      <w:pPr>
-        <w:pStyle w:val="ListParagraph"/>
+          <w:sz w:val="24"/>
+          <w:szCs w:val="24"/>
+        </w:rPr>
+      </w:pPr>
+      <w:r>
         <w:rPr>
           <w:i/>
           <w:sz w:val="24"/>
           <w:szCs w:val="24"/>
         </w:rPr>
-      </w:pPr>
-      <w:r>
+        <w:t>(What does the game interface look like? Provide a screen shot or sketch)</w:t>
+      </w:r>
+    </w:p>
+    <w:p>
+      <w:pPr>
         <w:rPr>
           <w:i/>
           <w:sz w:val="24"/>
           <w:szCs w:val="24"/>
         </w:rPr>
-        <w:t>(Point of View)</w:t>
-      </w:r>
-    </w:p>
-    <w:p>
-      <w:pPr>
-        <w:ind w:left="720"/>
-        <w:rPr>
-          <w:sz w:val="24"/>
-          <w:szCs w:val="24"/>
-        </w:rPr>
-      </w:pPr>
-      <w:r>
-        <w:rPr>
-          <w:sz w:val="24"/>
-          <w:szCs w:val="24"/>
-        </w:rPr>
-        <w:t>2-Dimensional, flat. Camera</w:t>
-      </w:r>
-      <w:r>
-        <w:rPr>
-          <w:sz w:val="24"/>
-          <w:szCs w:val="24"/>
-        </w:rPr>
-        <w:t xml:space="preserve"> does not </w:t>
-      </w:r>
-      <w:proofErr w:type="gramStart"/>
-      <w:r>
-        <w:rPr>
-          <w:sz w:val="24"/>
-          <w:szCs w:val="24"/>
-        </w:rPr>
-        <w:t>move,</w:t>
-      </w:r>
-      <w:proofErr w:type="gramEnd"/>
-      <w:r>
-        <w:rPr>
-          <w:sz w:val="24"/>
-          <w:szCs w:val="24"/>
-        </w:rPr>
-        <w:t xml:space="preserve"> the </w:t>
-      </w:r>
-      <w:r>
-        <w:rPr>
-          <w:sz w:val="24"/>
-          <w:szCs w:val="24"/>
-        </w:rPr>
-        <w:t>background</w:t>
-      </w:r>
-      <w:r>
-        <w:rPr>
-          <w:sz w:val="24"/>
-          <w:szCs w:val="24"/>
-        </w:rPr>
-        <w:t xml:space="preserve"> image</w:t>
-      </w:r>
-      <w:r>
-        <w:rPr>
-          <w:sz w:val="24"/>
-          <w:szCs w:val="24"/>
-        </w:rPr>
-        <w:t xml:space="preserve"> scrolls</w:t>
-      </w:r>
-      <w:r>
-        <w:rPr>
-          <w:sz w:val="24"/>
-          <w:szCs w:val="24"/>
-        </w:rPr>
-        <w:t xml:space="preserve"> </w:t>
-      </w:r>
-      <w:r>
-        <w:rPr>
-          <w:sz w:val="24"/>
-          <w:szCs w:val="24"/>
-        </w:rPr>
-        <w:t xml:space="preserve">left </w:t>
-      </w:r>
-      <w:r>
-        <w:rPr>
-          <w:sz w:val="24"/>
-          <w:szCs w:val="24"/>
-        </w:rPr>
-        <w:t>and resets to</w:t>
-      </w:r>
-      <w:r>
-        <w:rPr>
-          <w:sz w:val="24"/>
-          <w:szCs w:val="24"/>
-        </w:rPr>
-        <w:t xml:space="preserve"> project</w:t>
-      </w:r>
-      <w:r>
-        <w:rPr>
-          <w:sz w:val="24"/>
-          <w:szCs w:val="24"/>
-        </w:rPr>
-        <w:t xml:space="preserve"> a constant, moving </w:t>
-      </w:r>
-      <w:r>
-        <w:rPr>
-          <w:sz w:val="24"/>
-          <w:szCs w:val="24"/>
-        </w:rPr>
-        <w:t>terrain.</w:t>
-      </w:r>
-    </w:p>
-    <w:p>
-      <w:pPr>
-        <w:pStyle w:val="Heading2"/>
-      </w:pPr>
-      <w:bookmarkStart w:id="4" w:name="_Toc437201222"/>
-      <w:r>
-        <w:t>Controls</w:t>
-      </w:r>
-      <w:bookmarkEnd w:id="4"/>
-    </w:p>
-    <w:p>
-      <w:pPr>
-        <w:pStyle w:val="ListParagraph"/>
+      </w:pPr>
+      <w:r>
         <w:rPr>
           <w:i/>
           <w:sz w:val="24"/>
           <w:szCs w:val="24"/>
         </w:rPr>
-      </w:pPr>
-      <w:r>
-        <w:rPr>
-          <w:i/>
-          <w:sz w:val="24"/>
-          <w:szCs w:val="24"/>
-        </w:rPr>
-        <w:t>(Which keys does your game use? Does it use the mouse or a joystick?)</w:t>
-      </w:r>
-    </w:p>
-    <w:p>
-      <w:pPr>
-        <w:ind w:left="720"/>
-        <w:rPr>
-          <w:sz w:val="24"/>
-          <w:szCs w:val="24"/>
-        </w:rPr>
-      </w:pPr>
-      <w:r>
-        <w:rPr>
-          <w:sz w:val="24"/>
-          <w:szCs w:val="24"/>
-        </w:rPr>
-        <w:t xml:space="preserve">The vertical movement of the ship </w:t>
-      </w:r>
-      <w:proofErr w:type="gramStart"/>
-      <w:r>
-        <w:rPr>
-          <w:sz w:val="24"/>
-          <w:szCs w:val="24"/>
-        </w:rPr>
-        <w:t>is attached</w:t>
-      </w:r>
-      <w:proofErr w:type="gramEnd"/>
-      <w:r>
-        <w:rPr>
-          <w:sz w:val="24"/>
-          <w:szCs w:val="24"/>
-        </w:rPr>
-        <w:t xml:space="preserve"> to the </w:t>
-      </w:r>
-      <w:r>
-        <w:rPr>
-          <w:sz w:val="24"/>
-          <w:szCs w:val="24"/>
-        </w:rPr>
-        <w:t xml:space="preserve">vertical </w:t>
-      </w:r>
-      <w:r>
-        <w:rPr>
-          <w:sz w:val="24"/>
-          <w:szCs w:val="24"/>
-        </w:rPr>
-        <w:t>movement of the mouse</w:t>
-      </w:r>
-      <w:r>
-        <w:rPr>
-          <w:sz w:val="24"/>
-          <w:szCs w:val="24"/>
-        </w:rPr>
-        <w:t>, having movement as sensitive as your reflexes with the mouse. If incorporated</w:t>
-      </w:r>
-      <w:r>
-        <w:rPr>
-          <w:sz w:val="24"/>
-          <w:szCs w:val="24"/>
-        </w:rPr>
-        <w:t xml:space="preserve">, the shooting mechanic </w:t>
-      </w:r>
-      <w:proofErr w:type="gramStart"/>
-      <w:r>
-        <w:rPr>
-          <w:sz w:val="24"/>
-          <w:szCs w:val="24"/>
-        </w:rPr>
-        <w:t>is</w:t>
-      </w:r>
-      <w:r>
-        <w:rPr>
-          <w:sz w:val="24"/>
-          <w:szCs w:val="24"/>
-        </w:rPr>
-        <w:t xml:space="preserve"> mapped</w:t>
-      </w:r>
-      <w:proofErr w:type="gramEnd"/>
-      <w:r>
-        <w:rPr>
-          <w:sz w:val="24"/>
-          <w:szCs w:val="24"/>
-        </w:rPr>
-        <w:t xml:space="preserve"> to the left mouse click</w:t>
-      </w:r>
-      <w:r>
-        <w:rPr>
-          <w:sz w:val="24"/>
-          <w:szCs w:val="24"/>
-        </w:rPr>
-        <w:t>.</w:t>
-      </w:r>
-    </w:p>
-    <w:p>
-      <w:pPr>
-        <w:pStyle w:val="Heading2"/>
-      </w:pPr>
-      <w:bookmarkStart w:id="5" w:name="_Toc437201223"/>
-      <w:r>
         <w:lastRenderedPageBreak/>
-        <w:t>Interface</w:t>
-      </w:r>
-      <w:r>
-        <w:t xml:space="preserve"> Sketch</w:t>
-      </w:r>
-      <w:bookmarkEnd w:id="5"/>
-    </w:p>
-    <w:p>
-      <w:pPr>
-        <w:pStyle w:val="ListParagraph"/>
-        <w:rPr>
-          <w:i/>
-          <w:sz w:val="24"/>
-          <w:szCs w:val="24"/>
-        </w:rPr>
-      </w:pPr>
-      <w:r>
-        <w:rPr>
-          <w:i/>
-          <w:sz w:val="24"/>
-          <w:szCs w:val="24"/>
-        </w:rPr>
-        <w:t>(What does the game interface look like? Provide a screen shot or sketch)</w:t>
+        <w:t>Menu</w:t>
       </w:r>
     </w:p>
     <w:p>
@@ -2906,10 +2893,10 @@
           <w:lang w:val="en-US" w:eastAsia="en-US"/>
         </w:rPr>
         <w:drawing>
-          <wp:inline distT="0" distB="0" distL="0" distR="0" wp14:anchorId="44938B94" wp14:editId="6B5E9630">
-            <wp:extent cx="4312693" cy="3263547"/>
-            <wp:effectExtent l="0" t="0" r="0" b="0"/>
-            <wp:docPr id="25" name="Picture 25" descr="C:\Users\Jason\Pictures\Voyage of Outlaws\menu screen.png"/>
+          <wp:inline distT="0" distB="0" distL="0" distR="0">
+            <wp:extent cx="4177862" cy="3213740"/>
+            <wp:effectExtent l="0" t="0" r="0" b="5715"/>
+            <wp:docPr id="2" name="Picture 2" descr="C:\Users\Jason\Pictures\Voyage of Outlaws\menu screen2.png"/>
             <wp:cNvGraphicFramePr>
               <a:graphicFrameLocks xmlns:a="http://schemas.openxmlformats.org/drawingml/2006/main" noChangeAspect="1"/>
             </wp:cNvGraphicFramePr>
@@ -2917,7 +2904,193 @@
               <a:graphicData uri="http://schemas.openxmlformats.org/drawingml/2006/picture">
                 <pic:pic xmlns:pic="http://schemas.openxmlformats.org/drawingml/2006/picture">
                   <pic:nvPicPr>
-                    <pic:cNvPr id="0" name="Picture 1" descr="C:\Users\Jason\Pictures\Voyage of Outlaws\menu screen.png"/>
+                    <pic:cNvPr id="0" name="Picture 1" descr="C:\Users\Jason\Pictures\Voyage of Outlaws\menu screen2.png"/>
+                    <pic:cNvPicPr>
+                      <a:picLocks noChangeAspect="1" noChangeArrowheads="1"/>
+                    </pic:cNvPicPr>
+                  </pic:nvPicPr>
+                  <pic:blipFill>
+                    <a:blip r:embed="rId15">
+                      <a:extLst>
+                        <a:ext uri="{28A0092B-C50C-407E-A947-70E740481C1C}">
+                          <a14:useLocalDpi xmlns:a14="http://schemas.microsoft.com/office/drawing/2010/main" val="0"/>
+                        </a:ext>
+                      </a:extLst>
+                    </a:blip>
+                    <a:srcRect/>
+                    <a:stretch>
+                      <a:fillRect/>
+                    </a:stretch>
+                  </pic:blipFill>
+                  <pic:spPr bwMode="auto">
+                    <a:xfrm>
+                      <a:off x="0" y="0"/>
+                      <a:ext cx="4187908" cy="3221468"/>
+                    </a:xfrm>
+                    <a:prstGeom prst="rect">
+                      <a:avLst/>
+                    </a:prstGeom>
+                    <a:noFill/>
+                    <a:ln>
+                      <a:noFill/>
+                    </a:ln>
+                  </pic:spPr>
+                </pic:pic>
+              </a:graphicData>
+            </a:graphic>
+          </wp:inline>
+        </w:drawing>
+      </w:r>
+    </w:p>
+    <w:p>
+      <w:pPr>
+        <w:rPr>
+          <w:i/>
+          <w:sz w:val="24"/>
+          <w:szCs w:val="24"/>
+        </w:rPr>
+      </w:pPr>
+      <w:r>
+        <w:rPr>
+          <w:i/>
+          <w:sz w:val="24"/>
+          <w:szCs w:val="24"/>
+        </w:rPr>
+        <w:t>Level 1</w:t>
+      </w:r>
+    </w:p>
+    <w:p>
+      <w:pPr>
+        <w:rPr>
+          <w:b/>
+          <w:sz w:val="24"/>
+          <w:szCs w:val="24"/>
+        </w:rPr>
+      </w:pPr>
+      <w:r>
+        <w:rPr>
+          <w:b/>
+          <w:noProof/>
+          <w:sz w:val="24"/>
+          <w:szCs w:val="24"/>
+          <w:lang w:val="en-US" w:eastAsia="en-US"/>
+        </w:rPr>
+        <w:drawing>
+          <wp:inline distT="0" distB="0" distL="0" distR="0">
+            <wp:extent cx="4208900" cy="3137338"/>
+            <wp:effectExtent l="0" t="0" r="1270" b="6350"/>
+            <wp:docPr id="4" name="Picture 4" descr="C:\Users\Jason\Pictures\Voyage of Outlaws\level1.png"/>
+            <wp:cNvGraphicFramePr>
+              <a:graphicFrameLocks xmlns:a="http://schemas.openxmlformats.org/drawingml/2006/main" noChangeAspect="1"/>
+            </wp:cNvGraphicFramePr>
+            <a:graphic xmlns:a="http://schemas.openxmlformats.org/drawingml/2006/main">
+              <a:graphicData uri="http://schemas.openxmlformats.org/drawingml/2006/picture">
+                <pic:pic xmlns:pic="http://schemas.openxmlformats.org/drawingml/2006/picture">
+                  <pic:nvPicPr>
+                    <pic:cNvPr id="0" name="Picture 2" descr="C:\Users\Jason\Pictures\Voyage of Outlaws\level1.png"/>
+                    <pic:cNvPicPr>
+                      <a:picLocks noChangeAspect="1" noChangeArrowheads="1"/>
+                    </pic:cNvPicPr>
+                  </pic:nvPicPr>
+                  <pic:blipFill>
+                    <a:blip r:embed="rId16">
+                      <a:extLst>
+                        <a:ext uri="{28A0092B-C50C-407E-A947-70E740481C1C}">
+                          <a14:useLocalDpi xmlns:a14="http://schemas.microsoft.com/office/drawing/2010/main" val="0"/>
+                        </a:ext>
+                      </a:extLst>
+                    </a:blip>
+                    <a:srcRect/>
+                    <a:stretch>
+                      <a:fillRect/>
+                    </a:stretch>
+                  </pic:blipFill>
+                  <pic:spPr bwMode="auto">
+                    <a:xfrm>
+                      <a:off x="0" y="0"/>
+                      <a:ext cx="4349000" cy="3241770"/>
+                    </a:xfrm>
+                    <a:prstGeom prst="rect">
+                      <a:avLst/>
+                    </a:prstGeom>
+                    <a:noFill/>
+                    <a:ln>
+                      <a:noFill/>
+                    </a:ln>
+                  </pic:spPr>
+                </pic:pic>
+              </a:graphicData>
+            </a:graphic>
+          </wp:inline>
+        </w:drawing>
+      </w:r>
+    </w:p>
+    <w:p>
+      <w:pPr>
+        <w:rPr>
+          <w:b/>
+          <w:sz w:val="24"/>
+          <w:szCs w:val="24"/>
+        </w:rPr>
+      </w:pPr>
+    </w:p>
+    <w:p>
+      <w:pPr>
+        <w:rPr>
+          <w:i/>
+          <w:sz w:val="24"/>
+          <w:szCs w:val="24"/>
+        </w:rPr>
+      </w:pPr>
+      <w:r>
+        <w:rPr>
+          <w:i/>
+          <w:sz w:val="24"/>
+          <w:szCs w:val="24"/>
+        </w:rPr>
+        <w:t xml:space="preserve">Level </w:t>
+      </w:r>
+      <w:proofErr w:type="gramStart"/>
+      <w:r>
+        <w:rPr>
+          <w:i/>
+          <w:sz w:val="24"/>
+          <w:szCs w:val="24"/>
+        </w:rPr>
+        <w:t>2</w:t>
+      </w:r>
+      <w:proofErr w:type="gramEnd"/>
+    </w:p>
+    <w:p>
+      <w:pPr>
+        <w:rPr>
+          <w:b/>
+          <w:sz w:val="24"/>
+          <w:szCs w:val="24"/>
+        </w:rPr>
+      </w:pPr>
+      <w:r>
+        <w:rPr>
+          <w:b/>
+          <w:noProof/>
+          <w:sz w:val="24"/>
+          <w:szCs w:val="24"/>
+          <w:lang w:val="en-US" w:eastAsia="en-US"/>
+        </w:rPr>
+        <w:lastRenderedPageBreak/>
+        <w:drawing>
+          <wp:inline distT="0" distB="0" distL="0" distR="0">
+            <wp:extent cx="4272455" cy="3263681"/>
+            <wp:effectExtent l="0" t="0" r="0" b="0"/>
+            <wp:docPr id="6" name="Picture 6" descr="C:\Users\Jason\Pictures\Voyage of Outlaws\level2.png"/>
+            <wp:cNvGraphicFramePr>
+              <a:graphicFrameLocks xmlns:a="http://schemas.openxmlformats.org/drawingml/2006/main" noChangeAspect="1"/>
+            </wp:cNvGraphicFramePr>
+            <a:graphic xmlns:a="http://schemas.openxmlformats.org/drawingml/2006/main">
+              <a:graphicData uri="http://schemas.openxmlformats.org/drawingml/2006/picture">
+                <pic:pic xmlns:pic="http://schemas.openxmlformats.org/drawingml/2006/picture">
+                  <pic:nvPicPr>
+                    <pic:cNvPr id="0" name="Picture 3" descr="C:\Users\Jason\Pictures\Voyage of Outlaws\level2.png"/>
                     <pic:cNvPicPr>
                       <a:picLocks noChangeAspect="1" noChangeArrowheads="1"/>
                     </pic:cNvPicPr>
@@ -2938,7 +3111,7 @@
                   <pic:spPr bwMode="auto">
                     <a:xfrm>
                       <a:off x="0" y="0"/>
-                      <a:ext cx="4329996" cy="3276640"/>
+                      <a:ext cx="4281583" cy="3270654"/>
                     </a:xfrm>
                     <a:prstGeom prst="rect">
                       <a:avLst/>
@@ -2958,6 +3131,33 @@
     <w:p>
       <w:pPr>
         <w:rPr>
+          <w:i/>
+          <w:sz w:val="24"/>
+          <w:szCs w:val="24"/>
+        </w:rPr>
+      </w:pPr>
+      <w:r>
+        <w:rPr>
+          <w:i/>
+          <w:sz w:val="24"/>
+          <w:szCs w:val="24"/>
+        </w:rPr>
+        <w:t xml:space="preserve">Level </w:t>
+      </w:r>
+      <w:proofErr w:type="gramStart"/>
+      <w:r>
+        <w:rPr>
+          <w:i/>
+          <w:sz w:val="24"/>
+          <w:szCs w:val="24"/>
+        </w:rPr>
+        <w:t>3</w:t>
+      </w:r>
+      <w:proofErr w:type="gramEnd"/>
+    </w:p>
+    <w:p>
+      <w:pPr>
+        <w:rPr>
           <w:b/>
           <w:sz w:val="24"/>
           <w:szCs w:val="24"/>
@@ -2972,10 +3172,10 @@
           <w:lang w:val="en-US" w:eastAsia="en-US"/>
         </w:rPr>
         <w:drawing>
-          <wp:inline distT="0" distB="0" distL="0" distR="0" wp14:anchorId="26B49F15" wp14:editId="7A47B4FA">
-            <wp:extent cx="4348716" cy="3275011"/>
-            <wp:effectExtent l="0" t="0" r="0" b="1905"/>
-            <wp:docPr id="26" name="Picture 26" descr="C:\Users\Jason\Pictures\Voyage of Outlaws\game screen.png"/>
+          <wp:inline distT="0" distB="0" distL="0" distR="0">
+            <wp:extent cx="4257704" cy="3184635"/>
+            <wp:effectExtent l="0" t="0" r="0" b="0"/>
+            <wp:docPr id="7" name="Picture 7" descr="C:\Users\Jason\Pictures\Voyage of Outlaws\level3.png"/>
             <wp:cNvGraphicFramePr>
               <a:graphicFrameLocks xmlns:a="http://schemas.openxmlformats.org/drawingml/2006/main" noChangeAspect="1"/>
             </wp:cNvGraphicFramePr>
@@ -2983,7 +3183,7 @@
               <a:graphicData uri="http://schemas.openxmlformats.org/drawingml/2006/picture">
                 <pic:pic xmlns:pic="http://schemas.openxmlformats.org/drawingml/2006/picture">
                   <pic:nvPicPr>
-                    <pic:cNvPr id="0" name="Picture 2" descr="C:\Users\Jason\Pictures\Voyage of Outlaws\game screen.png"/>
+                    <pic:cNvPr id="0" name="Picture 4" descr="C:\Users\Jason\Pictures\Voyage of Outlaws\level3.png"/>
                     <pic:cNvPicPr>
                       <a:picLocks noChangeAspect="1" noChangeArrowheads="1"/>
                     </pic:cNvPicPr>
@@ -3004,7 +3204,7 @@
                   <pic:spPr bwMode="auto">
                     <a:xfrm>
                       <a:off x="0" y="0"/>
-                      <a:ext cx="4378700" cy="3297592"/>
+                      <a:ext cx="4274739" cy="3197376"/>
                     </a:xfrm>
                     <a:prstGeom prst="rect">
                       <a:avLst/>
@@ -3029,6 +3229,41 @@
           <w:szCs w:val="24"/>
         </w:rPr>
       </w:pPr>
+    </w:p>
+    <w:p>
+      <w:pPr>
+        <w:rPr>
+          <w:b/>
+          <w:sz w:val="24"/>
+          <w:szCs w:val="24"/>
+        </w:rPr>
+      </w:pPr>
+    </w:p>
+    <w:p>
+      <w:pPr>
+        <w:rPr>
+          <w:b/>
+          <w:sz w:val="24"/>
+          <w:szCs w:val="24"/>
+        </w:rPr>
+      </w:pPr>
+      <w:r>
+        <w:rPr>
+          <w:b/>
+          <w:sz w:val="24"/>
+          <w:szCs w:val="24"/>
+        </w:rPr>
+        <w:t>Win Screen</w:t>
+      </w:r>
+    </w:p>
+    <w:p>
+      <w:pPr>
+        <w:rPr>
+          <w:b/>
+          <w:sz w:val="24"/>
+          <w:szCs w:val="24"/>
+        </w:rPr>
+      </w:pPr>
       <w:r>
         <w:rPr>
           <w:b/>
@@ -3039,10 +3274,10 @@
         </w:rPr>
         <w:lastRenderedPageBreak/>
         <w:drawing>
-          <wp:inline distT="0" distB="0" distL="0" distR="0" wp14:anchorId="2BF6DE8C" wp14:editId="38C460ED">
-            <wp:extent cx="4199860" cy="3185791"/>
-            <wp:effectExtent l="0" t="0" r="0" b="0"/>
-            <wp:docPr id="27" name="Picture 27" descr="C:\Users\Jason\Pictures\Voyage of Outlaws\Game over screen.png"/>
+          <wp:inline distT="0" distB="0" distL="0" distR="0">
+            <wp:extent cx="4445876" cy="3325382"/>
+            <wp:effectExtent l="0" t="0" r="0" b="8890"/>
+            <wp:docPr id="8" name="Picture 8" descr="C:\Users\Jason\Pictures\Voyage of Outlaws\win screen2.png"/>
             <wp:cNvGraphicFramePr>
               <a:graphicFrameLocks xmlns:a="http://schemas.openxmlformats.org/drawingml/2006/main" noChangeAspect="1"/>
             </wp:cNvGraphicFramePr>
@@ -3050,7 +3285,7 @@
               <a:graphicData uri="http://schemas.openxmlformats.org/drawingml/2006/picture">
                 <pic:pic xmlns:pic="http://schemas.openxmlformats.org/drawingml/2006/picture">
                   <pic:nvPicPr>
-                    <pic:cNvPr id="0" name="Picture 3" descr="C:\Users\Jason\Pictures\Voyage of Outlaws\Game over screen.png"/>
+                    <pic:cNvPr id="0" name="Picture 5" descr="C:\Users\Jason\Pictures\Voyage of Outlaws\win screen2.png"/>
                     <pic:cNvPicPr>
                       <a:picLocks noChangeAspect="1" noChangeArrowheads="1"/>
                     </pic:cNvPicPr>
@@ -3071,7 +3306,7 @@
                   <pic:spPr bwMode="auto">
                     <a:xfrm>
                       <a:off x="0" y="0"/>
-                      <a:ext cx="4204078" cy="3188991"/>
+                      <a:ext cx="4457436" cy="3334028"/>
                     </a:xfrm>
                     <a:prstGeom prst="rect">
                       <a:avLst/>
@@ -3099,16 +3334,61 @@
       <w:r>
         <w:rPr>
           <w:b/>
+          <w:sz w:val="24"/>
+          <w:szCs w:val="24"/>
+        </w:rPr>
+        <w:t xml:space="preserve">Win Screen – If you never </w:t>
+      </w:r>
+      <w:proofErr w:type="gramStart"/>
+      <w:r>
+        <w:rPr>
+          <w:b/>
+          <w:sz w:val="24"/>
+          <w:szCs w:val="24"/>
+        </w:rPr>
+        <w:t>got</w:t>
+      </w:r>
+      <w:proofErr w:type="gramEnd"/>
+      <w:r>
+        <w:rPr>
+          <w:b/>
+          <w:sz w:val="24"/>
+          <w:szCs w:val="24"/>
+        </w:rPr>
+        <w:t xml:space="preserve"> hit throughout the </w:t>
+      </w:r>
+      <w:proofErr w:type="spellStart"/>
+      <w:r>
+        <w:rPr>
+          <w:b/>
+          <w:sz w:val="24"/>
+          <w:szCs w:val="24"/>
+        </w:rPr>
+        <w:t>playthrough</w:t>
+      </w:r>
+      <w:proofErr w:type="spellEnd"/>
+    </w:p>
+    <w:p>
+      <w:pPr>
+        <w:rPr>
+          <w:b/>
+          <w:sz w:val="24"/>
+          <w:szCs w:val="24"/>
+        </w:rPr>
+      </w:pPr>
+      <w:r>
+        <w:rPr>
+          <w:b/>
           <w:noProof/>
           <w:sz w:val="24"/>
           <w:szCs w:val="24"/>
           <w:lang w:val="en-US" w:eastAsia="en-US"/>
         </w:rPr>
         <w:drawing>
-          <wp:inline distT="0" distB="0" distL="0" distR="0" wp14:anchorId="60C72330" wp14:editId="529DC007">
-            <wp:extent cx="4258101" cy="3130796"/>
-            <wp:effectExtent l="0" t="0" r="9525" b="0"/>
-            <wp:docPr id="28" name="Picture 28" descr="C:\Users\Jason\Pictures\Voyage of Outlaws\win screen.png"/>
+          <wp:inline distT="0" distB="0" distL="0" distR="0">
+            <wp:extent cx="4431004" cy="3279227"/>
+            <wp:effectExtent l="0" t="0" r="8255" b="0"/>
+            <wp:docPr id="9" name="Picture 9" descr="C:\Users\Jason\Pictures\Voyage of Outlaws\Flawless Win.png"/>
             <wp:cNvGraphicFramePr>
               <a:graphicFrameLocks xmlns:a="http://schemas.openxmlformats.org/drawingml/2006/main" noChangeAspect="1"/>
             </wp:cNvGraphicFramePr>
@@ -3116,7 +3396,7 @@
               <a:graphicData uri="http://schemas.openxmlformats.org/drawingml/2006/picture">
                 <pic:pic xmlns:pic="http://schemas.openxmlformats.org/drawingml/2006/picture">
                   <pic:nvPicPr>
-                    <pic:cNvPr id="0" name="Picture 4" descr="C:\Users\Jason\Pictures\Voyage of Outlaws\win screen.png"/>
+                    <pic:cNvPr id="0" name="Picture 6" descr="C:\Users\Jason\Pictures\Voyage of Outlaws\Flawless Win.png"/>
                     <pic:cNvPicPr>
                       <a:picLocks noChangeAspect="1" noChangeArrowheads="1"/>
                     </pic:cNvPicPr>
@@ -3137,7 +3417,7 @@
                   <pic:spPr bwMode="auto">
                     <a:xfrm>
                       <a:off x="0" y="0"/>
-                      <a:ext cx="4280611" cy="3147347"/>
+                      <a:ext cx="4443319" cy="3288341"/>
                     </a:xfrm>
                     <a:prstGeom prst="rect">
                       <a:avLst/>
@@ -3156,622 +3436,37 @@
     </w:p>
     <w:p>
       <w:pPr>
-        <w:pStyle w:val="Heading2"/>
-      </w:pPr>
-      <w:bookmarkStart w:id="6" w:name="_Toc437201224"/>
-      <w:r>
-        <w:t>Levels</w:t>
-      </w:r>
-      <w:bookmarkEnd w:id="6"/>
-      <w:r>
-        <w:t xml:space="preserve"> </w:t>
-      </w:r>
-    </w:p>
-    <w:p>
-      <w:pPr>
-        <w:pStyle w:val="ListParagraph"/>
-        <w:rPr>
-          <w:sz w:val="24"/>
-          <w:szCs w:val="24"/>
-        </w:rPr>
-      </w:pPr>
-      <w:r>
-        <w:rPr>
-          <w:sz w:val="24"/>
-          <w:szCs w:val="24"/>
-        </w:rPr>
-        <w:t xml:space="preserve">Level </w:t>
-      </w:r>
-      <w:proofErr w:type="gramStart"/>
-      <w:r>
-        <w:rPr>
-          <w:sz w:val="24"/>
-          <w:szCs w:val="24"/>
-        </w:rPr>
-        <w:t>1</w:t>
-      </w:r>
-      <w:proofErr w:type="gramEnd"/>
-      <w:r>
-        <w:rPr>
-          <w:sz w:val="24"/>
-          <w:szCs w:val="24"/>
-        </w:rPr>
-        <w:t xml:space="preserve"> – Desert</w:t>
-      </w:r>
-      <w:r>
-        <w:rPr>
-          <w:sz w:val="24"/>
-          <w:szCs w:val="24"/>
-        </w:rPr>
-        <w:t xml:space="preserve"> Planet of </w:t>
-      </w:r>
-      <w:proofErr w:type="spellStart"/>
-      <w:r>
-        <w:rPr>
-          <w:sz w:val="24"/>
-          <w:szCs w:val="24"/>
-        </w:rPr>
-        <w:t>K’troth</w:t>
-      </w:r>
-      <w:proofErr w:type="spellEnd"/>
-      <w:r>
-        <w:rPr>
-          <w:sz w:val="24"/>
-          <w:szCs w:val="24"/>
-        </w:rPr>
-        <w:t xml:space="preserve"> with </w:t>
-      </w:r>
-      <w:r>
-        <w:rPr>
-          <w:sz w:val="24"/>
-          <w:szCs w:val="24"/>
-        </w:rPr>
-        <w:t>Patrol Ships trying to apprehend a loose convict</w:t>
-      </w:r>
-    </w:p>
-    <w:p>
-      <w:pPr>
-        <w:pStyle w:val="ListParagraph"/>
-        <w:rPr>
-          <w:sz w:val="24"/>
-          <w:szCs w:val="24"/>
-        </w:rPr>
-      </w:pPr>
-      <w:r>
-        <w:rPr>
-          <w:sz w:val="24"/>
-          <w:szCs w:val="24"/>
-        </w:rPr>
-        <w:t xml:space="preserve">Level </w:t>
-      </w:r>
-      <w:proofErr w:type="gramStart"/>
-      <w:r>
-        <w:rPr>
-          <w:sz w:val="24"/>
-          <w:szCs w:val="24"/>
-        </w:rPr>
-        <w:t>2</w:t>
-      </w:r>
-      <w:proofErr w:type="gramEnd"/>
-      <w:r>
-        <w:rPr>
-          <w:sz w:val="24"/>
-          <w:szCs w:val="24"/>
-        </w:rPr>
-        <w:t xml:space="preserve"> –</w:t>
-      </w:r>
-      <w:r>
-        <w:rPr>
-          <w:sz w:val="24"/>
-          <w:szCs w:val="24"/>
-        </w:rPr>
-        <w:t xml:space="preserve"> Forest Eco-Sphere – Uncharted Planet 281-KB – Bounty Hunter Ships and Federacy Ships</w:t>
-      </w:r>
-    </w:p>
-    <w:p>
-      <w:pPr>
-        <w:pStyle w:val="ListParagraph"/>
-        <w:rPr>
-          <w:sz w:val="24"/>
-          <w:szCs w:val="24"/>
-        </w:rPr>
-      </w:pPr>
-      <w:r>
-        <w:rPr>
-          <w:sz w:val="24"/>
-          <w:szCs w:val="24"/>
-        </w:rPr>
-        <w:t xml:space="preserve">Level 3 – Space – </w:t>
-      </w:r>
-      <w:r>
-        <w:rPr>
-          <w:sz w:val="24"/>
-          <w:szCs w:val="24"/>
-          <w:highlight w:val="yellow"/>
-        </w:rPr>
-        <w:t>Boss Battle –</w:t>
-      </w:r>
-      <w:r>
-        <w:rPr>
-          <w:sz w:val="24"/>
-          <w:szCs w:val="24"/>
-        </w:rPr>
-        <w:t xml:space="preserve"> Galactic Federacy Military War Ships</w:t>
-      </w:r>
-    </w:p>
-    <w:p>
-      <w:pPr>
-        <w:pStyle w:val="ListParagraph"/>
-        <w:rPr>
-          <w:sz w:val="24"/>
-          <w:szCs w:val="24"/>
-        </w:rPr>
-      </w:pPr>
-    </w:p>
-    <w:p>
-      <w:pPr>
-        <w:pStyle w:val="Heading2"/>
-      </w:pPr>
-      <w:bookmarkStart w:id="7" w:name="_Toc437201225"/>
-      <w:r>
-        <w:lastRenderedPageBreak/>
-        <w:t>Enemies</w:t>
-      </w:r>
-      <w:bookmarkEnd w:id="7"/>
-    </w:p>
-    <w:p>
-      <w:pPr>
-        <w:ind w:left="720"/>
         <w:rPr>
           <w:b/>
           <w:sz w:val="24"/>
           <w:szCs w:val="24"/>
         </w:rPr>
       </w:pPr>
-      <w:r>
+    </w:p>
+    <w:p>
+      <w:pPr>
         <w:rPr>
           <w:b/>
           <w:sz w:val="24"/>
           <w:szCs w:val="24"/>
         </w:rPr>
-        <w:t>Patrols Ships</w:t>
-      </w:r>
-      <w:r>
+      </w:pPr>
+    </w:p>
+    <w:p>
+      <w:pPr>
         <w:rPr>
           <w:b/>
           <w:sz w:val="24"/>
           <w:szCs w:val="24"/>
         </w:rPr>
-        <w:t xml:space="preserve"> – take </w:t>
-      </w:r>
-      <w:proofErr w:type="gramStart"/>
+      </w:pPr>
       <w:r>
         <w:rPr>
           <w:b/>
           <w:sz w:val="24"/>
           <w:szCs w:val="24"/>
         </w:rPr>
-        <w:t>1</w:t>
-      </w:r>
-      <w:proofErr w:type="gramEnd"/>
-      <w:r>
-        <w:rPr>
-          <w:b/>
-          <w:sz w:val="24"/>
-          <w:szCs w:val="24"/>
-        </w:rPr>
-        <w:t xml:space="preserve"> hit to kill</w:t>
-      </w:r>
-      <w:r>
-        <w:rPr>
-          <w:b/>
-          <w:sz w:val="24"/>
-          <w:szCs w:val="24"/>
-        </w:rPr>
-        <w:t xml:space="preserve"> (normal weapon)</w:t>
-      </w:r>
-      <w:r>
-        <w:rPr>
-          <w:b/>
-          <w:sz w:val="24"/>
-          <w:szCs w:val="24"/>
-        </w:rPr>
-        <w:t>, takes 1 life from player upon collision or enemy fire.</w:t>
-      </w:r>
-      <w:r>
-        <w:rPr>
-          <w:b/>
-          <w:sz w:val="24"/>
-          <w:szCs w:val="24"/>
-        </w:rPr>
-        <w:t xml:space="preserve"> Fires the same kind of blast the player does.</w:t>
-      </w:r>
-    </w:p>
-    <w:p>
-      <w:pPr>
-        <w:ind w:left="720"/>
-        <w:rPr>
-          <w:b/>
-          <w:sz w:val="24"/>
-          <w:szCs w:val="24"/>
-        </w:rPr>
-      </w:pPr>
-      <w:r>
-        <w:rPr>
-          <w:b/>
-          <w:sz w:val="24"/>
-          <w:szCs w:val="24"/>
-        </w:rPr>
-        <w:t>Bounty Hunter</w:t>
-      </w:r>
-      <w:r>
-        <w:rPr>
-          <w:b/>
-          <w:sz w:val="24"/>
-          <w:szCs w:val="24"/>
-        </w:rPr>
-        <w:t xml:space="preserve"> – takes </w:t>
-      </w:r>
-      <w:proofErr w:type="gramStart"/>
-      <w:r>
-        <w:rPr>
-          <w:b/>
-          <w:sz w:val="24"/>
-          <w:szCs w:val="24"/>
-        </w:rPr>
-        <w:t>2</w:t>
-      </w:r>
-      <w:proofErr w:type="gramEnd"/>
-      <w:r>
-        <w:rPr>
-          <w:b/>
-          <w:sz w:val="24"/>
-          <w:szCs w:val="24"/>
-        </w:rPr>
-        <w:t xml:space="preserve"> hits to kill (with normal weapon), takes 1 life from player upon collision or enemy fire</w:t>
-      </w:r>
-      <w:r>
-        <w:rPr>
-          <w:b/>
-          <w:sz w:val="24"/>
-          <w:szCs w:val="24"/>
-        </w:rPr>
-        <w:t>.</w:t>
-      </w:r>
-      <w:r>
-        <w:rPr>
-          <w:b/>
-          <w:sz w:val="24"/>
-          <w:szCs w:val="24"/>
-        </w:rPr>
-        <w:t xml:space="preserve"> They blasts at a quicker firing rate.</w:t>
-      </w:r>
-    </w:p>
-    <w:p>
-      <w:pPr>
-        <w:ind w:left="720"/>
-        <w:rPr>
-          <w:b/>
-          <w:sz w:val="24"/>
-          <w:szCs w:val="24"/>
-        </w:rPr>
-      </w:pPr>
-      <w:r>
-        <w:rPr>
-          <w:b/>
-          <w:sz w:val="24"/>
-          <w:szCs w:val="24"/>
-        </w:rPr>
-        <w:t xml:space="preserve">Federacy Ships – takes </w:t>
-      </w:r>
-      <w:proofErr w:type="gramStart"/>
-      <w:r>
-        <w:rPr>
-          <w:b/>
-          <w:sz w:val="24"/>
-          <w:szCs w:val="24"/>
-        </w:rPr>
-        <w:t>3</w:t>
-      </w:r>
-      <w:proofErr w:type="gramEnd"/>
-      <w:r>
-        <w:rPr>
-          <w:b/>
-          <w:sz w:val="24"/>
-          <w:szCs w:val="24"/>
-        </w:rPr>
-        <w:t xml:space="preserve"> hits to kill (with normal weapon), takes 1 life from player upon collision or enemy fire</w:t>
-      </w:r>
-      <w:r>
-        <w:rPr>
-          <w:b/>
-          <w:sz w:val="24"/>
-          <w:szCs w:val="24"/>
-        </w:rPr>
-        <w:t>.</w:t>
-      </w:r>
-      <w:r>
-        <w:rPr>
-          <w:b/>
-          <w:sz w:val="24"/>
-          <w:szCs w:val="24"/>
-        </w:rPr>
-        <w:t xml:space="preserve"> They fire long (in width) blasts.</w:t>
-      </w:r>
-    </w:p>
-    <w:p>
-      <w:pPr>
-        <w:ind w:left="720"/>
-        <w:rPr>
-          <w:b/>
-          <w:sz w:val="24"/>
-          <w:szCs w:val="24"/>
-        </w:rPr>
-      </w:pPr>
-      <w:r>
-        <w:rPr>
-          <w:b/>
-          <w:sz w:val="24"/>
-          <w:szCs w:val="24"/>
-        </w:rPr>
-        <w:t xml:space="preserve">Galactic Federacy Military Warships – takes </w:t>
-      </w:r>
-      <w:proofErr w:type="gramStart"/>
-      <w:r>
-        <w:rPr>
-          <w:b/>
-          <w:sz w:val="24"/>
-          <w:szCs w:val="24"/>
-        </w:rPr>
-        <w:t>5</w:t>
-      </w:r>
-      <w:proofErr w:type="gramEnd"/>
-      <w:r>
-        <w:rPr>
-          <w:b/>
-          <w:sz w:val="24"/>
-          <w:szCs w:val="24"/>
-        </w:rPr>
-        <w:t xml:space="preserve"> hits to kill (with normal weapons</w:t>
-      </w:r>
-      <w:r>
-        <w:rPr>
-          <w:b/>
-          <w:sz w:val="24"/>
-          <w:szCs w:val="24"/>
-        </w:rPr>
-        <w:t xml:space="preserve">), takes 1 life from player upon collision or enemy fire. Fires </w:t>
-      </w:r>
-      <w:proofErr w:type="gramStart"/>
-      <w:r>
-        <w:rPr>
-          <w:b/>
-          <w:sz w:val="24"/>
-          <w:szCs w:val="24"/>
-        </w:rPr>
-        <w:t>3</w:t>
-      </w:r>
-      <w:proofErr w:type="gramEnd"/>
-      <w:r>
-        <w:rPr>
-          <w:b/>
-          <w:sz w:val="24"/>
-          <w:szCs w:val="24"/>
-        </w:rPr>
-        <w:t xml:space="preserve"> blasts in a radius</w:t>
-      </w:r>
-      <w:r>
-        <w:rPr>
-          <w:b/>
-          <w:sz w:val="24"/>
-          <w:szCs w:val="24"/>
-        </w:rPr>
-        <w:t>.</w:t>
-      </w:r>
-    </w:p>
-    <w:p>
-      <w:pPr>
-        <w:pStyle w:val="Heading2"/>
-      </w:pPr>
-      <w:bookmarkStart w:id="8" w:name="_Toc437201226"/>
-      <w:r>
-        <w:t>Weapons</w:t>
-      </w:r>
-      <w:bookmarkEnd w:id="8"/>
-    </w:p>
-    <w:p>
-      <w:pPr>
-        <w:pStyle w:val="ListParagraph"/>
-        <w:rPr>
-          <w:sz w:val="24"/>
-          <w:szCs w:val="24"/>
-        </w:rPr>
-      </w:pPr>
-      <w:r>
-        <w:rPr>
-          <w:sz w:val="24"/>
-          <w:szCs w:val="24"/>
-        </w:rPr>
-        <w:t>Standard green blast, can upgrade to a longer one that goes through enemy in its path.</w:t>
-      </w:r>
-    </w:p>
-    <w:p>
-      <w:pPr>
-        <w:pStyle w:val="ListParagraph"/>
-        <w:rPr>
-          <w:sz w:val="24"/>
-          <w:szCs w:val="24"/>
-        </w:rPr>
-      </w:pPr>
-    </w:p>
-    <w:p>
-      <w:pPr>
-        <w:pStyle w:val="Heading2"/>
-      </w:pPr>
-      <w:bookmarkStart w:id="9" w:name="_Toc437201227"/>
-      <w:r>
-        <w:t>Scoring</w:t>
-      </w:r>
-      <w:bookmarkEnd w:id="9"/>
-    </w:p>
-    <w:p>
-      <w:pPr>
-        <w:pStyle w:val="ListParagraph"/>
-        <w:rPr>
-          <w:b/>
-          <w:sz w:val="24"/>
-          <w:szCs w:val="24"/>
-          <w:u w:val="single"/>
-        </w:rPr>
-      </w:pPr>
-      <w:r>
-        <w:rPr>
-          <w:b/>
-          <w:sz w:val="24"/>
-          <w:szCs w:val="24"/>
-          <w:u w:val="single"/>
-        </w:rPr>
-        <w:t>Pickups</w:t>
-      </w:r>
-    </w:p>
-    <w:p>
-      <w:pPr>
-        <w:pStyle w:val="ListParagraph"/>
-        <w:rPr>
-          <w:sz w:val="24"/>
-          <w:szCs w:val="24"/>
-        </w:rPr>
-      </w:pPr>
-      <w:r>
-        <w:rPr>
-          <w:sz w:val="24"/>
-          <w:szCs w:val="24"/>
-        </w:rPr>
-        <w:t>Concentrated Uranium (+</w:t>
-      </w:r>
-      <w:r>
-        <w:rPr>
-          <w:sz w:val="24"/>
-          <w:szCs w:val="24"/>
-        </w:rPr>
-        <w:t>10</w:t>
-      </w:r>
-      <w:r>
-        <w:rPr>
-          <w:sz w:val="24"/>
-          <w:szCs w:val="24"/>
-        </w:rPr>
-        <w:t>)</w:t>
-      </w:r>
-    </w:p>
-    <w:p>
-      <w:pPr>
-        <w:pStyle w:val="ListParagraph"/>
-        <w:rPr>
-          <w:sz w:val="24"/>
-          <w:szCs w:val="24"/>
-        </w:rPr>
-      </w:pPr>
-      <w:r>
-        <w:rPr>
-          <w:sz w:val="24"/>
-          <w:szCs w:val="24"/>
-        </w:rPr>
-        <w:t xml:space="preserve">Pure </w:t>
-      </w:r>
-      <w:proofErr w:type="spellStart"/>
-      <w:proofErr w:type="gramStart"/>
-      <w:r>
-        <w:rPr>
-          <w:sz w:val="24"/>
-          <w:szCs w:val="24"/>
-        </w:rPr>
-        <w:t>Lithodite</w:t>
-      </w:r>
-      <w:proofErr w:type="spellEnd"/>
-      <w:r>
-        <w:rPr>
-          <w:sz w:val="24"/>
-          <w:szCs w:val="24"/>
-        </w:rPr>
-        <w:t xml:space="preserve">  </w:t>
-      </w:r>
-      <w:r>
-        <w:rPr>
-          <w:sz w:val="24"/>
-          <w:szCs w:val="24"/>
-        </w:rPr>
-        <w:t>(</w:t>
-      </w:r>
-      <w:proofErr w:type="gramEnd"/>
-      <w:r>
-        <w:rPr>
-          <w:sz w:val="24"/>
-          <w:szCs w:val="24"/>
-        </w:rPr>
-        <w:t>+30</w:t>
-      </w:r>
-      <w:r>
-        <w:rPr>
-          <w:sz w:val="24"/>
-          <w:szCs w:val="24"/>
-        </w:rPr>
-        <w:t>)</w:t>
-      </w:r>
-    </w:p>
-    <w:p>
-      <w:pPr>
-        <w:pStyle w:val="ListParagraph"/>
-        <w:rPr>
-          <w:sz w:val="24"/>
-          <w:szCs w:val="24"/>
-        </w:rPr>
-      </w:pPr>
-      <w:r>
-        <w:rPr>
-          <w:sz w:val="24"/>
-          <w:szCs w:val="24"/>
-        </w:rPr>
-        <w:t xml:space="preserve">Solid Dark Matter </w:t>
-      </w:r>
-      <w:r>
-        <w:rPr>
-          <w:sz w:val="24"/>
-          <w:szCs w:val="24"/>
-        </w:rPr>
-        <w:t>(+50)</w:t>
-      </w:r>
-    </w:p>
-    <w:p>
-      <w:pPr>
-        <w:pStyle w:val="Heading2"/>
-      </w:pPr>
-      <w:bookmarkStart w:id="10" w:name="_Toc437201228"/>
-      <w:r>
-        <w:t xml:space="preserve">Sound </w:t>
-      </w:r>
-      <w:r>
-        <w:t>Index</w:t>
-      </w:r>
-      <w:bookmarkEnd w:id="10"/>
-    </w:p>
-    <w:p>
-      <w:pPr>
-        <w:pStyle w:val="ListParagraph"/>
-        <w:spacing w:after="0"/>
-        <w:rPr>
-          <w:b/>
-          <w:sz w:val="24"/>
-          <w:szCs w:val="24"/>
-        </w:rPr>
-      </w:pPr>
-      <w:r>
-        <w:rPr>
-          <w:i/>
-          <w:sz w:val="24"/>
-          <w:szCs w:val="24"/>
-        </w:rPr>
-        <w:t>(Include an index of all your sound clips)</w:t>
+        <w:t>Game Over</w:t>
       </w:r>
     </w:p>
     <w:p>
@@ -3790,11 +3485,12 @@
           <w:szCs w:val="24"/>
           <w:lang w:val="en-US" w:eastAsia="en-US"/>
         </w:rPr>
+        <w:lastRenderedPageBreak/>
         <w:drawing>
-          <wp:inline distT="0" distB="0" distL="0" distR="0" wp14:anchorId="08DCB359" wp14:editId="15D918E7">
-            <wp:extent cx="4986655" cy="2615565"/>
-            <wp:effectExtent l="0" t="0" r="4445" b="0"/>
-            <wp:docPr id="29" name="Picture 29" descr="C:\Users\Jason\Pictures\Voyage of Outlaws\music index.png"/>
+          <wp:inline distT="0" distB="0" distL="0" distR="0">
+            <wp:extent cx="4603309" cy="3358055"/>
+            <wp:effectExtent l="0" t="0" r="6985" b="0"/>
+            <wp:docPr id="10" name="Picture 10" descr="C:\Users\Jason\Pictures\Voyage of Outlaws\Game over screen2.png"/>
             <wp:cNvGraphicFramePr>
               <a:graphicFrameLocks xmlns:a="http://schemas.openxmlformats.org/drawingml/2006/main" noChangeAspect="1"/>
             </wp:cNvGraphicFramePr>
@@ -3802,7 +3498,7 @@
               <a:graphicData uri="http://schemas.openxmlformats.org/drawingml/2006/picture">
                 <pic:pic xmlns:pic="http://schemas.openxmlformats.org/drawingml/2006/picture">
                   <pic:nvPicPr>
-                    <pic:cNvPr id="0" name="Picture 5" descr="C:\Users\Jason\Pictures\Voyage of Outlaws\music index.png"/>
+                    <pic:cNvPr id="0" name="Picture 7" descr="C:\Users\Jason\Pictures\Voyage of Outlaws\Game over screen2.png"/>
                     <pic:cNvPicPr>
                       <a:picLocks noChangeAspect="1" noChangeArrowheads="1"/>
                     </pic:cNvPicPr>
@@ -3823,7 +3519,7 @@
                   <pic:spPr bwMode="auto">
                     <a:xfrm>
                       <a:off x="0" y="0"/>
-                      <a:ext cx="4986655" cy="2615565"/>
+                      <a:ext cx="4616411" cy="3367612"/>
                     </a:xfrm>
                     <a:prstGeom prst="rect">
                       <a:avLst/>
@@ -3844,210 +3540,537 @@
       <w:pPr>
         <w:pStyle w:val="Heading2"/>
       </w:pPr>
-      <w:bookmarkStart w:id="11" w:name="_Toc437201229"/>
+      <w:bookmarkStart w:id="6" w:name="_Toc437201224"/>
+      <w:r>
+        <w:t>Levels</w:t>
+      </w:r>
+      <w:bookmarkEnd w:id="6"/>
+      <w:r>
+        <w:t xml:space="preserve"> </w:t>
+      </w:r>
+    </w:p>
+    <w:p>
+      <w:pPr>
+        <w:pStyle w:val="ListParagraph"/>
+        <w:rPr>
+          <w:sz w:val="24"/>
+          <w:szCs w:val="24"/>
+        </w:rPr>
+      </w:pPr>
+      <w:r>
+        <w:rPr>
+          <w:sz w:val="24"/>
+          <w:szCs w:val="24"/>
+        </w:rPr>
+        <w:t xml:space="preserve">Level </w:t>
+      </w:r>
+      <w:proofErr w:type="gramStart"/>
+      <w:r>
+        <w:rPr>
+          <w:sz w:val="24"/>
+          <w:szCs w:val="24"/>
+        </w:rPr>
+        <w:t>1</w:t>
+      </w:r>
+      <w:proofErr w:type="gramEnd"/>
+      <w:r>
+        <w:rPr>
+          <w:sz w:val="24"/>
+          <w:szCs w:val="24"/>
+        </w:rPr>
+        <w:t xml:space="preserve"> – Desert</w:t>
+      </w:r>
+      <w:r>
+        <w:rPr>
+          <w:sz w:val="24"/>
+          <w:szCs w:val="24"/>
+        </w:rPr>
+        <w:t xml:space="preserve"> Planet of </w:t>
+      </w:r>
+      <w:proofErr w:type="spellStart"/>
+      <w:r>
+        <w:rPr>
+          <w:sz w:val="24"/>
+          <w:szCs w:val="24"/>
+        </w:rPr>
+        <w:t>K’troth</w:t>
+      </w:r>
+      <w:proofErr w:type="spellEnd"/>
+      <w:r>
+        <w:rPr>
+          <w:sz w:val="24"/>
+          <w:szCs w:val="24"/>
+        </w:rPr>
+        <w:t xml:space="preserve"> with </w:t>
+      </w:r>
+      <w:r>
+        <w:rPr>
+          <w:sz w:val="24"/>
+          <w:szCs w:val="24"/>
+        </w:rPr>
+        <w:t>Patrol Ships trying to apprehend a loose convict</w:t>
+      </w:r>
+    </w:p>
+    <w:p>
+      <w:pPr>
+        <w:pStyle w:val="ListParagraph"/>
+        <w:rPr>
+          <w:sz w:val="24"/>
+          <w:szCs w:val="24"/>
+        </w:rPr>
+      </w:pPr>
+      <w:r>
+        <w:rPr>
+          <w:sz w:val="24"/>
+          <w:szCs w:val="24"/>
+        </w:rPr>
+        <w:t xml:space="preserve">Level </w:t>
+      </w:r>
+      <w:proofErr w:type="gramStart"/>
+      <w:r>
+        <w:rPr>
+          <w:sz w:val="24"/>
+          <w:szCs w:val="24"/>
+        </w:rPr>
+        <w:t>2</w:t>
+      </w:r>
+      <w:proofErr w:type="gramEnd"/>
+      <w:r>
+        <w:rPr>
+          <w:sz w:val="24"/>
+          <w:szCs w:val="24"/>
+        </w:rPr>
+        <w:t xml:space="preserve"> –</w:t>
+      </w:r>
+      <w:r>
+        <w:rPr>
+          <w:sz w:val="24"/>
+          <w:szCs w:val="24"/>
+        </w:rPr>
+        <w:t xml:space="preserve"> Forest Eco-Sphere – Uncharted Planet 281-KB – Bounty Hunter Ships and Federacy Ships</w:t>
+      </w:r>
+    </w:p>
+    <w:p>
+      <w:pPr>
+        <w:pStyle w:val="ListParagraph"/>
+        <w:rPr>
+          <w:sz w:val="24"/>
+          <w:szCs w:val="24"/>
+        </w:rPr>
+      </w:pPr>
+      <w:r>
+        <w:rPr>
+          <w:sz w:val="24"/>
+          <w:szCs w:val="24"/>
+        </w:rPr>
+        <w:t xml:space="preserve">Level 3 – </w:t>
+      </w:r>
+      <w:r>
+        <w:rPr>
+          <w:sz w:val="24"/>
+          <w:szCs w:val="24"/>
+        </w:rPr>
+        <w:t xml:space="preserve">Edge of Galactic Federacy </w:t>
+      </w:r>
+      <w:r>
+        <w:rPr>
+          <w:sz w:val="24"/>
+          <w:szCs w:val="24"/>
+        </w:rPr>
+        <w:t>Space –</w:t>
+      </w:r>
+      <w:r>
+        <w:rPr>
+          <w:sz w:val="24"/>
+          <w:szCs w:val="24"/>
+        </w:rPr>
+        <w:t xml:space="preserve"> </w:t>
+      </w:r>
+      <w:r>
+        <w:rPr>
+          <w:sz w:val="24"/>
+          <w:szCs w:val="24"/>
+        </w:rPr>
+        <w:t>Galactic Federacy Military War Ships</w:t>
+      </w:r>
+    </w:p>
+    <w:p>
+      <w:pPr>
+        <w:pStyle w:val="ListParagraph"/>
+        <w:rPr>
+          <w:sz w:val="24"/>
+          <w:szCs w:val="24"/>
+        </w:rPr>
+      </w:pPr>
+    </w:p>
+    <w:p>
+      <w:pPr>
+        <w:pStyle w:val="Heading2"/>
+      </w:pPr>
+      <w:bookmarkStart w:id="7" w:name="_Toc437201225"/>
+      <w:r>
+        <w:t>Enemies</w:t>
+      </w:r>
+      <w:bookmarkEnd w:id="7"/>
+    </w:p>
+    <w:p>
+      <w:pPr>
+        <w:pStyle w:val="Heading2"/>
+        <w:ind w:firstLine="720"/>
+        <w:rPr>
+          <w:rFonts w:asciiTheme="minorHAnsi" w:eastAsiaTheme="minorEastAsia" w:hAnsiTheme="minorHAnsi" w:cstheme="minorBidi"/>
+          <w:b/>
+          <w:color w:val="auto"/>
+          <w:sz w:val="24"/>
+          <w:szCs w:val="24"/>
+        </w:rPr>
+      </w:pPr>
+      <w:bookmarkStart w:id="8" w:name="_Toc437201226"/>
+      <w:r>
+        <w:rPr>
+          <w:rFonts w:asciiTheme="minorHAnsi" w:eastAsiaTheme="minorEastAsia" w:hAnsiTheme="minorHAnsi" w:cstheme="minorBidi"/>
+          <w:b/>
+          <w:color w:val="auto"/>
+          <w:sz w:val="24"/>
+          <w:szCs w:val="24"/>
+        </w:rPr>
+        <w:t>Patrol Ships – LvL1, takes 1 Life Upon impact</w:t>
+      </w:r>
+    </w:p>
+    <w:p>
+      <w:pPr>
+        <w:pStyle w:val="Heading2"/>
+        <w:ind w:firstLine="720"/>
+        <w:rPr>
+          <w:rFonts w:asciiTheme="minorHAnsi" w:eastAsiaTheme="minorEastAsia" w:hAnsiTheme="minorHAnsi" w:cstheme="minorBidi"/>
+          <w:b/>
+          <w:color w:val="auto"/>
+          <w:sz w:val="24"/>
+          <w:szCs w:val="24"/>
+        </w:rPr>
+      </w:pPr>
+      <w:r>
+        <w:rPr>
+          <w:rFonts w:asciiTheme="minorHAnsi" w:eastAsiaTheme="minorEastAsia" w:hAnsiTheme="minorHAnsi" w:cstheme="minorBidi"/>
+          <w:b/>
+          <w:color w:val="auto"/>
+          <w:sz w:val="24"/>
+          <w:szCs w:val="24"/>
+        </w:rPr>
+        <w:t>Bounty Hunters – LvL2, faster, takes 1 Life</w:t>
+      </w:r>
+    </w:p>
+    <w:p>
+      <w:pPr>
+        <w:pStyle w:val="Heading2"/>
+        <w:ind w:firstLine="720"/>
+        <w:rPr>
+          <w:rFonts w:asciiTheme="minorHAnsi" w:eastAsiaTheme="minorEastAsia" w:hAnsiTheme="minorHAnsi" w:cstheme="minorBidi"/>
+          <w:b/>
+          <w:color w:val="auto"/>
+          <w:sz w:val="24"/>
+          <w:szCs w:val="24"/>
+        </w:rPr>
+      </w:pPr>
+      <w:r>
+        <w:rPr>
+          <w:rFonts w:asciiTheme="minorHAnsi" w:eastAsiaTheme="minorEastAsia" w:hAnsiTheme="minorHAnsi" w:cstheme="minorBidi"/>
+          <w:b/>
+          <w:color w:val="auto"/>
+          <w:sz w:val="24"/>
+          <w:szCs w:val="24"/>
+        </w:rPr>
+        <w:t>Federacy Ships – LvL2, Slower, but takes 2 Lives</w:t>
+      </w:r>
+    </w:p>
+    <w:p>
+      <w:pPr>
+        <w:pStyle w:val="Heading2"/>
+        <w:ind w:firstLine="720"/>
+        <w:rPr>
+          <w:rFonts w:asciiTheme="minorHAnsi" w:eastAsiaTheme="minorEastAsia" w:hAnsiTheme="minorHAnsi" w:cstheme="minorBidi"/>
+          <w:b/>
+          <w:color w:val="auto"/>
+          <w:sz w:val="24"/>
+          <w:szCs w:val="24"/>
+        </w:rPr>
+      </w:pPr>
+      <w:r>
+        <w:rPr>
+          <w:rFonts w:asciiTheme="minorHAnsi" w:eastAsiaTheme="minorEastAsia" w:hAnsiTheme="minorHAnsi" w:cstheme="minorBidi"/>
+          <w:b/>
+          <w:color w:val="auto"/>
+          <w:sz w:val="24"/>
+          <w:szCs w:val="24"/>
+        </w:rPr>
+        <w:t>Galactic Fed. Military Warships – LvL3, larger on Screen, fast, takes 2 lives upon impact</w:t>
+      </w:r>
+    </w:p>
+    <w:p>
+      <w:pPr>
+        <w:pStyle w:val="Heading2"/>
+        <w:rPr>
+          <w:rFonts w:asciiTheme="minorHAnsi" w:eastAsiaTheme="minorEastAsia" w:hAnsiTheme="minorHAnsi" w:cstheme="minorBidi"/>
+          <w:b/>
+          <w:color w:val="auto"/>
+          <w:sz w:val="24"/>
+          <w:szCs w:val="24"/>
+        </w:rPr>
+      </w:pPr>
+    </w:p>
+    <w:p>
+      <w:pPr>
+        <w:pStyle w:val="Heading2"/>
+      </w:pPr>
+      <w:r>
+        <w:t>Weapons</w:t>
+      </w:r>
+      <w:bookmarkEnd w:id="8"/>
+    </w:p>
+    <w:p>
+      <w:pPr>
+        <w:pStyle w:val="ListParagraph"/>
+        <w:rPr>
+          <w:sz w:val="24"/>
+          <w:szCs w:val="24"/>
+        </w:rPr>
+      </w:pPr>
+      <w:r>
+        <w:rPr>
+          <w:sz w:val="24"/>
+          <w:szCs w:val="24"/>
+        </w:rPr>
+        <w:t>Standard green blast, can upgrade to a longer one that goes through enemy in its path.</w:t>
+      </w:r>
+    </w:p>
+    <w:p>
+      <w:pPr>
+        <w:pStyle w:val="ListParagraph"/>
+        <w:rPr>
+          <w:sz w:val="24"/>
+          <w:szCs w:val="24"/>
+        </w:rPr>
+      </w:pPr>
+    </w:p>
+    <w:p>
+      <w:pPr>
+        <w:pStyle w:val="ListParagraph"/>
+        <w:rPr>
+          <w:sz w:val="24"/>
+          <w:szCs w:val="24"/>
+        </w:rPr>
+      </w:pPr>
+    </w:p>
+    <w:p>
+      <w:pPr>
+        <w:pStyle w:val="ListParagraph"/>
+        <w:rPr>
+          <w:sz w:val="24"/>
+          <w:szCs w:val="24"/>
+        </w:rPr>
+      </w:pPr>
+    </w:p>
+    <w:p>
+      <w:pPr>
+        <w:pStyle w:val="ListParagraph"/>
+        <w:rPr>
+          <w:sz w:val="24"/>
+          <w:szCs w:val="24"/>
+        </w:rPr>
+      </w:pPr>
+    </w:p>
+    <w:p>
+      <w:pPr>
+        <w:pStyle w:val="ListParagraph"/>
+        <w:rPr>
+          <w:sz w:val="24"/>
+          <w:szCs w:val="24"/>
+        </w:rPr>
+      </w:pPr>
+    </w:p>
+    <w:p>
+      <w:pPr>
+        <w:pStyle w:val="Heading2"/>
+      </w:pPr>
+      <w:bookmarkStart w:id="9" w:name="_Toc437201227"/>
       <w:r>
         <w:lastRenderedPageBreak/>
-        <w:t xml:space="preserve">Story </w:t>
+        <w:t>Scoring</w:t>
+      </w:r>
+      <w:bookmarkEnd w:id="9"/>
+    </w:p>
+    <w:p>
+      <w:pPr>
+        <w:pStyle w:val="ListParagraph"/>
+        <w:rPr>
+          <w:b/>
+          <w:sz w:val="24"/>
+          <w:szCs w:val="24"/>
+          <w:u w:val="single"/>
+        </w:rPr>
+      </w:pPr>
+      <w:r>
+        <w:rPr>
+          <w:b/>
+          <w:sz w:val="24"/>
+          <w:szCs w:val="24"/>
+          <w:u w:val="single"/>
+        </w:rPr>
+        <w:t>Pickups</w:t>
+      </w:r>
+    </w:p>
+    <w:p>
+      <w:pPr>
+        <w:pStyle w:val="ListParagraph"/>
+        <w:numPr>
+          <w:ilvl w:val="0"/>
+          <w:numId w:val="4"/>
+        </w:numPr>
+        <w:rPr>
+          <w:sz w:val="24"/>
+          <w:szCs w:val="24"/>
+        </w:rPr>
+      </w:pPr>
+      <w:r>
+        <w:rPr>
+          <w:sz w:val="24"/>
+          <w:szCs w:val="24"/>
+        </w:rPr>
+        <w:t>Concentrated Uranium (+</w:t>
+      </w:r>
+      <w:r>
+        <w:rPr>
+          <w:sz w:val="24"/>
+          <w:szCs w:val="24"/>
+        </w:rPr>
+        <w:t>10</w:t>
+      </w:r>
+      <w:r>
+        <w:rPr>
+          <w:sz w:val="24"/>
+          <w:szCs w:val="24"/>
+        </w:rPr>
+        <w:t>)</w:t>
+      </w:r>
+    </w:p>
+    <w:p>
+      <w:pPr>
+        <w:pStyle w:val="ListParagraph"/>
+        <w:numPr>
+          <w:ilvl w:val="0"/>
+          <w:numId w:val="4"/>
+        </w:numPr>
+        <w:rPr>
+          <w:sz w:val="24"/>
+          <w:szCs w:val="24"/>
+        </w:rPr>
+      </w:pPr>
+      <w:r>
+        <w:rPr>
+          <w:sz w:val="24"/>
+          <w:szCs w:val="24"/>
+        </w:rPr>
+        <w:t xml:space="preserve">Pure </w:t>
+      </w:r>
+      <w:proofErr w:type="spellStart"/>
+      <w:r>
+        <w:rPr>
+          <w:sz w:val="24"/>
+          <w:szCs w:val="24"/>
+        </w:rPr>
+        <w:t>Lithodite</w:t>
+      </w:r>
+      <w:proofErr w:type="spellEnd"/>
+      <w:r>
+        <w:rPr>
+          <w:sz w:val="24"/>
+          <w:szCs w:val="24"/>
+        </w:rPr>
+        <w:t xml:space="preserve">  </w:t>
+      </w:r>
+      <w:r>
+        <w:rPr>
+          <w:sz w:val="24"/>
+          <w:szCs w:val="24"/>
+        </w:rPr>
+        <w:t>(</w:t>
+      </w:r>
+      <w:r>
+        <w:rPr>
+          <w:sz w:val="24"/>
+          <w:szCs w:val="24"/>
+        </w:rPr>
+        <w:t>+30</w:t>
+      </w:r>
+      <w:r>
+        <w:rPr>
+          <w:sz w:val="24"/>
+          <w:szCs w:val="24"/>
+        </w:rPr>
+        <w:t>)</w:t>
+      </w:r>
+    </w:p>
+    <w:p>
+      <w:pPr>
+        <w:pStyle w:val="ListParagraph"/>
+        <w:numPr>
+          <w:ilvl w:val="0"/>
+          <w:numId w:val="4"/>
+        </w:numPr>
+        <w:rPr>
+          <w:sz w:val="24"/>
+          <w:szCs w:val="24"/>
+        </w:rPr>
+      </w:pPr>
+      <w:r>
+        <w:rPr>
+          <w:sz w:val="24"/>
+          <w:szCs w:val="24"/>
+        </w:rPr>
+        <w:t xml:space="preserve">Solid Dark Matter </w:t>
+      </w:r>
+      <w:r>
+        <w:rPr>
+          <w:sz w:val="24"/>
+          <w:szCs w:val="24"/>
+        </w:rPr>
+        <w:t>(+50)</w:t>
+      </w:r>
+    </w:p>
+    <w:p>
+      <w:pPr>
+        <w:pStyle w:val="Heading2"/>
+      </w:pPr>
+      <w:bookmarkStart w:id="10" w:name="_Toc437201228"/>
+      <w:r>
+        <w:t xml:space="preserve">Sound </w:t>
       </w:r>
       <w:r>
         <w:t>Index</w:t>
       </w:r>
-      <w:bookmarkEnd w:id="11"/>
-    </w:p>
-    <w:p>
-      <w:pPr>
-        <w:rPr>
-          <w:sz w:val="24"/>
-          <w:szCs w:val="24"/>
-        </w:rPr>
-      </w:pPr>
-      <w:r>
-        <w:rPr>
-          <w:sz w:val="24"/>
-          <w:szCs w:val="24"/>
-        </w:rPr>
-        <w:tab/>
-        <w:t xml:space="preserve">Wrongfully accused </w:t>
-      </w:r>
-      <w:r>
-        <w:rPr>
-          <w:sz w:val="24"/>
-          <w:szCs w:val="24"/>
-        </w:rPr>
-        <w:t xml:space="preserve">of </w:t>
-      </w:r>
-      <w:r>
-        <w:rPr>
-          <w:sz w:val="24"/>
-          <w:szCs w:val="24"/>
-        </w:rPr>
-        <w:t xml:space="preserve">treason, the Galactic </w:t>
-      </w:r>
-      <w:r>
-        <w:rPr>
-          <w:sz w:val="24"/>
-          <w:szCs w:val="24"/>
-        </w:rPr>
-        <w:t xml:space="preserve">Federacy locked you in a high imprisonment facility in the desert planet of </w:t>
-      </w:r>
-      <w:proofErr w:type="spellStart"/>
-      <w:r>
-        <w:rPr>
-          <w:sz w:val="24"/>
-          <w:szCs w:val="24"/>
-        </w:rPr>
-        <w:t>K’troth</w:t>
-      </w:r>
-      <w:proofErr w:type="spellEnd"/>
-      <w:r>
-        <w:rPr>
-          <w:sz w:val="24"/>
-          <w:szCs w:val="24"/>
-        </w:rPr>
-        <w:t xml:space="preserve">, within the edge </w:t>
-      </w:r>
-      <w:r>
-        <w:rPr>
-          <w:sz w:val="24"/>
-          <w:szCs w:val="24"/>
-        </w:rPr>
-        <w:t xml:space="preserve">of the north part of the galaxy known as </w:t>
-      </w:r>
-      <w:r>
-        <w:rPr>
-          <w:sz w:val="24"/>
-          <w:szCs w:val="24"/>
-        </w:rPr>
-        <w:t>Federacy Space</w:t>
-      </w:r>
-      <w:r>
-        <w:rPr>
-          <w:sz w:val="24"/>
-          <w:szCs w:val="24"/>
-        </w:rPr>
-        <w:t>.</w:t>
-      </w:r>
-      <w:r>
-        <w:rPr>
-          <w:sz w:val="24"/>
-          <w:szCs w:val="24"/>
-        </w:rPr>
-        <w:t xml:space="preserve"> With all hope lost in clearing your name, you receive instruction in your cell to an escape route and space ship ready to sortie. With nothing to lose</w:t>
-      </w:r>
-      <w:r>
-        <w:rPr>
-          <w:sz w:val="24"/>
-          <w:szCs w:val="24"/>
-        </w:rPr>
-        <w:t xml:space="preserve"> and curious as to whom would necessitate your escape,</w:t>
-      </w:r>
-      <w:r>
-        <w:rPr>
-          <w:sz w:val="24"/>
-          <w:szCs w:val="24"/>
-        </w:rPr>
-        <w:t xml:space="preserve"> you venture through the prison, following the l</w:t>
-      </w:r>
-      <w:r>
-        <w:rPr>
-          <w:sz w:val="24"/>
-          <w:szCs w:val="24"/>
-        </w:rPr>
-        <w:t>etter with acute timing, but when deploying your ship</w:t>
-      </w:r>
-      <w:r>
-        <w:rPr>
-          <w:sz w:val="24"/>
-          <w:szCs w:val="24"/>
-        </w:rPr>
-        <w:t xml:space="preserve"> the shuttle alarm was not disabled upon opening. You now dash out of the planet of </w:t>
-      </w:r>
-      <w:proofErr w:type="spellStart"/>
-      <w:r>
-        <w:rPr>
-          <w:sz w:val="24"/>
-          <w:szCs w:val="24"/>
-        </w:rPr>
-        <w:t>K’troth</w:t>
-      </w:r>
-      <w:proofErr w:type="spellEnd"/>
-      <w:r>
-        <w:rPr>
-          <w:sz w:val="24"/>
-          <w:szCs w:val="24"/>
-        </w:rPr>
-        <w:t xml:space="preserve">, following Plan-B of your instructions </w:t>
-      </w:r>
-      <w:r>
-        <w:rPr>
-          <w:sz w:val="24"/>
-          <w:szCs w:val="24"/>
-        </w:rPr>
-        <w:t xml:space="preserve">to obtain the hidden fusion cores to FTL drive out of parts of Federacy Space, </w:t>
-      </w:r>
-      <w:r>
-        <w:rPr>
-          <w:sz w:val="24"/>
-          <w:szCs w:val="24"/>
-        </w:rPr>
-        <w:t xml:space="preserve">as you </w:t>
-      </w:r>
-      <w:bookmarkStart w:id="12" w:name="_GoBack"/>
-      <w:bookmarkEnd w:id="12"/>
-      <w:r>
-        <w:rPr>
-          <w:sz w:val="24"/>
-          <w:szCs w:val="24"/>
-        </w:rPr>
-        <w:t>now have patrols, bounty hunters, and the entire galactic military defense out for your head.</w:t>
-      </w:r>
-    </w:p>
-    <w:p>
-      <w:pPr>
+      <w:bookmarkEnd w:id="10"/>
+    </w:p>
+    <w:p>
+      <w:pPr>
+        <w:pStyle w:val="ListParagraph"/>
+        <w:spacing w:after="0"/>
         <w:rPr>
           <w:b/>
           <w:sz w:val="24"/>
           <w:szCs w:val="24"/>
         </w:rPr>
       </w:pPr>
-    </w:p>
-    <w:p>
-      <w:pPr>
-        <w:pStyle w:val="Heading2"/>
-      </w:pPr>
-      <w:bookmarkStart w:id="13" w:name="_Toc437201230"/>
-      <w:r>
-        <w:t xml:space="preserve">Art </w:t>
-      </w:r>
-      <w:r>
-        <w:t xml:space="preserve">/ Multimedia </w:t>
-      </w:r>
-      <w:r>
-        <w:t>Index</w:t>
-      </w:r>
-      <w:bookmarkEnd w:id="13"/>
-    </w:p>
-    <w:p>
-      <w:pPr>
-        <w:pStyle w:val="ListParagraph"/>
+      <w:r>
         <w:rPr>
           <w:i/>
           <w:sz w:val="24"/>
           <w:szCs w:val="24"/>
         </w:rPr>
-      </w:pPr>
-      <w:r>
-        <w:rPr>
-          <w:i/>
-          <w:sz w:val="24"/>
-          <w:szCs w:val="24"/>
-        </w:rPr>
-        <w:t>(Include an index of all your graphic and video assets here)</w:t>
-      </w:r>
-    </w:p>
-    <w:p>
-      <w:pPr>
-        <w:pStyle w:val="ListParagraph"/>
+        <w:t>(Include an index of all your sound clips)</w:t>
+      </w:r>
+    </w:p>
+    <w:p>
+      <w:pPr>
         <w:rPr>
           <w:b/>
           <w:sz w:val="24"/>
@@ -4063,10 +4086,10 @@
           <w:lang w:val="en-US" w:eastAsia="en-US"/>
         </w:rPr>
         <w:drawing>
-          <wp:inline distT="0" distB="0" distL="0" distR="0" wp14:anchorId="449D18E7" wp14:editId="59D13E97">
-            <wp:extent cx="5936615" cy="1719580"/>
-            <wp:effectExtent l="0" t="0" r="6985" b="0"/>
-            <wp:docPr id="30" name="Picture 30" descr="C:\Users\Jason\Pictures\Voyage of Outlaws\asset index.png"/>
+          <wp:inline distT="0" distB="0" distL="0" distR="0">
+            <wp:extent cx="4203865" cy="3583724"/>
+            <wp:effectExtent l="0" t="0" r="6350" b="0"/>
+            <wp:docPr id="11" name="Picture 11" descr="C:\Users\Jason\Pictures\Voyage of Outlaws\music index.png"/>
             <wp:cNvGraphicFramePr>
               <a:graphicFrameLocks xmlns:a="http://schemas.openxmlformats.org/drawingml/2006/main" noChangeAspect="1"/>
             </wp:cNvGraphicFramePr>
@@ -4074,7 +4097,7 @@
               <a:graphicData uri="http://schemas.openxmlformats.org/drawingml/2006/picture">
                 <pic:pic xmlns:pic="http://schemas.openxmlformats.org/drawingml/2006/picture">
                   <pic:nvPicPr>
-                    <pic:cNvPr id="0" name="Picture 6" descr="C:\Users\Jason\Pictures\Voyage of Outlaws\asset index.png"/>
+                    <pic:cNvPr id="0" name="Picture 8" descr="C:\Users\Jason\Pictures\Voyage of Outlaws\music index.png"/>
                     <pic:cNvPicPr>
                       <a:picLocks noChangeAspect="1" noChangeArrowheads="1"/>
                     </pic:cNvPicPr>
@@ -4095,7 +4118,7 @@
                   <pic:spPr bwMode="auto">
                     <a:xfrm>
                       <a:off x="0" y="0"/>
-                      <a:ext cx="5936615" cy="1719580"/>
+                      <a:ext cx="4223455" cy="3600424"/>
                     </a:xfrm>
                     <a:prstGeom prst="rect">
                       <a:avLst/>
@@ -4111,16 +4134,352 @@
           </wp:inline>
         </w:drawing>
       </w:r>
+      <w:r>
+        <w:rPr>
+          <w:b/>
+          <w:noProof/>
+          <w:sz w:val="24"/>
+          <w:szCs w:val="24"/>
+          <w:lang w:val="en-US" w:eastAsia="en-US"/>
+        </w:rPr>
+        <w:drawing>
+          <wp:inline distT="0" distB="0" distL="0" distR="0">
+            <wp:extent cx="4750945" cy="2897579"/>
+            <wp:effectExtent l="0" t="0" r="0" b="0"/>
+            <wp:docPr id="12" name="Picture 12" descr="C:\Users\Jason\Pictures\Voyage of Outlaws\music index2.png"/>
+            <wp:cNvGraphicFramePr>
+              <a:graphicFrameLocks xmlns:a="http://schemas.openxmlformats.org/drawingml/2006/main" noChangeAspect="1"/>
+            </wp:cNvGraphicFramePr>
+            <a:graphic xmlns:a="http://schemas.openxmlformats.org/drawingml/2006/main">
+              <a:graphicData uri="http://schemas.openxmlformats.org/drawingml/2006/picture">
+                <pic:pic xmlns:pic="http://schemas.openxmlformats.org/drawingml/2006/picture">
+                  <pic:nvPicPr>
+                    <pic:cNvPr id="0" name="Picture 9" descr="C:\Users\Jason\Pictures\Voyage of Outlaws\music index2.png"/>
+                    <pic:cNvPicPr>
+                      <a:picLocks noChangeAspect="1" noChangeArrowheads="1"/>
+                    </pic:cNvPicPr>
+                  </pic:nvPicPr>
+                  <pic:blipFill>
+                    <a:blip r:embed="rId23">
+                      <a:extLst>
+                        <a:ext uri="{28A0092B-C50C-407E-A947-70E740481C1C}">
+                          <a14:useLocalDpi xmlns:a14="http://schemas.microsoft.com/office/drawing/2010/main" val="0"/>
+                        </a:ext>
+                      </a:extLst>
+                    </a:blip>
+                    <a:srcRect/>
+                    <a:stretch>
+                      <a:fillRect/>
+                    </a:stretch>
+                  </pic:blipFill>
+                  <pic:spPr bwMode="auto">
+                    <a:xfrm>
+                      <a:off x="0" y="0"/>
+                      <a:ext cx="4775451" cy="2912525"/>
+                    </a:xfrm>
+                    <a:prstGeom prst="rect">
+                      <a:avLst/>
+                    </a:prstGeom>
+                    <a:noFill/>
+                    <a:ln>
+                      <a:noFill/>
+                    </a:ln>
+                  </pic:spPr>
+                </pic:pic>
+              </a:graphicData>
+            </a:graphic>
+          </wp:inline>
+        </w:drawing>
+      </w:r>
+    </w:p>
+    <w:p>
+      <w:pPr>
+        <w:rPr>
+          <w:b/>
+          <w:sz w:val="24"/>
+          <w:szCs w:val="24"/>
+        </w:rPr>
+      </w:pPr>
     </w:p>
     <w:p>
       <w:pPr>
         <w:pStyle w:val="Heading2"/>
       </w:pPr>
-      <w:bookmarkStart w:id="14" w:name="_Toc437201231"/>
-      <w:r>
+      <w:bookmarkStart w:id="11" w:name="_Toc437201229"/>
+      <w:r>
+        <w:t xml:space="preserve">Story </w:t>
+      </w:r>
+      <w:r>
+        <w:t>Index</w:t>
+      </w:r>
+      <w:bookmarkEnd w:id="11"/>
+    </w:p>
+    <w:p>
+      <w:pPr>
+        <w:rPr>
+          <w:sz w:val="24"/>
+          <w:szCs w:val="24"/>
+        </w:rPr>
+      </w:pPr>
+      <w:r>
+        <w:rPr>
+          <w:sz w:val="24"/>
+          <w:szCs w:val="24"/>
+        </w:rPr>
+        <w:tab/>
+        <w:t xml:space="preserve">Wrongfully accused </w:t>
+      </w:r>
+      <w:r>
+        <w:rPr>
+          <w:sz w:val="24"/>
+          <w:szCs w:val="24"/>
+        </w:rPr>
+        <w:t xml:space="preserve">of </w:t>
+      </w:r>
+      <w:r>
+        <w:rPr>
+          <w:sz w:val="24"/>
+          <w:szCs w:val="24"/>
+        </w:rPr>
+        <w:t xml:space="preserve">treason, the Galactic </w:t>
+      </w:r>
+      <w:r>
+        <w:rPr>
+          <w:sz w:val="24"/>
+          <w:szCs w:val="24"/>
+        </w:rPr>
+        <w:t xml:space="preserve">Federacy locked you in a high imprisonment facility in the desert planet of </w:t>
+      </w:r>
+      <w:proofErr w:type="spellStart"/>
+      <w:r>
+        <w:rPr>
+          <w:sz w:val="24"/>
+          <w:szCs w:val="24"/>
+        </w:rPr>
+        <w:t>K’troth</w:t>
+      </w:r>
+      <w:proofErr w:type="spellEnd"/>
+      <w:r>
+        <w:rPr>
+          <w:sz w:val="24"/>
+          <w:szCs w:val="24"/>
+        </w:rPr>
+        <w:t xml:space="preserve">, within the edge </w:t>
+      </w:r>
+      <w:r>
+        <w:rPr>
+          <w:sz w:val="24"/>
+          <w:szCs w:val="24"/>
+        </w:rPr>
+        <w:t xml:space="preserve">of the north part of the galaxy known as </w:t>
+      </w:r>
+      <w:r>
+        <w:rPr>
+          <w:sz w:val="24"/>
+          <w:szCs w:val="24"/>
+        </w:rPr>
+        <w:t>Federacy Space</w:t>
+      </w:r>
+      <w:r>
+        <w:rPr>
+          <w:sz w:val="24"/>
+          <w:szCs w:val="24"/>
+        </w:rPr>
+        <w:t>.</w:t>
+      </w:r>
+      <w:r>
+        <w:rPr>
+          <w:sz w:val="24"/>
+          <w:szCs w:val="24"/>
+        </w:rPr>
+        <w:t xml:space="preserve"> With all hope lost in clearing your name, you receive instruction in your cell to an escape route and space ship ready to sortie. With nothing to lose</w:t>
+      </w:r>
+      <w:r>
+        <w:rPr>
+          <w:sz w:val="24"/>
+          <w:szCs w:val="24"/>
+        </w:rPr>
+        <w:t xml:space="preserve"> and curious as to whom would necessitate your escape,</w:t>
+      </w:r>
+      <w:r>
+        <w:rPr>
+          <w:sz w:val="24"/>
+          <w:szCs w:val="24"/>
+        </w:rPr>
+        <w:t xml:space="preserve"> you venture through the prison, following the l</w:t>
+      </w:r>
+      <w:r>
+        <w:rPr>
+          <w:sz w:val="24"/>
+          <w:szCs w:val="24"/>
+        </w:rPr>
+        <w:t>etter with acute timing, but when deploying your ship</w:t>
+      </w:r>
+      <w:r>
+        <w:rPr>
+          <w:sz w:val="24"/>
+          <w:szCs w:val="24"/>
+        </w:rPr>
+        <w:t xml:space="preserve"> the shuttle alarm was not disabled upon opening. You now dash out of the planet of </w:t>
+      </w:r>
+      <w:proofErr w:type="spellStart"/>
+      <w:r>
+        <w:rPr>
+          <w:sz w:val="24"/>
+          <w:szCs w:val="24"/>
+        </w:rPr>
+        <w:t>K’troth</w:t>
+      </w:r>
+      <w:proofErr w:type="spellEnd"/>
+      <w:r>
+        <w:rPr>
+          <w:sz w:val="24"/>
+          <w:szCs w:val="24"/>
+        </w:rPr>
+        <w:t xml:space="preserve">, following Plan-B of your instructions </w:t>
+      </w:r>
+      <w:r>
+        <w:rPr>
+          <w:sz w:val="24"/>
+          <w:szCs w:val="24"/>
+        </w:rPr>
+        <w:t xml:space="preserve">to obtain the hidden fusion cores to FTL drive out of parts of Federacy Space, </w:t>
+      </w:r>
+      <w:r>
+        <w:rPr>
+          <w:sz w:val="24"/>
+          <w:szCs w:val="24"/>
+        </w:rPr>
+        <w:t xml:space="preserve">as you </w:t>
+      </w:r>
+      <w:r>
+        <w:rPr>
+          <w:sz w:val="24"/>
+          <w:szCs w:val="24"/>
+        </w:rPr>
+        <w:t>now have patrols, bounty hunters, and the entire galactic military defense out for your head.</w:t>
+      </w:r>
+    </w:p>
+    <w:p>
+      <w:pPr>
+        <w:rPr>
+          <w:b/>
+          <w:sz w:val="24"/>
+          <w:szCs w:val="24"/>
+        </w:rPr>
+      </w:pPr>
+    </w:p>
+    <w:p>
+      <w:pPr>
+        <w:pStyle w:val="Heading2"/>
+      </w:pPr>
+      <w:bookmarkStart w:id="12" w:name="_Toc437201230"/>
+      <w:r>
+        <w:t xml:space="preserve">Art </w:t>
+      </w:r>
+      <w:r>
+        <w:t xml:space="preserve">/ Multimedia </w:t>
+      </w:r>
+      <w:r>
+        <w:t>Index</w:t>
+      </w:r>
+      <w:bookmarkEnd w:id="12"/>
+    </w:p>
+    <w:p>
+      <w:pPr>
+        <w:pStyle w:val="ListParagraph"/>
+        <w:rPr>
+          <w:i/>
+          <w:sz w:val="24"/>
+          <w:szCs w:val="24"/>
+        </w:rPr>
+      </w:pPr>
+      <w:r>
+        <w:rPr>
+          <w:i/>
+          <w:sz w:val="24"/>
+          <w:szCs w:val="24"/>
+        </w:rPr>
+        <w:t>(Include an index of all your graphic and video assets here)</w:t>
+      </w:r>
+    </w:p>
+    <w:p>
+      <w:pPr>
+        <w:pStyle w:val="ListParagraph"/>
+        <w:rPr>
+          <w:b/>
+          <w:sz w:val="24"/>
+          <w:szCs w:val="24"/>
+        </w:rPr>
+      </w:pPr>
+      <w:r>
+        <w:rPr>
+          <w:b/>
+          <w:noProof/>
+          <w:sz w:val="24"/>
+          <w:szCs w:val="24"/>
+          <w:lang w:val="en-US" w:eastAsia="en-US"/>
+        </w:rPr>
+        <w:drawing>
+          <wp:inline distT="0" distB="0" distL="0" distR="0">
+            <wp:extent cx="5189517" cy="4535805"/>
+            <wp:effectExtent l="0" t="0" r="0" b="0"/>
+            <wp:docPr id="13" name="Picture 13" descr="C:\Users\Jason\Pictures\Voyage of Outlaws\asset index2.png"/>
+            <wp:cNvGraphicFramePr>
+              <a:graphicFrameLocks xmlns:a="http://schemas.openxmlformats.org/drawingml/2006/main" noChangeAspect="1"/>
+            </wp:cNvGraphicFramePr>
+            <a:graphic xmlns:a="http://schemas.openxmlformats.org/drawingml/2006/main">
+              <a:graphicData uri="http://schemas.openxmlformats.org/drawingml/2006/picture">
+                <pic:pic xmlns:pic="http://schemas.openxmlformats.org/drawingml/2006/picture">
+                  <pic:nvPicPr>
+                    <pic:cNvPr id="0" name="Picture 10" descr="C:\Users\Jason\Pictures\Voyage of Outlaws\asset index2.png"/>
+                    <pic:cNvPicPr>
+                      <a:picLocks noChangeAspect="1" noChangeArrowheads="1"/>
+                    </pic:cNvPicPr>
+                  </pic:nvPicPr>
+                  <pic:blipFill>
+                    <a:blip r:embed="rId24">
+                      <a:extLst>
+                        <a:ext uri="{28A0092B-C50C-407E-A947-70E740481C1C}">
+                          <a14:useLocalDpi xmlns:a14="http://schemas.microsoft.com/office/drawing/2010/main" val="0"/>
+                        </a:ext>
+                      </a:extLst>
+                    </a:blip>
+                    <a:srcRect/>
+                    <a:stretch>
+                      <a:fillRect/>
+                    </a:stretch>
+                  </pic:blipFill>
+                  <pic:spPr bwMode="auto">
+                    <a:xfrm>
+                      <a:off x="0" y="0"/>
+                      <a:ext cx="5223749" cy="4565725"/>
+                    </a:xfrm>
+                    <a:prstGeom prst="rect">
+                      <a:avLst/>
+                    </a:prstGeom>
+                    <a:noFill/>
+                    <a:ln>
+                      <a:noFill/>
+                    </a:ln>
+                  </pic:spPr>
+                </pic:pic>
+              </a:graphicData>
+            </a:graphic>
+          </wp:inline>
+        </w:drawing>
+      </w:r>
+    </w:p>
+    <w:p>
+      <w:pPr>
+        <w:pStyle w:val="Heading2"/>
+      </w:pPr>
+      <w:bookmarkStart w:id="13" w:name="_Toc437201231"/>
+      <w:r>
+        <w:lastRenderedPageBreak/>
         <w:t>Future Features</w:t>
       </w:r>
-      <w:bookmarkEnd w:id="14"/>
+      <w:bookmarkEnd w:id="13"/>
     </w:p>
     <w:p>
       <w:pPr>
@@ -4141,7 +4500,15 @@
           <w:sz w:val="24"/>
           <w:szCs w:val="24"/>
         </w:rPr>
-        <w:t>The next 2 levels</w:t>
+        <w:t xml:space="preserve">The enemies previously mentioned </w:t>
+      </w:r>
+      <w:r>
+        <w:rPr>
+          <w:i/>
+          <w:sz w:val="24"/>
+          <w:szCs w:val="24"/>
+        </w:rPr>
+        <w:t>in the Enemies section</w:t>
       </w:r>
     </w:p>
     <w:p>
@@ -4163,7 +4530,7 @@
           <w:sz w:val="24"/>
           <w:szCs w:val="24"/>
         </w:rPr>
-        <w:t xml:space="preserve">The enemies previously mentioned </w:t>
+        <w:t>Shooting mechanic</w:t>
       </w:r>
       <w:r>
         <w:rPr>
@@ -4171,8 +4538,10 @@
           <w:sz w:val="24"/>
           <w:szCs w:val="24"/>
         </w:rPr>
-        <w:t>in the Enemies section</w:t>
-      </w:r>
+        <w:t>s</w:t>
+      </w:r>
+      <w:bookmarkStart w:id="14" w:name="_GoBack"/>
+      <w:bookmarkEnd w:id="14"/>
     </w:p>
     <w:p>
       <w:pPr>
@@ -4193,7 +4562,7 @@
           <w:sz w:val="24"/>
           <w:szCs w:val="24"/>
         </w:rPr>
-        <w:t>Shooting mechanic</w:t>
+        <w:t>Extra Scene</w:t>
       </w:r>
       <w:r>
         <w:rPr>
@@ -4202,6 +4571,22 @@
           <w:szCs w:val="24"/>
         </w:rPr>
         <w:t>s</w:t>
+      </w:r>
+      <w:r>
+        <w:rPr>
+          <w:i/>
+          <w:sz w:val="24"/>
+          <w:szCs w:val="24"/>
+        </w:rPr>
+        <w:t xml:space="preserve"> between Levels to give context to the Story via </w:t>
+      </w:r>
+      <w:r>
+        <w:rPr>
+          <w:i/>
+          <w:sz w:val="24"/>
+          <w:szCs w:val="24"/>
+        </w:rPr>
+        <w:t>exposition text.</w:t>
       </w:r>
     </w:p>
     <w:p>
@@ -4223,7 +4608,7 @@
           <w:sz w:val="24"/>
           <w:szCs w:val="24"/>
         </w:rPr>
-        <w:t>Extra Scene</w:t>
+        <w:t>Rest of the Pickups</w:t>
       </w:r>
       <w:r>
         <w:rPr>
@@ -4231,52 +4616,14 @@
           <w:sz w:val="24"/>
           <w:szCs w:val="24"/>
         </w:rPr>
-        <w:t>s</w:t>
-      </w:r>
-      <w:r>
-        <w:rPr>
-          <w:i/>
-          <w:sz w:val="24"/>
-          <w:szCs w:val="24"/>
-        </w:rPr>
-        <w:t xml:space="preserve"> between Levels to give context to the Story via </w:t>
-      </w:r>
-      <w:r>
-        <w:rPr>
-          <w:i/>
-          <w:sz w:val="24"/>
-          <w:szCs w:val="24"/>
-        </w:rPr>
-        <w:t>exposition text.</w:t>
-      </w:r>
-    </w:p>
-    <w:p>
-      <w:pPr>
-        <w:pStyle w:val="ListParagraph"/>
-        <w:numPr>
-          <w:ilvl w:val="0"/>
-          <w:numId w:val="3"/>
-        </w:numPr>
-        <w:rPr>
-          <w:i/>
-          <w:sz w:val="24"/>
-          <w:szCs w:val="24"/>
-        </w:rPr>
-      </w:pPr>
-      <w:r>
-        <w:rPr>
-          <w:i/>
-          <w:sz w:val="24"/>
-          <w:szCs w:val="24"/>
-        </w:rPr>
-        <w:t>Rest of the Pickups</w:t>
+        <w:t xml:space="preserve"> -  Weapon Mods</w:t>
       </w:r>
     </w:p>
     <w:sectPr>
-      <w:headerReference w:type="even" r:id="rId23"/>
-      <w:headerReference w:type="default" r:id="rId24"/>
-      <w:footerReference w:type="even" r:id="rId25"/>
-      <w:footerReference w:type="default" r:id="rId26"/>
+      <w:headerReference w:type="even" r:id="rId25"/>
+      <w:headerReference w:type="default" r:id="rId26"/>
+      <w:footerReference w:type="even" r:id="rId27"/>
+      <w:footerReference w:type="default" r:id="rId28"/>
       <w:pgSz w:w="12240" w:h="15840"/>
       <w:pgMar w:top="1440" w:right="1440" w:bottom="1440" w:left="1440" w:header="720" w:footer="720" w:gutter="0"/>
       <w:pgBorders w:offsetFrom="page">
@@ -4363,7 +4710,7 @@
         <w:rFonts w:asciiTheme="majorHAnsi" w:hAnsiTheme="majorHAnsi"/>
         <w:noProof/>
       </w:rPr>
-      <w:t>6</w:t>
+      <w:t>10</w:t>
     </w:r>
     <w:r>
       <w:rPr>
@@ -4425,7 +4772,7 @@
         <w:rFonts w:asciiTheme="majorHAnsi" w:hAnsiTheme="majorHAnsi"/>
         <w:noProof/>
       </w:rPr>
-      <w:t>7</w:t>
+      <w:t>9</w:t>
     </w:r>
     <w:r>
       <w:rPr>
@@ -5048,6 +5395,119 @@
       </w:rPr>
     </w:lvl>
   </w:abstractNum>
+  <w:abstractNum w:abstractNumId="3" w15:restartNumberingAfterBreak="0">
+    <w:nsid w:val="64F55A18"/>
+    <w:multiLevelType w:val="hybridMultilevel"/>
+    <w:tmpl w:val="3C60A754"/>
+    <w:lvl w:ilvl="0" w:tplc="04090001">
+      <w:start w:val="1"/>
+      <w:numFmt w:val="bullet"/>
+      <w:lvlText w:val=""/>
+      <w:lvlJc w:val="left"/>
+      <w:pPr>
+        <w:ind w:left="1440" w:hanging="360"/>
+      </w:pPr>
+      <w:rPr>
+        <w:rFonts w:ascii="Symbol" w:hAnsi="Symbol" w:hint="default"/>
+      </w:rPr>
+    </w:lvl>
+    <w:lvl w:ilvl="1" w:tplc="04090003" w:tentative="1">
+      <w:start w:val="1"/>
+      <w:numFmt w:val="bullet"/>
+      <w:lvlText w:val="o"/>
+      <w:lvlJc w:val="left"/>
+      <w:pPr>
+        <w:ind w:left="2160" w:hanging="360"/>
+      </w:pPr>
+      <w:rPr>
+        <w:rFonts w:ascii="Courier New" w:hAnsi="Courier New" w:cs="Courier New" w:hint="default"/>
+      </w:rPr>
+    </w:lvl>
+    <w:lvl w:ilvl="2" w:tplc="04090005" w:tentative="1">
+      <w:start w:val="1"/>
+      <w:numFmt w:val="bullet"/>
+      <w:lvlText w:val=""/>
+      <w:lvlJc w:val="left"/>
+      <w:pPr>
+        <w:ind w:left="2880" w:hanging="360"/>
+      </w:pPr>
+      <w:rPr>
+        <w:rFonts w:ascii="Wingdings" w:hAnsi="Wingdings" w:hint="default"/>
+      </w:rPr>
+    </w:lvl>
+    <w:lvl w:ilvl="3" w:tplc="04090001" w:tentative="1">
+      <w:start w:val="1"/>
+      <w:numFmt w:val="bullet"/>
+      <w:lvlText w:val=""/>
+      <w:lvlJc w:val="left"/>
+      <w:pPr>
+        <w:ind w:left="3600" w:hanging="360"/>
+      </w:pPr>
+      <w:rPr>
+        <w:rFonts w:ascii="Symbol" w:hAnsi="Symbol" w:hint="default"/>
+      </w:rPr>
+    </w:lvl>
+    <w:lvl w:ilvl="4" w:tplc="04090003" w:tentative="1">
+      <w:start w:val="1"/>
+      <w:numFmt w:val="bullet"/>
+      <w:lvlText w:val="o"/>
+      <w:lvlJc w:val="left"/>
+      <w:pPr>
+        <w:ind w:left="4320" w:hanging="360"/>
+      </w:pPr>
+      <w:rPr>
+        <w:rFonts w:ascii="Courier New" w:hAnsi="Courier New" w:cs="Courier New" w:hint="default"/>
+      </w:rPr>
+    </w:lvl>
+    <w:lvl w:ilvl="5" w:tplc="04090005" w:tentative="1">
+      <w:start w:val="1"/>
+      <w:numFmt w:val="bullet"/>
+      <w:lvlText w:val=""/>
+      <w:lvlJc w:val="left"/>
+      <w:pPr>
+        <w:ind w:left="5040" w:hanging="360"/>
+      </w:pPr>
+      <w:rPr>
+        <w:rFonts w:ascii="Wingdings" w:hAnsi="Wingdings" w:hint="default"/>
+      </w:rPr>
+    </w:lvl>
+    <w:lvl w:ilvl="6" w:tplc="04090001" w:tentative="1">
+      <w:start w:val="1"/>
+      <w:numFmt w:val="bullet"/>
+      <w:lvlText w:val=""/>
+      <w:lvlJc w:val="left"/>
+      <w:pPr>
+        <w:ind w:left="5760" w:hanging="360"/>
+      </w:pPr>
+      <w:rPr>
+        <w:rFonts w:ascii="Symbol" w:hAnsi="Symbol" w:hint="default"/>
+      </w:rPr>
+    </w:lvl>
+    <w:lvl w:ilvl="7" w:tplc="04090003" w:tentative="1">
+      <w:start w:val="1"/>
+      <w:numFmt w:val="bullet"/>
+      <w:lvlText w:val="o"/>
+      <w:lvlJc w:val="left"/>
+      <w:pPr>
+        <w:ind w:left="6480" w:hanging="360"/>
+      </w:pPr>
+      <w:rPr>
+        <w:rFonts w:ascii="Courier New" w:hAnsi="Courier New" w:cs="Courier New" w:hint="default"/>
+      </w:rPr>
+    </w:lvl>
+    <w:lvl w:ilvl="8" w:tplc="04090005" w:tentative="1">
+      <w:start w:val="1"/>
+      <w:numFmt w:val="bullet"/>
+      <w:lvlText w:val=""/>
+      <w:lvlJc w:val="left"/>
+      <w:pPr>
+        <w:ind w:left="7200" w:hanging="360"/>
+      </w:pPr>
+      <w:rPr>
+        <w:rFonts w:ascii="Wingdings" w:hAnsi="Wingdings" w:hint="default"/>
+      </w:rPr>
+    </w:lvl>
+  </w:abstractNum>
   <w:num w:numId="1">
     <w:abstractNumId w:val="0"/>
   </w:num>
@@ -5056,6 +5516,9 @@
   </w:num>
   <w:num w:numId="3">
     <w:abstractNumId w:val="2"/>
+  </w:num>
+  <w:num w:numId="4">
+    <w:abstractNumId w:val="3"/>
   </w:num>
 </w:numbering>
 </file>
@@ -5500,7 +5963,6 @@
   <w:style w:type="character" w:default="1" w:styleId="DefaultParagraphFont">
     <w:name w:val="Default Paragraph Font"/>
     <w:uiPriority w:val="1"/>
-    <w:semiHidden/>
     <w:unhideWhenUsed/>
   </w:style>
   <w:style w:type="table" w:default="1" w:styleId="TableNormal">
@@ -6060,7 +6522,7 @@
 </file>
 
 <file path=customXml/itemProps5.xml><?xml version="1.0" encoding="utf-8"?>
-<ds:datastoreItem xmlns:ds="http://schemas.openxmlformats.org/officeDocument/2006/customXml" ds:itemID="{708E33CC-2F01-4F6F-A873-71EE88D1C4A6}">
+<ds:datastoreItem xmlns:ds="http://schemas.openxmlformats.org/officeDocument/2006/customXml" ds:itemID="{1DEF57D3-B637-4573-A0F9-4B1C1B58DF8F}">
   <ds:schemaRefs>
     <ds:schemaRef ds:uri="http://schemas.openxmlformats.org/officeDocument/2006/bibliography"/>
   </ds:schemaRefs>

</xml_diff>